<commit_message>
Sign Up Form and Sign In Form
</commit_message>
<xml_diff>
--- a/notes/Prisma Notes.docx
+++ b/notes/Prisma Notes.docx
@@ -1338,6 +1338,168 @@
         </w:rPr>
         <w:t>Also keeps the code clean.</w:t>
       </w:r>
+    </w:p>
+    <w:p>
+      <w:pPr>
+        <w:rPr>
+          <w:sz w:val="28"/>
+          <w:szCs w:val="28"/>
+        </w:rPr>
+      </w:pPr>
+    </w:p>
+    <w:p>
+      <w:pPr>
+        <w:rPr>
+          <w:b/>
+          <w:bCs/>
+          <w:sz w:val="28"/>
+          <w:szCs w:val="28"/>
+        </w:rPr>
+      </w:pPr>
+      <w:r>
+        <w:rPr>
+          <w:b/>
+          <w:bCs/>
+          <w:sz w:val="28"/>
+          <w:szCs w:val="28"/>
+        </w:rPr>
+        <w:t>Also Use Form Status</w:t>
+      </w:r>
+    </w:p>
+    <w:p>
+      <w:pPr>
+        <w:rPr>
+          <w:b/>
+          <w:bCs/>
+          <w:sz w:val="28"/>
+          <w:szCs w:val="28"/>
+        </w:rPr>
+      </w:pPr>
+    </w:p>
+    <w:p>
+      <w:pPr>
+        <w:rPr>
+          <w:b/>
+          <w:bCs/>
+          <w:sz w:val="32"/>
+          <w:szCs w:val="32"/>
+        </w:rPr>
+      </w:pPr>
+      <w:r>
+        <w:rPr>
+          <w:b/>
+          <w:bCs/>
+          <w:sz w:val="32"/>
+          <w:szCs w:val="32"/>
+        </w:rPr>
+        <w:t xml:space="preserve">Difference between </w:t>
+      </w:r>
+      <w:r>
+        <w:rPr>
+          <w:b/>
+          <w:bCs/>
+          <w:sz w:val="32"/>
+          <w:szCs w:val="32"/>
+        </w:rPr>
+        <w:t>Use Action State</w:t>
+      </w:r>
+      <w:r>
+        <w:rPr>
+          <w:b/>
+          <w:bCs/>
+          <w:sz w:val="32"/>
+          <w:szCs w:val="32"/>
+        </w:rPr>
+        <w:t xml:space="preserve"> and </w:t>
+      </w:r>
+      <w:r>
+        <w:rPr>
+          <w:b/>
+          <w:bCs/>
+          <w:sz w:val="32"/>
+          <w:szCs w:val="32"/>
+        </w:rPr>
+        <w:t>Use Form Status</w:t>
+      </w:r>
+      <w:r>
+        <w:rPr>
+          <w:b/>
+          <w:bCs/>
+          <w:sz w:val="32"/>
+          <w:szCs w:val="32"/>
+        </w:rPr>
+        <w:t>?</w:t>
+      </w:r>
+    </w:p>
+    <w:p>
+      <w:pPr>
+        <w:rPr>
+          <w:sz w:val="28"/>
+          <w:szCs w:val="28"/>
+        </w:rPr>
+      </w:pPr>
+      <w:r>
+        <w:rPr>
+          <w:b/>
+          <w:bCs/>
+          <w:sz w:val="28"/>
+          <w:szCs w:val="28"/>
+        </w:rPr>
+        <w:t>useActionState</w:t>
+      </w:r>
+      <w:r>
+        <w:rPr>
+          <w:sz w:val="28"/>
+          <w:szCs w:val="28"/>
+        </w:rPr>
+        <w:t>: React 19 Feature, in React 18 it was called useFormState.</w:t>
+      </w:r>
+    </w:p>
+    <w:p>
+      <w:pPr>
+        <w:rPr>
+          <w:sz w:val="28"/>
+          <w:szCs w:val="28"/>
+        </w:rPr>
+      </w:pPr>
+      <w:r>
+        <w:rPr>
+          <w:b/>
+          <w:bCs/>
+          <w:sz w:val="28"/>
+          <w:szCs w:val="28"/>
+        </w:rPr>
+        <w:t>useFormStatus:</w:t>
+      </w:r>
+      <w:r>
+        <w:rPr>
+          <w:sz w:val="28"/>
+          <w:szCs w:val="28"/>
+        </w:rPr>
+        <w:t xml:space="preserve"> React DOM Feature</w:t>
+      </w:r>
+      <w:r>
+        <w:rPr>
+          <w:sz w:val="28"/>
+          <w:szCs w:val="28"/>
+        </w:rPr>
+        <w:t xml:space="preserve">, can be used to have a user experience like showing a loading or a spinner when user is performing an action for example when user signs in using sign in button , show a spinner that </w:t>
+      </w:r>
+      <w:r>
+        <w:rPr>
+          <w:sz w:val="28"/>
+          <w:szCs w:val="28"/>
+        </w:rPr>
+        <w:t>user’s request is sent and will soon show result of an action.</w:t>
+      </w:r>
+    </w:p>
+    <w:p>
+      <w:pPr>
+        <w:rPr>
+          <w:sz w:val="28"/>
+          <w:szCs w:val="28"/>
+        </w:rPr>
+      </w:pPr>
     </w:p>
     <w:sectPr>
       <w:pgSz w:w="12240" w:h="15840"/>

</xml_diff>

<commit_message>
Add To Cart Section 6 done
</commit_message>
<xml_diff>
--- a/notes/Prisma Notes.docx
+++ b/notes/Prisma Notes.docx
@@ -71,8 +71,30 @@
         <w:rPr>
           <w:sz w:val="32"/>
         </w:rPr>
-        <w:t>It is basically for if you want to use postgres Sql</w:t>
-      </w:r>
+        <w:t xml:space="preserve">It is basically for if you want to use </w:t>
+      </w:r>
+      <w:proofErr w:type="spellStart"/>
+      <w:r>
+        <w:rPr>
+          <w:sz w:val="32"/>
+        </w:rPr>
+        <w:t>postgres</w:t>
+      </w:r>
+      <w:proofErr w:type="spellEnd"/>
+      <w:r>
+        <w:rPr>
+          <w:sz w:val="32"/>
+        </w:rPr>
+        <w:t xml:space="preserve"> </w:t>
+      </w:r>
+      <w:proofErr w:type="spellStart"/>
+      <w:r>
+        <w:rPr>
+          <w:sz w:val="32"/>
+        </w:rPr>
+        <w:t>Sql</w:t>
+      </w:r>
+      <w:proofErr w:type="spellEnd"/>
       <w:r>
         <w:rPr>
           <w:sz w:val="32"/>
@@ -91,14 +113,76 @@
         <w:rPr>
           <w:sz w:val="32"/>
         </w:rPr>
-        <w:t xml:space="preserve">To install prisma: </w:t>
-      </w:r>
-      <w:r>
-        <w:rPr>
-          <w:b/>
-          <w:sz w:val="32"/>
-        </w:rPr>
-        <w:t>‘npm i –D prisma @prisma/client</w:t>
+        <w:t xml:space="preserve">To install </w:t>
+      </w:r>
+      <w:proofErr w:type="spellStart"/>
+      <w:r>
+        <w:rPr>
+          <w:sz w:val="32"/>
+        </w:rPr>
+        <w:t>prisma</w:t>
+      </w:r>
+      <w:proofErr w:type="spellEnd"/>
+      <w:r>
+        <w:rPr>
+          <w:sz w:val="32"/>
+        </w:rPr>
+        <w:t xml:space="preserve">: </w:t>
+      </w:r>
+      <w:r>
+        <w:rPr>
+          <w:b/>
+          <w:sz w:val="32"/>
+        </w:rPr>
+        <w:t>‘</w:t>
+      </w:r>
+      <w:proofErr w:type="spellStart"/>
+      <w:r>
+        <w:rPr>
+          <w:b/>
+          <w:sz w:val="32"/>
+        </w:rPr>
+        <w:t>npm</w:t>
+      </w:r>
+      <w:proofErr w:type="spellEnd"/>
+      <w:r>
+        <w:rPr>
+          <w:b/>
+          <w:sz w:val="32"/>
+        </w:rPr>
+        <w:t xml:space="preserve"> </w:t>
+      </w:r>
+      <w:proofErr w:type="spellStart"/>
+      <w:r>
+        <w:rPr>
+          <w:b/>
+          <w:sz w:val="32"/>
+        </w:rPr>
+        <w:t>i</w:t>
+      </w:r>
+      <w:proofErr w:type="spellEnd"/>
+      <w:r>
+        <w:rPr>
+          <w:b/>
+          <w:sz w:val="32"/>
+        </w:rPr>
+        <w:t xml:space="preserve"> –D </w:t>
+      </w:r>
+      <w:proofErr w:type="spellStart"/>
+      <w:r>
+        <w:rPr>
+          <w:b/>
+          <w:sz w:val="32"/>
+        </w:rPr>
+        <w:t>prisma</w:t>
+      </w:r>
+      <w:proofErr w:type="spellEnd"/>
+      <w:r>
+        <w:rPr>
+          <w:b/>
+          <w:sz w:val="32"/>
+        </w:rPr>
+        <w:t xml:space="preserve"> @prisma/client</w:t>
       </w:r>
       <w:r>
         <w:rPr>
@@ -119,27 +203,96 @@
         <w:rPr>
           <w:sz w:val="32"/>
         </w:rPr>
-        <w:t>To create a prisma schema file: ‘</w:t>
-      </w:r>
-      <w:r>
-        <w:rPr>
-          <w:b/>
-          <w:sz w:val="32"/>
-        </w:rPr>
-        <w:t>npx prisma init’</w:t>
-      </w:r>
-    </w:p>
-    <w:p>
-      <w:pPr>
-        <w:rPr>
-          <w:sz w:val="32"/>
-        </w:rPr>
-      </w:pPr>
-      <w:r>
-        <w:rPr>
-          <w:sz w:val="32"/>
-        </w:rPr>
-        <w:t xml:space="preserve">Make sure to add database url in </w:t>
+        <w:t xml:space="preserve">To create a </w:t>
+      </w:r>
+      <w:proofErr w:type="spellStart"/>
+      <w:r>
+        <w:rPr>
+          <w:sz w:val="32"/>
+        </w:rPr>
+        <w:t>prisma</w:t>
+      </w:r>
+      <w:proofErr w:type="spellEnd"/>
+      <w:r>
+        <w:rPr>
+          <w:sz w:val="32"/>
+        </w:rPr>
+        <w:t xml:space="preserve"> schema file: ‘</w:t>
+      </w:r>
+      <w:proofErr w:type="spellStart"/>
+      <w:r>
+        <w:rPr>
+          <w:b/>
+          <w:sz w:val="32"/>
+        </w:rPr>
+        <w:t>npx</w:t>
+      </w:r>
+      <w:proofErr w:type="spellEnd"/>
+      <w:r>
+        <w:rPr>
+          <w:b/>
+          <w:sz w:val="32"/>
+        </w:rPr>
+        <w:t xml:space="preserve"> </w:t>
+      </w:r>
+      <w:proofErr w:type="spellStart"/>
+      <w:r>
+        <w:rPr>
+          <w:b/>
+          <w:sz w:val="32"/>
+        </w:rPr>
+        <w:t>prisma</w:t>
+      </w:r>
+      <w:proofErr w:type="spellEnd"/>
+      <w:r>
+        <w:rPr>
+          <w:b/>
+          <w:sz w:val="32"/>
+        </w:rPr>
+        <w:t xml:space="preserve"> </w:t>
+      </w:r>
+      <w:proofErr w:type="spellStart"/>
+      <w:r>
+        <w:rPr>
+          <w:b/>
+          <w:sz w:val="32"/>
+        </w:rPr>
+        <w:t>init</w:t>
+      </w:r>
+      <w:proofErr w:type="spellEnd"/>
+      <w:r>
+        <w:rPr>
+          <w:b/>
+          <w:sz w:val="32"/>
+        </w:rPr>
+        <w:t>’</w:t>
+      </w:r>
+    </w:p>
+    <w:p>
+      <w:pPr>
+        <w:rPr>
+          <w:sz w:val="32"/>
+        </w:rPr>
+      </w:pPr>
+      <w:r>
+        <w:rPr>
+          <w:sz w:val="32"/>
+        </w:rPr>
+        <w:t xml:space="preserve">Make sure to add database </w:t>
+      </w:r>
+      <w:proofErr w:type="spellStart"/>
+      <w:r>
+        <w:rPr>
+          <w:sz w:val="32"/>
+        </w:rPr>
+        <w:t>url</w:t>
+      </w:r>
+      <w:proofErr w:type="spellEnd"/>
+      <w:r>
+        <w:rPr>
+          <w:sz w:val="32"/>
+        </w:rPr>
+        <w:t xml:space="preserve"> in </w:t>
       </w:r>
       <w:r>
         <w:rPr>
@@ -172,7 +325,21 @@
         <w:rPr>
           <w:sz w:val="32"/>
         </w:rPr>
-        <w:t xml:space="preserve">After creating a model, you must add a script in package.json file: </w:t>
+        <w:t xml:space="preserve">After creating a model, you must add a script in </w:t>
+      </w:r>
+      <w:proofErr w:type="spellStart"/>
+      <w:r>
+        <w:rPr>
+          <w:sz w:val="32"/>
+        </w:rPr>
+        <w:t>package.json</w:t>
+      </w:r>
+      <w:proofErr w:type="spellEnd"/>
+      <w:r>
+        <w:rPr>
+          <w:sz w:val="32"/>
+        </w:rPr>
+        <w:t xml:space="preserve"> file: </w:t>
       </w:r>
     </w:p>
     <w:p>
@@ -200,7 +367,35 @@
         <w:rPr>
           <w:sz w:val="24"/>
         </w:rPr>
-        <w:t xml:space="preserve">    "postinstall": "prisma generate"</w:t>
+        <w:t xml:space="preserve">    "</w:t>
+      </w:r>
+      <w:proofErr w:type="spellStart"/>
+      <w:r>
+        <w:rPr>
+          <w:sz w:val="24"/>
+        </w:rPr>
+        <w:t>postinstall</w:t>
+      </w:r>
+      <w:proofErr w:type="spellEnd"/>
+      <w:r>
+        <w:rPr>
+          <w:sz w:val="24"/>
+        </w:rPr>
+        <w:t>": "</w:t>
+      </w:r>
+      <w:proofErr w:type="spellStart"/>
+      <w:r>
+        <w:rPr>
+          <w:sz w:val="24"/>
+        </w:rPr>
+        <w:t>prisma</w:t>
+      </w:r>
+      <w:proofErr w:type="spellEnd"/>
+      <w:r>
+        <w:rPr>
+          <w:sz w:val="24"/>
+        </w:rPr>
+        <w:t xml:space="preserve"> generate"</w:t>
       </w:r>
     </w:p>
     <w:p>
@@ -250,28 +445,74 @@
           <w:b/>
           <w:sz w:val="32"/>
         </w:rPr>
-        <w:t>‘npx prisma generate’</w:t>
-      </w:r>
-    </w:p>
-    <w:p>
-      <w:pPr>
-        <w:rPr>
-          <w:b/>
-          <w:sz w:val="32"/>
-        </w:rPr>
-      </w:pPr>
-    </w:p>
-    <w:p>
-      <w:pPr>
-        <w:rPr>
-          <w:sz w:val="32"/>
-        </w:rPr>
-      </w:pPr>
-      <w:r>
-        <w:rPr>
-          <w:sz w:val="32"/>
-        </w:rPr>
-        <w:t>This will generate prisma Client.</w:t>
+        <w:t>‘</w:t>
+      </w:r>
+      <w:proofErr w:type="spellStart"/>
+      <w:r>
+        <w:rPr>
+          <w:b/>
+          <w:sz w:val="32"/>
+        </w:rPr>
+        <w:t>npx</w:t>
+      </w:r>
+      <w:proofErr w:type="spellEnd"/>
+      <w:r>
+        <w:rPr>
+          <w:b/>
+          <w:sz w:val="32"/>
+        </w:rPr>
+        <w:t xml:space="preserve"> </w:t>
+      </w:r>
+      <w:proofErr w:type="spellStart"/>
+      <w:r>
+        <w:rPr>
+          <w:b/>
+          <w:sz w:val="32"/>
+        </w:rPr>
+        <w:t>prisma</w:t>
+      </w:r>
+      <w:proofErr w:type="spellEnd"/>
+      <w:r>
+        <w:rPr>
+          <w:b/>
+          <w:sz w:val="32"/>
+        </w:rPr>
+        <w:t xml:space="preserve"> generate’</w:t>
+      </w:r>
+    </w:p>
+    <w:p>
+      <w:pPr>
+        <w:rPr>
+          <w:b/>
+          <w:sz w:val="32"/>
+        </w:rPr>
+      </w:pPr>
+    </w:p>
+    <w:p>
+      <w:pPr>
+        <w:rPr>
+          <w:sz w:val="32"/>
+        </w:rPr>
+      </w:pPr>
+      <w:r>
+        <w:rPr>
+          <w:sz w:val="32"/>
+        </w:rPr>
+        <w:t xml:space="preserve">This will generate </w:t>
+      </w:r>
+      <w:proofErr w:type="spellStart"/>
+      <w:r>
+        <w:rPr>
+          <w:sz w:val="32"/>
+        </w:rPr>
+        <w:t>prisma</w:t>
+      </w:r>
+      <w:proofErr w:type="spellEnd"/>
+      <w:r>
+        <w:rPr>
+          <w:sz w:val="32"/>
+        </w:rPr>
+        <w:t xml:space="preserve"> Client.</w:t>
       </w:r>
     </w:p>
     <w:p>
@@ -321,12 +562,39 @@
         </w:rPr>
         <w:t>‘</w:t>
       </w:r>
-      <w:r>
-        <w:rPr>
-          <w:b/>
-          <w:sz w:val="32"/>
-        </w:rPr>
-        <w:t xml:space="preserve">npx prisma migrate dev </w:t>
+      <w:proofErr w:type="spellStart"/>
+      <w:proofErr w:type="gramStart"/>
+      <w:r>
+        <w:rPr>
+          <w:b/>
+          <w:sz w:val="32"/>
+        </w:rPr>
+        <w:t>npx</w:t>
+      </w:r>
+      <w:proofErr w:type="spellEnd"/>
+      <w:proofErr w:type="gramEnd"/>
+      <w:r>
+        <w:rPr>
+          <w:b/>
+          <w:sz w:val="32"/>
+        </w:rPr>
+        <w:t xml:space="preserve"> </w:t>
+      </w:r>
+      <w:proofErr w:type="spellStart"/>
+      <w:r>
+        <w:rPr>
+          <w:b/>
+          <w:sz w:val="32"/>
+        </w:rPr>
+        <w:t>prisma</w:t>
+      </w:r>
+      <w:proofErr w:type="spellEnd"/>
+      <w:r>
+        <w:rPr>
+          <w:b/>
+          <w:sz w:val="32"/>
+        </w:rPr>
+        <w:t xml:space="preserve"> migrate dev </w:t>
       </w:r>
       <w:r>
         <w:rPr>
@@ -381,14 +649,74 @@
         <w:rPr>
           <w:sz w:val="32"/>
         </w:rPr>
-        <w:t xml:space="preserve">To see the database of postgres SQL : </w:t>
-      </w:r>
-      <w:r>
-        <w:rPr>
-          <w:b/>
-          <w:sz w:val="32"/>
-        </w:rPr>
-        <w:t>‘npx prisma studio’</w:t>
+        <w:t xml:space="preserve">To see the database of </w:t>
+      </w:r>
+      <w:proofErr w:type="spellStart"/>
+      <w:r>
+        <w:rPr>
+          <w:sz w:val="32"/>
+        </w:rPr>
+        <w:t>postgres</w:t>
+      </w:r>
+      <w:proofErr w:type="spellEnd"/>
+      <w:r>
+        <w:rPr>
+          <w:sz w:val="32"/>
+        </w:rPr>
+        <w:t xml:space="preserve"> </w:t>
+      </w:r>
+      <w:proofErr w:type="gramStart"/>
+      <w:r>
+        <w:rPr>
+          <w:sz w:val="32"/>
+        </w:rPr>
+        <w:t>SQL :</w:t>
+      </w:r>
+      <w:proofErr w:type="gramEnd"/>
+      <w:r>
+        <w:rPr>
+          <w:sz w:val="32"/>
+        </w:rPr>
+        <w:t xml:space="preserve"> </w:t>
+      </w:r>
+      <w:r>
+        <w:rPr>
+          <w:b/>
+          <w:sz w:val="32"/>
+        </w:rPr>
+        <w:t>‘</w:t>
+      </w:r>
+      <w:proofErr w:type="spellStart"/>
+      <w:r>
+        <w:rPr>
+          <w:b/>
+          <w:sz w:val="32"/>
+        </w:rPr>
+        <w:t>npx</w:t>
+      </w:r>
+      <w:proofErr w:type="spellEnd"/>
+      <w:r>
+        <w:rPr>
+          <w:b/>
+          <w:sz w:val="32"/>
+        </w:rPr>
+        <w:t xml:space="preserve"> </w:t>
+      </w:r>
+      <w:proofErr w:type="spellStart"/>
+      <w:r>
+        <w:rPr>
+          <w:b/>
+          <w:sz w:val="32"/>
+        </w:rPr>
+        <w:t>prisma</w:t>
+      </w:r>
+      <w:proofErr w:type="spellEnd"/>
+      <w:r>
+        <w:rPr>
+          <w:b/>
+          <w:sz w:val="32"/>
+        </w:rPr>
+        <w:t xml:space="preserve"> studio’</w:t>
       </w:r>
     </w:p>
     <w:p>
@@ -516,7 +844,21 @@
         <w:rPr>
           <w:sz w:val="32"/>
         </w:rPr>
-        <w:t xml:space="preserve">In order to use Zod, we first install it, then we create a schema using zod: </w:t>
+        <w:t xml:space="preserve">In order to use Zod, we first install it, then we create a schema using </w:t>
+      </w:r>
+      <w:proofErr w:type="spellStart"/>
+      <w:r>
+        <w:rPr>
+          <w:sz w:val="32"/>
+        </w:rPr>
+        <w:t>zod</w:t>
+      </w:r>
+      <w:proofErr w:type="spellEnd"/>
+      <w:r>
+        <w:rPr>
+          <w:sz w:val="32"/>
+        </w:rPr>
+        <w:t xml:space="preserve">: </w:t>
       </w:r>
     </w:p>
     <w:p>
@@ -530,7 +872,35 @@
         <w:rPr>
           <w:sz w:val="24"/>
         </w:rPr>
-        <w:t>import { z } from "zod";</w:t>
+        <w:t xml:space="preserve">import </w:t>
+      </w:r>
+      <w:proofErr w:type="gramStart"/>
+      <w:r>
+        <w:rPr>
+          <w:sz w:val="24"/>
+        </w:rPr>
+        <w:t>{ z</w:t>
+      </w:r>
+      <w:proofErr w:type="gramEnd"/>
+      <w:r>
+        <w:rPr>
+          <w:sz w:val="24"/>
+        </w:rPr>
+        <w:t xml:space="preserve"> } from "</w:t>
+      </w:r>
+      <w:proofErr w:type="spellStart"/>
+      <w:r>
+        <w:rPr>
+          <w:sz w:val="24"/>
+        </w:rPr>
+        <w:t>zod</w:t>
+      </w:r>
+      <w:proofErr w:type="spellEnd"/>
+      <w:r>
+        <w:rPr>
+          <w:sz w:val="24"/>
+        </w:rPr>
+        <w:t>";</w:t>
       </w:r>
     </w:p>
     <w:p>
@@ -573,7 +943,37 @@
         <w:rPr>
           <w:sz w:val="24"/>
         </w:rPr>
-        <w:t>export const insertProductSchema = z.object({</w:t>
+        <w:t xml:space="preserve">export const </w:t>
+      </w:r>
+      <w:proofErr w:type="spellStart"/>
+      <w:r>
+        <w:rPr>
+          <w:sz w:val="24"/>
+        </w:rPr>
+        <w:t>insertProductSchema</w:t>
+      </w:r>
+      <w:proofErr w:type="spellEnd"/>
+      <w:r>
+        <w:rPr>
+          <w:sz w:val="24"/>
+        </w:rPr>
+        <w:t xml:space="preserve"> = </w:t>
+      </w:r>
+      <w:proofErr w:type="spellStart"/>
+      <w:proofErr w:type="gramStart"/>
+      <w:r>
+        <w:rPr>
+          <w:sz w:val="24"/>
+        </w:rPr>
+        <w:t>z.object</w:t>
+      </w:r>
+      <w:proofErr w:type="spellEnd"/>
+      <w:proofErr w:type="gramEnd"/>
+      <w:r>
+        <w:rPr>
+          <w:sz w:val="24"/>
+        </w:rPr>
+        <w:t>({</w:t>
       </w:r>
     </w:p>
     <w:p>
@@ -587,7 +987,37 @@
         <w:rPr>
           <w:sz w:val="24"/>
         </w:rPr>
-        <w:t xml:space="preserve">    name: z.string().min(3, "Name must be at least 3 characters"),</w:t>
+        <w:t xml:space="preserve">    name: </w:t>
+      </w:r>
+      <w:proofErr w:type="spellStart"/>
+      <w:proofErr w:type="gramStart"/>
+      <w:r>
+        <w:rPr>
+          <w:sz w:val="24"/>
+        </w:rPr>
+        <w:t>z.string</w:t>
+      </w:r>
+      <w:proofErr w:type="spellEnd"/>
+      <w:proofErr w:type="gramEnd"/>
+      <w:r>
+        <w:rPr>
+          <w:sz w:val="24"/>
+        </w:rPr>
+        <w:t>(</w:t>
+      </w:r>
+      <w:proofErr w:type="gramStart"/>
+      <w:r>
+        <w:rPr>
+          <w:sz w:val="24"/>
+        </w:rPr>
+        <w:t>).min</w:t>
+      </w:r>
+      <w:proofErr w:type="gramEnd"/>
+      <w:r>
+        <w:rPr>
+          <w:sz w:val="24"/>
+        </w:rPr>
+        <w:t>(3, "Name must be at least 3 characters"),</w:t>
       </w:r>
     </w:p>
     <w:p>
@@ -601,7 +1031,37 @@
         <w:rPr>
           <w:sz w:val="24"/>
         </w:rPr>
-        <w:t xml:space="preserve">    slug: z.string().min(3, "Slug must be at least 3 characters"),</w:t>
+        <w:t xml:space="preserve">    slug: </w:t>
+      </w:r>
+      <w:proofErr w:type="spellStart"/>
+      <w:proofErr w:type="gramStart"/>
+      <w:r>
+        <w:rPr>
+          <w:sz w:val="24"/>
+        </w:rPr>
+        <w:t>z.string</w:t>
+      </w:r>
+      <w:proofErr w:type="spellEnd"/>
+      <w:proofErr w:type="gramEnd"/>
+      <w:r>
+        <w:rPr>
+          <w:sz w:val="24"/>
+        </w:rPr>
+        <w:t>(</w:t>
+      </w:r>
+      <w:proofErr w:type="gramStart"/>
+      <w:r>
+        <w:rPr>
+          <w:sz w:val="24"/>
+        </w:rPr>
+        <w:t>).min</w:t>
+      </w:r>
+      <w:proofErr w:type="gramEnd"/>
+      <w:r>
+        <w:rPr>
+          <w:sz w:val="24"/>
+        </w:rPr>
+        <w:t>(3, "Slug must be at least 3 characters"),</w:t>
       </w:r>
     </w:p>
     <w:p>
@@ -615,7 +1075,37 @@
         <w:rPr>
           <w:sz w:val="24"/>
         </w:rPr>
-        <w:t xml:space="preserve">    category: z.string().min(3, "Category must be at least 3 characters"),</w:t>
+        <w:t xml:space="preserve">    category: </w:t>
+      </w:r>
+      <w:proofErr w:type="spellStart"/>
+      <w:proofErr w:type="gramStart"/>
+      <w:r>
+        <w:rPr>
+          <w:sz w:val="24"/>
+        </w:rPr>
+        <w:t>z.string</w:t>
+      </w:r>
+      <w:proofErr w:type="spellEnd"/>
+      <w:proofErr w:type="gramEnd"/>
+      <w:r>
+        <w:rPr>
+          <w:sz w:val="24"/>
+        </w:rPr>
+        <w:t>(</w:t>
+      </w:r>
+      <w:proofErr w:type="gramStart"/>
+      <w:r>
+        <w:rPr>
+          <w:sz w:val="24"/>
+        </w:rPr>
+        <w:t>).min</w:t>
+      </w:r>
+      <w:proofErr w:type="gramEnd"/>
+      <w:r>
+        <w:rPr>
+          <w:sz w:val="24"/>
+        </w:rPr>
+        <w:t>(3, "Category must be at least 3 characters"),</w:t>
       </w:r>
     </w:p>
     <w:p>
@@ -629,7 +1119,37 @@
         <w:rPr>
           <w:sz w:val="24"/>
         </w:rPr>
-        <w:t xml:space="preserve">    brand: z.string().min(3, "Brand must be at least 3 characters"),</w:t>
+        <w:t xml:space="preserve">    brand: </w:t>
+      </w:r>
+      <w:proofErr w:type="spellStart"/>
+      <w:proofErr w:type="gramStart"/>
+      <w:r>
+        <w:rPr>
+          <w:sz w:val="24"/>
+        </w:rPr>
+        <w:t>z.string</w:t>
+      </w:r>
+      <w:proofErr w:type="spellEnd"/>
+      <w:proofErr w:type="gramEnd"/>
+      <w:r>
+        <w:rPr>
+          <w:sz w:val="24"/>
+        </w:rPr>
+        <w:t>(</w:t>
+      </w:r>
+      <w:proofErr w:type="gramStart"/>
+      <w:r>
+        <w:rPr>
+          <w:sz w:val="24"/>
+        </w:rPr>
+        <w:t>).min</w:t>
+      </w:r>
+      <w:proofErr w:type="gramEnd"/>
+      <w:r>
+        <w:rPr>
+          <w:sz w:val="24"/>
+        </w:rPr>
+        <w:t>(3, "Brand must be at least 3 characters"),</w:t>
       </w:r>
     </w:p>
     <w:p>
@@ -643,7 +1163,37 @@
         <w:rPr>
           <w:sz w:val="24"/>
         </w:rPr>
-        <w:t xml:space="preserve">    description: z.string().min(3, "Description must be at least 3 characters"),</w:t>
+        <w:t xml:space="preserve">    description: </w:t>
+      </w:r>
+      <w:proofErr w:type="spellStart"/>
+      <w:proofErr w:type="gramStart"/>
+      <w:r>
+        <w:rPr>
+          <w:sz w:val="24"/>
+        </w:rPr>
+        <w:t>z.string</w:t>
+      </w:r>
+      <w:proofErr w:type="spellEnd"/>
+      <w:proofErr w:type="gramEnd"/>
+      <w:r>
+        <w:rPr>
+          <w:sz w:val="24"/>
+        </w:rPr>
+        <w:t>(</w:t>
+      </w:r>
+      <w:proofErr w:type="gramStart"/>
+      <w:r>
+        <w:rPr>
+          <w:sz w:val="24"/>
+        </w:rPr>
+        <w:t>).min</w:t>
+      </w:r>
+      <w:proofErr w:type="gramEnd"/>
+      <w:r>
+        <w:rPr>
+          <w:sz w:val="24"/>
+        </w:rPr>
+        <w:t>(3, "Description must be at least 3 characters"),</w:t>
       </w:r>
     </w:p>
     <w:p>
@@ -657,7 +1207,43 @@
         <w:rPr>
           <w:sz w:val="24"/>
         </w:rPr>
-        <w:t xml:space="preserve">    stock: z.coerce.number(),</w:t>
+        <w:t xml:space="preserve">    stock: </w:t>
+      </w:r>
+      <w:proofErr w:type="spellStart"/>
+      <w:proofErr w:type="gramStart"/>
+      <w:r>
+        <w:rPr>
+          <w:sz w:val="24"/>
+        </w:rPr>
+        <w:t>z.coerce</w:t>
+      </w:r>
+      <w:proofErr w:type="gramEnd"/>
+      <w:r>
+        <w:rPr>
+          <w:sz w:val="24"/>
+        </w:rPr>
+        <w:t>.</w:t>
+      </w:r>
+      <w:proofErr w:type="gramStart"/>
+      <w:r>
+        <w:rPr>
+          <w:sz w:val="24"/>
+        </w:rPr>
+        <w:t>number</w:t>
+      </w:r>
+      <w:proofErr w:type="spellEnd"/>
+      <w:r>
+        <w:rPr>
+          <w:sz w:val="24"/>
+        </w:rPr>
+        <w:t>(</w:t>
+      </w:r>
+      <w:proofErr w:type="gramEnd"/>
+      <w:r>
+        <w:rPr>
+          <w:sz w:val="24"/>
+        </w:rPr>
+        <w:t>),</w:t>
       </w:r>
     </w:p>
     <w:p>
@@ -671,7 +1257,53 @@
         <w:rPr>
           <w:sz w:val="24"/>
         </w:rPr>
-        <w:t xml:space="preserve">    images: z.array(z.string()).min(1, "Product must have at least one image"),</w:t>
+        <w:t xml:space="preserve">    images: </w:t>
+      </w:r>
+      <w:proofErr w:type="spellStart"/>
+      <w:proofErr w:type="gramStart"/>
+      <w:r>
+        <w:rPr>
+          <w:sz w:val="24"/>
+        </w:rPr>
+        <w:t>z.array</w:t>
+      </w:r>
+      <w:proofErr w:type="spellEnd"/>
+      <w:proofErr w:type="gramEnd"/>
+      <w:r>
+        <w:rPr>
+          <w:sz w:val="24"/>
+        </w:rPr>
+        <w:t>(</w:t>
+      </w:r>
+      <w:proofErr w:type="spellStart"/>
+      <w:proofErr w:type="gramStart"/>
+      <w:r>
+        <w:rPr>
+          <w:sz w:val="24"/>
+        </w:rPr>
+        <w:t>z.string</w:t>
+      </w:r>
+      <w:proofErr w:type="spellEnd"/>
+      <w:proofErr w:type="gramEnd"/>
+      <w:r>
+        <w:rPr>
+          <w:sz w:val="24"/>
+        </w:rPr>
+        <w:t>()</w:t>
+      </w:r>
+      <w:proofErr w:type="gramStart"/>
+      <w:r>
+        <w:rPr>
+          <w:sz w:val="24"/>
+        </w:rPr>
+        <w:t>).min</w:t>
+      </w:r>
+      <w:proofErr w:type="gramEnd"/>
+      <w:r>
+        <w:rPr>
+          <w:sz w:val="24"/>
+        </w:rPr>
+        <w:t>(1, "Product must have at least one image"),</w:t>
       </w:r>
     </w:p>
     <w:p>
@@ -685,7 +1317,37 @@
         <w:rPr>
           <w:sz w:val="24"/>
         </w:rPr>
-        <w:t xml:space="preserve">    isFeatured: z.boolean(),</w:t>
+        <w:t xml:space="preserve">    </w:t>
+      </w:r>
+      <w:proofErr w:type="spellStart"/>
+      <w:r>
+        <w:rPr>
+          <w:sz w:val="24"/>
+        </w:rPr>
+        <w:t>isFeatured</w:t>
+      </w:r>
+      <w:proofErr w:type="spellEnd"/>
+      <w:r>
+        <w:rPr>
+          <w:sz w:val="24"/>
+        </w:rPr>
+        <w:t xml:space="preserve">: </w:t>
+      </w:r>
+      <w:proofErr w:type="spellStart"/>
+      <w:proofErr w:type="gramStart"/>
+      <w:r>
+        <w:rPr>
+          <w:sz w:val="24"/>
+        </w:rPr>
+        <w:t>z.boolean</w:t>
+      </w:r>
+      <w:proofErr w:type="spellEnd"/>
+      <w:proofErr w:type="gramEnd"/>
+      <w:r>
+        <w:rPr>
+          <w:sz w:val="24"/>
+        </w:rPr>
+        <w:t>(),</w:t>
       </w:r>
     </w:p>
     <w:p>
@@ -699,7 +1361,37 @@
         <w:rPr>
           <w:sz w:val="24"/>
         </w:rPr>
-        <w:t xml:space="preserve">    banner: z.string().nullable(),</w:t>
+        <w:t xml:space="preserve">    banner: </w:t>
+      </w:r>
+      <w:proofErr w:type="spellStart"/>
+      <w:proofErr w:type="gramStart"/>
+      <w:r>
+        <w:rPr>
+          <w:sz w:val="24"/>
+        </w:rPr>
+        <w:t>z.string</w:t>
+      </w:r>
+      <w:proofErr w:type="spellEnd"/>
+      <w:proofErr w:type="gramEnd"/>
+      <w:r>
+        <w:rPr>
+          <w:sz w:val="24"/>
+        </w:rPr>
+        <w:t>(</w:t>
+      </w:r>
+      <w:proofErr w:type="gramStart"/>
+      <w:r>
+        <w:rPr>
+          <w:sz w:val="24"/>
+        </w:rPr>
+        <w:t>).nullable</w:t>
+      </w:r>
+      <w:proofErr w:type="gramEnd"/>
+      <w:r>
+        <w:rPr>
+          <w:sz w:val="24"/>
+        </w:rPr>
+        <w:t>(),</w:t>
       </w:r>
     </w:p>
     <w:p>
@@ -734,7 +1426,23 @@
           <w:b/>
           <w:sz w:val="28"/>
         </w:rPr>
-        <w:t>To use this schema we use it like this:</w:t>
+        <w:t xml:space="preserve">To use this </w:t>
+      </w:r>
+      <w:proofErr w:type="gramStart"/>
+      <w:r>
+        <w:rPr>
+          <w:b/>
+          <w:sz w:val="28"/>
+        </w:rPr>
+        <w:t>schema</w:t>
+      </w:r>
+      <w:proofErr w:type="gramEnd"/>
+      <w:r>
+        <w:rPr>
+          <w:b/>
+          <w:sz w:val="28"/>
+        </w:rPr>
+        <w:t xml:space="preserve"> we use it like this:</w:t>
       </w:r>
       <w:r>
         <w:rPr>
@@ -749,7 +1457,35 @@
         <w:rPr>
           <w:sz w:val="24"/>
         </w:rPr>
-        <w:t>import { z } from "zod";</w:t>
+        <w:t xml:space="preserve">import </w:t>
+      </w:r>
+      <w:proofErr w:type="gramStart"/>
+      <w:r>
+        <w:rPr>
+          <w:sz w:val="24"/>
+        </w:rPr>
+        <w:t>{ z</w:t>
+      </w:r>
+      <w:proofErr w:type="gramEnd"/>
+      <w:r>
+        <w:rPr>
+          <w:sz w:val="24"/>
+        </w:rPr>
+        <w:t xml:space="preserve"> } from "</w:t>
+      </w:r>
+      <w:proofErr w:type="spellStart"/>
+      <w:r>
+        <w:rPr>
+          <w:sz w:val="24"/>
+        </w:rPr>
+        <w:t>zod</w:t>
+      </w:r>
+      <w:proofErr w:type="spellEnd"/>
+      <w:r>
+        <w:rPr>
+          <w:sz w:val="24"/>
+        </w:rPr>
+        <w:t>";</w:t>
       </w:r>
     </w:p>
     <w:p>
@@ -763,7 +1499,29 @@
         <w:rPr>
           <w:sz w:val="24"/>
         </w:rPr>
-        <w:t>import { insertProductSchema } from "@/lib/validators";</w:t>
+        <w:t xml:space="preserve">import </w:t>
+      </w:r>
+      <w:proofErr w:type="gramStart"/>
+      <w:r>
+        <w:rPr>
+          <w:sz w:val="24"/>
+        </w:rPr>
+        <w:t xml:space="preserve">{ </w:t>
+      </w:r>
+      <w:proofErr w:type="spellStart"/>
+      <w:r>
+        <w:rPr>
+          <w:sz w:val="24"/>
+        </w:rPr>
+        <w:t>insertProductSchema</w:t>
+      </w:r>
+      <w:proofErr w:type="spellEnd"/>
+      <w:proofErr w:type="gramEnd"/>
+      <w:r>
+        <w:rPr>
+          <w:sz w:val="24"/>
+        </w:rPr>
+        <w:t xml:space="preserve"> } from "@/lib/validators";</w:t>
       </w:r>
     </w:p>
     <w:p>
@@ -785,7 +1543,51 @@
         <w:rPr>
           <w:sz w:val="24"/>
         </w:rPr>
-        <w:t>export type Product = z.infer&lt;typeof insertProductSchema&gt; &amp; {</w:t>
+        <w:t xml:space="preserve">export type Product = </w:t>
+      </w:r>
+      <w:proofErr w:type="spellStart"/>
+      <w:proofErr w:type="gramStart"/>
+      <w:r>
+        <w:rPr>
+          <w:sz w:val="24"/>
+        </w:rPr>
+        <w:t>z.infer</w:t>
+      </w:r>
+      <w:proofErr w:type="spellEnd"/>
+      <w:proofErr w:type="gramEnd"/>
+      <w:r>
+        <w:rPr>
+          <w:sz w:val="24"/>
+        </w:rPr>
+        <w:t>&lt;</w:t>
+      </w:r>
+      <w:proofErr w:type="spellStart"/>
+      <w:r>
+        <w:rPr>
+          <w:sz w:val="24"/>
+        </w:rPr>
+        <w:t>typeof</w:t>
+      </w:r>
+      <w:proofErr w:type="spellEnd"/>
+      <w:r>
+        <w:rPr>
+          <w:sz w:val="24"/>
+        </w:rPr>
+        <w:t xml:space="preserve"> </w:t>
+      </w:r>
+      <w:proofErr w:type="spellStart"/>
+      <w:r>
+        <w:rPr>
+          <w:sz w:val="24"/>
+        </w:rPr>
+        <w:t>insertProductSchema</w:t>
+      </w:r>
+      <w:proofErr w:type="spellEnd"/>
+      <w:r>
+        <w:rPr>
+          <w:sz w:val="24"/>
+        </w:rPr>
+        <w:t>&gt; &amp; {</w:t>
       </w:r>
     </w:p>
     <w:p>
@@ -925,7 +1727,35 @@
         <w:rPr>
           <w:sz w:val="32"/>
         </w:rPr>
-        <w:t xml:space="preserve"> PostgreSQL database from Neon, and deployed my API routes on Vercel. When a user makes a request, a Vercel function is triggered, connects to Neon using Prisma, runs the database query, sends the response, and then shuts down. I didn’t have to manage any server or worry about traffic spikes—everything scales automatically.</w:t>
+        <w:t xml:space="preserve"> PostgreSQL database from Neon, and deployed my API routes on </w:t>
+      </w:r>
+      <w:proofErr w:type="spellStart"/>
+      <w:r>
+        <w:rPr>
+          <w:sz w:val="32"/>
+        </w:rPr>
+        <w:t>Vercel</w:t>
+      </w:r>
+      <w:proofErr w:type="spellEnd"/>
+      <w:r>
+        <w:rPr>
+          <w:sz w:val="32"/>
+        </w:rPr>
+        <w:t xml:space="preserve">. When a user makes a request, a </w:t>
+      </w:r>
+      <w:proofErr w:type="spellStart"/>
+      <w:r>
+        <w:rPr>
+          <w:sz w:val="32"/>
+        </w:rPr>
+        <w:t>Vercel</w:t>
+      </w:r>
+      <w:proofErr w:type="spellEnd"/>
+      <w:r>
+        <w:rPr>
+          <w:sz w:val="32"/>
+        </w:rPr>
+        <w:t xml:space="preserve"> function is triggered, connects to Neon using Prisma, runs the database query, sends the response, and then shuts down. I didn’t have to manage any server or worry about traffic spikes—everything scales automatically.</w:t>
       </w:r>
     </w:p>
     <w:p>
@@ -1009,7 +1839,23 @@
           <w:sz w:val="24"/>
           <w:szCs w:val="24"/>
         </w:rPr>
-        <w:t>import NextAuth from "next-auth";</w:t>
+        <w:t xml:space="preserve">import </w:t>
+      </w:r>
+      <w:proofErr w:type="spellStart"/>
+      <w:r>
+        <w:rPr>
+          <w:sz w:val="24"/>
+          <w:szCs w:val="24"/>
+        </w:rPr>
+        <w:t>NextAuth</w:t>
+      </w:r>
+      <w:proofErr w:type="spellEnd"/>
+      <w:r>
+        <w:rPr>
+          <w:sz w:val="24"/>
+          <w:szCs w:val="24"/>
+        </w:rPr>
+        <w:t xml:space="preserve"> from "next-auth";</w:t>
       </w:r>
     </w:p>
     <w:p>
@@ -1159,7 +2005,80 @@
           <w:sz w:val="24"/>
           <w:szCs w:val="24"/>
         </w:rPr>
-        <w:t>export const { handlers, auth, signIn, signOut } = NextAuth(config);</w:t>
+        <w:t xml:space="preserve">export const </w:t>
+      </w:r>
+      <w:proofErr w:type="gramStart"/>
+      <w:r>
+        <w:rPr>
+          <w:sz w:val="24"/>
+          <w:szCs w:val="24"/>
+        </w:rPr>
+        <w:t>{ handlers</w:t>
+      </w:r>
+      <w:proofErr w:type="gramEnd"/>
+      <w:r>
+        <w:rPr>
+          <w:sz w:val="24"/>
+          <w:szCs w:val="24"/>
+        </w:rPr>
+        <w:t xml:space="preserve">, auth, </w:t>
+      </w:r>
+      <w:proofErr w:type="spellStart"/>
+      <w:r>
+        <w:rPr>
+          <w:sz w:val="24"/>
+          <w:szCs w:val="24"/>
+        </w:rPr>
+        <w:t>signIn</w:t>
+      </w:r>
+      <w:proofErr w:type="spellEnd"/>
+      <w:r>
+        <w:rPr>
+          <w:sz w:val="24"/>
+          <w:szCs w:val="24"/>
+        </w:rPr>
+        <w:t xml:space="preserve">, </w:t>
+      </w:r>
+      <w:proofErr w:type="spellStart"/>
+      <w:proofErr w:type="gramStart"/>
+      <w:r>
+        <w:rPr>
+          <w:sz w:val="24"/>
+          <w:szCs w:val="24"/>
+        </w:rPr>
+        <w:t>signOut</w:t>
+      </w:r>
+      <w:proofErr w:type="spellEnd"/>
+      <w:r>
+        <w:rPr>
+          <w:sz w:val="24"/>
+          <w:szCs w:val="24"/>
+        </w:rPr>
+        <w:t xml:space="preserve"> }</w:t>
+      </w:r>
+      <w:proofErr w:type="gramEnd"/>
+      <w:r>
+        <w:rPr>
+          <w:sz w:val="24"/>
+          <w:szCs w:val="24"/>
+        </w:rPr>
+        <w:t xml:space="preserve"> = </w:t>
+      </w:r>
+      <w:proofErr w:type="spellStart"/>
+      <w:r>
+        <w:rPr>
+          <w:sz w:val="24"/>
+          <w:szCs w:val="24"/>
+        </w:rPr>
+        <w:t>NextAuth</w:t>
+      </w:r>
+      <w:proofErr w:type="spellEnd"/>
+      <w:r>
+        <w:rPr>
+          <w:sz w:val="24"/>
+          <w:szCs w:val="24"/>
+        </w:rPr>
+        <w:t>(config);</w:t>
       </w:r>
     </w:p>
     <w:p>
@@ -1291,8 +2210,17 @@
           <w:sz w:val="28"/>
           <w:szCs w:val="28"/>
         </w:rPr>
-        <w:t>Actual formData</w:t>
-      </w:r>
+        <w:t xml:space="preserve">Actual </w:t>
+      </w:r>
+      <w:proofErr w:type="spellStart"/>
+      <w:r>
+        <w:rPr>
+          <w:sz w:val="28"/>
+          <w:szCs w:val="28"/>
+        </w:rPr>
+        <w:t>formData</w:t>
+      </w:r>
+      <w:proofErr w:type="spellEnd"/>
     </w:p>
     <w:p>
       <w:pPr>
@@ -1392,7 +2320,7 @@
           <w:sz w:val="32"/>
           <w:szCs w:val="32"/>
         </w:rPr>
-        <w:t xml:space="preserve">Difference between </w:t>
+        <w:t>Difference between Use Action State and Use Form Status</w:t>
       </w:r>
       <w:r>
         <w:rPr>
@@ -1401,17 +2329,126 @@
           <w:sz w:val="32"/>
           <w:szCs w:val="32"/>
         </w:rPr>
-        <w:t>Use Action State</w:t>
-      </w:r>
+        <w:t>?</w:t>
+      </w:r>
+    </w:p>
+    <w:p>
+      <w:pPr>
+        <w:rPr>
+          <w:sz w:val="28"/>
+          <w:szCs w:val="28"/>
+        </w:rPr>
+      </w:pPr>
+      <w:proofErr w:type="spellStart"/>
       <w:r>
         <w:rPr>
           <w:b/>
           <w:bCs/>
+          <w:sz w:val="28"/>
+          <w:szCs w:val="28"/>
+        </w:rPr>
+        <w:t>useActionState</w:t>
+      </w:r>
+      <w:proofErr w:type="spellEnd"/>
+      <w:r>
+        <w:rPr>
+          <w:sz w:val="28"/>
+          <w:szCs w:val="28"/>
+        </w:rPr>
+        <w:t xml:space="preserve">: React 19 Feature, in React 18 it was called </w:t>
+      </w:r>
+      <w:proofErr w:type="spellStart"/>
+      <w:r>
+        <w:rPr>
+          <w:sz w:val="28"/>
+          <w:szCs w:val="28"/>
+        </w:rPr>
+        <w:t>useFormState</w:t>
+      </w:r>
+      <w:proofErr w:type="spellEnd"/>
+      <w:r>
+        <w:rPr>
+          <w:sz w:val="28"/>
+          <w:szCs w:val="28"/>
+        </w:rPr>
+        <w:t>.</w:t>
+      </w:r>
+    </w:p>
+    <w:p>
+      <w:pPr>
+        <w:rPr>
+          <w:sz w:val="28"/>
+          <w:szCs w:val="28"/>
+        </w:rPr>
+      </w:pPr>
+      <w:proofErr w:type="spellStart"/>
+      <w:r>
+        <w:rPr>
+          <w:b/>
+          <w:bCs/>
+          <w:sz w:val="28"/>
+          <w:szCs w:val="28"/>
+        </w:rPr>
+        <w:t>useFormStatus</w:t>
+      </w:r>
+      <w:proofErr w:type="spellEnd"/>
+      <w:r>
+        <w:rPr>
+          <w:b/>
+          <w:bCs/>
+          <w:sz w:val="28"/>
+          <w:szCs w:val="28"/>
+        </w:rPr>
+        <w:t>:</w:t>
+      </w:r>
+      <w:r>
+        <w:rPr>
+          <w:sz w:val="28"/>
+          <w:szCs w:val="28"/>
+        </w:rPr>
+        <w:t xml:space="preserve"> React DOM Feature</w:t>
+      </w:r>
+      <w:r>
+        <w:rPr>
+          <w:sz w:val="28"/>
+          <w:szCs w:val="28"/>
+        </w:rPr>
+        <w:t xml:space="preserve">, can be used to have a user experience like showing a loading or a spinner when user is performing an action for example when user signs in using sign in </w:t>
+      </w:r>
+      <w:proofErr w:type="gramStart"/>
+      <w:r>
+        <w:rPr>
+          <w:sz w:val="28"/>
+          <w:szCs w:val="28"/>
+        </w:rPr>
+        <w:t>button ,</w:t>
+      </w:r>
+      <w:proofErr w:type="gramEnd"/>
+      <w:r>
+        <w:rPr>
+          <w:sz w:val="28"/>
+          <w:szCs w:val="28"/>
+        </w:rPr>
+        <w:t xml:space="preserve"> show a spinner that </w:t>
+      </w:r>
+      <w:r>
+        <w:rPr>
+          <w:sz w:val="28"/>
+          <w:szCs w:val="28"/>
+        </w:rPr>
+        <w:t>user’s request is sent and will soon show result of an action.</w:t>
+      </w:r>
+    </w:p>
+    <w:p>
+      <w:pPr>
+        <w:rPr>
+          <w:b/>
+          <w:bCs/>
           <w:sz w:val="32"/>
           <w:szCs w:val="32"/>
         </w:rPr>
-        <w:t xml:space="preserve"> and </w:t>
-      </w:r>
+      </w:pPr>
+      <w:proofErr w:type="spellStart"/>
       <w:r>
         <w:rPr>
           <w:b/>
@@ -1419,8 +2456,10 @@
           <w:sz w:val="32"/>
           <w:szCs w:val="32"/>
         </w:rPr>
-        <w:t>Use Form Status</w:t>
-      </w:r>
+        <w:lastRenderedPageBreak/>
+        <w:t>useTransition</w:t>
+      </w:r>
+      <w:proofErr w:type="spellEnd"/>
       <w:r>
         <w:rPr>
           <w:b/>
@@ -1428,40 +2467,92 @@
           <w:sz w:val="32"/>
           <w:szCs w:val="32"/>
         </w:rPr>
-        <w:t>?</w:t>
-      </w:r>
-    </w:p>
-    <w:p>
-      <w:pPr>
-        <w:rPr>
-          <w:sz w:val="28"/>
-          <w:szCs w:val="28"/>
-        </w:rPr>
-      </w:pPr>
+        <w:t xml:space="preserve"> Hook</w:t>
+      </w:r>
       <w:r>
         <w:rPr>
           <w:b/>
           <w:bCs/>
-          <w:sz w:val="28"/>
-          <w:szCs w:val="28"/>
-        </w:rPr>
-        <w:t>useActionState</w:t>
-      </w:r>
-      <w:r>
-        <w:rPr>
-          <w:sz w:val="28"/>
-          <w:szCs w:val="28"/>
-        </w:rPr>
-        <w:t>: React 19 Feature, in React 18 it was called useFormState.</w:t>
-      </w:r>
-    </w:p>
-    <w:p>
-      <w:pPr>
-        <w:rPr>
-          <w:sz w:val="28"/>
-          <w:szCs w:val="28"/>
-        </w:rPr>
-      </w:pPr>
+          <w:sz w:val="32"/>
+          <w:szCs w:val="32"/>
+        </w:rPr>
+        <w:t>:</w:t>
+      </w:r>
+    </w:p>
+    <w:p>
+      <w:pPr>
+        <w:rPr>
+          <w:sz w:val="28"/>
+          <w:szCs w:val="28"/>
+        </w:rPr>
+      </w:pPr>
+      <w:r>
+        <w:rPr>
+          <w:sz w:val="28"/>
+          <w:szCs w:val="28"/>
+        </w:rPr>
+        <w:t>It helps manage the UI updates</w:t>
+      </w:r>
+      <w:r>
+        <w:rPr>
+          <w:sz w:val="28"/>
+          <w:szCs w:val="28"/>
+        </w:rPr>
+        <w:t xml:space="preserve"> by transitioning</w:t>
+      </w:r>
+      <w:r>
+        <w:rPr>
+          <w:sz w:val="28"/>
+          <w:szCs w:val="28"/>
+        </w:rPr>
+        <w:t>.</w:t>
+      </w:r>
+    </w:p>
+    <w:p>
+      <w:pPr>
+        <w:rPr>
+          <w:sz w:val="28"/>
+          <w:szCs w:val="28"/>
+        </w:rPr>
+      </w:pPr>
+      <w:r>
+        <w:rPr>
+          <w:sz w:val="28"/>
+          <w:szCs w:val="28"/>
+        </w:rPr>
+        <w:t>Like showing a loading spinner while that update is happening</w:t>
+      </w:r>
+      <w:r>
+        <w:rPr>
+          <w:sz w:val="28"/>
+          <w:szCs w:val="28"/>
+        </w:rPr>
+        <w:t xml:space="preserve">. </w:t>
+      </w:r>
+    </w:p>
+    <w:p>
+      <w:pPr>
+        <w:rPr>
+          <w:sz w:val="28"/>
+          <w:szCs w:val="28"/>
+        </w:rPr>
+      </w:pPr>
+      <w:r>
+        <w:rPr>
+          <w:sz w:val="28"/>
+          <w:szCs w:val="28"/>
+        </w:rPr>
+        <w:t xml:space="preserve">It provides two values: </w:t>
+      </w:r>
+    </w:p>
+    <w:p>
+      <w:pPr>
+        <w:rPr>
+          <w:sz w:val="28"/>
+          <w:szCs w:val="28"/>
+        </w:rPr>
+      </w:pPr>
+      <w:proofErr w:type="spellStart"/>
       <w:r>
         <w:rPr>
           <w:b/>
@@ -1469,28 +2560,66 @@
           <w:sz w:val="28"/>
           <w:szCs w:val="28"/>
         </w:rPr>
-        <w:t>useFormStatus:</w:t>
-      </w:r>
-      <w:r>
-        <w:rPr>
-          <w:sz w:val="28"/>
-          <w:szCs w:val="28"/>
-        </w:rPr>
-        <w:t xml:space="preserve"> React DOM Feature</w:t>
-      </w:r>
-      <w:r>
-        <w:rPr>
-          <w:sz w:val="28"/>
-          <w:szCs w:val="28"/>
-        </w:rPr>
-        <w:t xml:space="preserve">, can be used to have a user experience like showing a loading or a spinner when user is performing an action for example when user signs in using sign in button , show a spinner that </w:t>
-      </w:r>
-      <w:r>
-        <w:rPr>
-          <w:sz w:val="28"/>
-          <w:szCs w:val="28"/>
-        </w:rPr>
-        <w:t>user’s request is sent and will soon show result of an action.</w:t>
+        <w:t>isPending</w:t>
+      </w:r>
+      <w:proofErr w:type="spellEnd"/>
+      <w:r>
+        <w:rPr>
+          <w:b/>
+          <w:bCs/>
+          <w:sz w:val="28"/>
+          <w:szCs w:val="28"/>
+        </w:rPr>
+        <w:t>:</w:t>
+      </w:r>
+      <w:r>
+        <w:rPr>
+          <w:sz w:val="28"/>
+          <w:szCs w:val="28"/>
+        </w:rPr>
+        <w:t xml:space="preserve"> which indicates whether that transition is ongoing</w:t>
+      </w:r>
+      <w:r>
+        <w:rPr>
+          <w:sz w:val="28"/>
+          <w:szCs w:val="28"/>
+        </w:rPr>
+        <w:t>.</w:t>
+      </w:r>
+    </w:p>
+    <w:p>
+      <w:pPr>
+        <w:rPr>
+          <w:sz w:val="28"/>
+          <w:szCs w:val="28"/>
+        </w:rPr>
+      </w:pPr>
+      <w:proofErr w:type="spellStart"/>
+      <w:r>
+        <w:rPr>
+          <w:b/>
+          <w:bCs/>
+          <w:sz w:val="28"/>
+          <w:szCs w:val="28"/>
+        </w:rPr>
+        <w:t>startTransition</w:t>
+      </w:r>
+      <w:proofErr w:type="spellEnd"/>
+      <w:r>
+        <w:rPr>
+          <w:b/>
+          <w:bCs/>
+          <w:sz w:val="28"/>
+          <w:szCs w:val="28"/>
+        </w:rPr>
+        <w:t>:</w:t>
+      </w:r>
+      <w:r>
+        <w:rPr>
+          <w:sz w:val="28"/>
+          <w:szCs w:val="28"/>
+        </w:rPr>
+        <w:t xml:space="preserve"> a function that starts a transition.</w:t>
       </w:r>
     </w:p>
     <w:p>

</xml_diff>

<commit_message>
Cart & Shipping Pages section 6 completed
</commit_message>
<xml_diff>
--- a/notes/Prisma Notes.docx
+++ b/notes/Prisma Notes.docx
@@ -2629,6 +2629,62 @@
           <w:szCs w:val="28"/>
         </w:rPr>
       </w:pPr>
+    </w:p>
+    <w:p>
+      <w:pPr>
+        <w:rPr>
+          <w:sz w:val="28"/>
+          <w:szCs w:val="28"/>
+        </w:rPr>
+      </w:pPr>
+    </w:p>
+    <w:p>
+      <w:pPr>
+        <w:rPr>
+          <w:sz w:val="28"/>
+          <w:szCs w:val="28"/>
+        </w:rPr>
+      </w:pPr>
+      <w:r>
+        <w:rPr>
+          <w:noProof/>
+        </w:rPr>
+        <w:drawing>
+          <wp:inline distT="0" distB="0" distL="0" distR="0" wp14:anchorId="375FF11B" wp14:editId="02CF6FC7">
+            <wp:extent cx="5943600" cy="3343275"/>
+            <wp:effectExtent l="0" t="0" r="0" b="9525"/>
+            <wp:docPr id="782445273" name="Picture 1"/>
+            <wp:cNvGraphicFramePr>
+              <a:graphicFrameLocks xmlns:a="http://schemas.openxmlformats.org/drawingml/2006/main" noChangeAspect="1"/>
+            </wp:cNvGraphicFramePr>
+            <a:graphic xmlns:a="http://schemas.openxmlformats.org/drawingml/2006/main">
+              <a:graphicData uri="http://schemas.openxmlformats.org/drawingml/2006/picture">
+                <pic:pic xmlns:pic="http://schemas.openxmlformats.org/drawingml/2006/picture">
+                  <pic:nvPicPr>
+                    <pic:cNvPr id="782445273" name=""/>
+                    <pic:cNvPicPr/>
+                  </pic:nvPicPr>
+                  <pic:blipFill>
+                    <a:blip r:embed="rId6"/>
+                    <a:stretch>
+                      <a:fillRect/>
+                    </a:stretch>
+                  </pic:blipFill>
+                  <pic:spPr>
+                    <a:xfrm>
+                      <a:off x="0" y="0"/>
+                      <a:ext cx="5943600" cy="3343275"/>
+                    </a:xfrm>
+                    <a:prstGeom prst="rect">
+                      <a:avLst/>
+                    </a:prstGeom>
+                  </pic:spPr>
+                </pic:pic>
+              </a:graphicData>
+            </a:graphic>
+          </wp:inline>
+        </w:drawing>
+      </w:r>
     </w:p>
     <w:sectPr>
       <w:pgSz w:w="12240" w:h="15840"/>

</xml_diff>

<commit_message>
Created payment form, and Place order form
</commit_message>
<xml_diff>
--- a/notes/Prisma Notes.docx
+++ b/notes/Prisma Notes.docx
@@ -2478,6 +2478,15 @@
         </w:rPr>
         <w:t>:</w:t>
       </w:r>
+      <w:r>
+        <w:rPr>
+          <w:b/>
+          <w:bCs/>
+          <w:sz w:val="32"/>
+          <w:szCs w:val="32"/>
+        </w:rPr>
+        <w:t xml:space="preserve"> (React 19)</w:t>
+      </w:r>
     </w:p>
     <w:p>
       <w:pPr>
@@ -2686,6 +2695,190 @@
         </w:drawing>
       </w:r>
     </w:p>
+    <w:p>
+      <w:pPr>
+        <w:rPr>
+          <w:b/>
+          <w:bCs/>
+          <w:sz w:val="28"/>
+          <w:szCs w:val="28"/>
+          <w:lang w:val="en-PK"/>
+        </w:rPr>
+      </w:pPr>
+      <w:proofErr w:type="spellStart"/>
+      <w:r>
+        <w:rPr>
+          <w:b/>
+          <w:bCs/>
+          <w:sz w:val="28"/>
+          <w:szCs w:val="28"/>
+          <w:lang w:val="en-PK"/>
+        </w:rPr>
+        <w:t>SubmitHandler</w:t>
+      </w:r>
+      <w:proofErr w:type="spellEnd"/>
+      <w:r>
+        <w:rPr>
+          <w:b/>
+          <w:bCs/>
+          <w:sz w:val="28"/>
+          <w:szCs w:val="28"/>
+          <w:lang w:val="en-PK"/>
+        </w:rPr>
+        <w:t xml:space="preserve"> Hook:</w:t>
+      </w:r>
+    </w:p>
+    <w:p>
+      <w:pPr>
+        <w:pStyle w:val="ListParagraph"/>
+        <w:numPr>
+          <w:ilvl w:val="0"/>
+          <w:numId w:val="3"/>
+        </w:numPr>
+        <w:rPr>
+          <w:sz w:val="28"/>
+          <w:szCs w:val="28"/>
+          <w:lang w:val="en-PK"/>
+        </w:rPr>
+      </w:pPr>
+      <w:r>
+        <w:rPr>
+          <w:sz w:val="28"/>
+          <w:szCs w:val="28"/>
+          <w:lang w:val="en-PK"/>
+        </w:rPr>
+        <w:t>type-safe submit function that only runs with validated data.</w:t>
+      </w:r>
+    </w:p>
+    <w:p>
+      <w:pPr>
+        <w:pStyle w:val="ListParagraph"/>
+        <w:numPr>
+          <w:ilvl w:val="0"/>
+          <w:numId w:val="3"/>
+        </w:numPr>
+        <w:rPr>
+          <w:sz w:val="28"/>
+          <w:szCs w:val="28"/>
+          <w:lang w:val="en-PK"/>
+        </w:rPr>
+      </w:pPr>
+      <w:r>
+        <w:rPr>
+          <w:sz w:val="28"/>
+          <w:szCs w:val="28"/>
+          <w:lang w:val="en-PK"/>
+        </w:rPr>
+        <w:t>You avoid runtime errors from wrong field names/types.</w:t>
+      </w:r>
+    </w:p>
+    <w:p>
+      <w:pPr>
+        <w:rPr>
+          <w:sz w:val="28"/>
+          <w:szCs w:val="28"/>
+          <w:lang w:val="en-PK"/>
+        </w:rPr>
+      </w:pPr>
+    </w:p>
+    <w:p>
+      <w:pPr>
+        <w:rPr>
+          <w:sz w:val="28"/>
+          <w:szCs w:val="28"/>
+          <w:lang w:val="en-PK"/>
+        </w:rPr>
+      </w:pPr>
+    </w:p>
+    <w:p>
+      <w:pPr>
+        <w:rPr>
+          <w:sz w:val="28"/>
+          <w:szCs w:val="28"/>
+          <w:lang w:val="en-PK"/>
+        </w:rPr>
+      </w:pPr>
+    </w:p>
+    <w:p>
+      <w:pPr>
+        <w:rPr>
+          <w:b/>
+          <w:bCs/>
+          <w:sz w:val="28"/>
+          <w:szCs w:val="28"/>
+        </w:rPr>
+      </w:pPr>
+      <w:r>
+        <w:rPr>
+          <w:b/>
+          <w:bCs/>
+          <w:sz w:val="28"/>
+          <w:szCs w:val="28"/>
+        </w:rPr>
+        <w:lastRenderedPageBreak/>
+        <w:t xml:space="preserve">Transactions: </w:t>
+      </w:r>
+    </w:p>
+    <w:p>
+      <w:pPr>
+        <w:pStyle w:val="ListParagraph"/>
+        <w:numPr>
+          <w:ilvl w:val="0"/>
+          <w:numId w:val="4"/>
+        </w:numPr>
+        <w:rPr>
+          <w:sz w:val="28"/>
+          <w:szCs w:val="28"/>
+        </w:rPr>
+      </w:pPr>
+      <w:r>
+        <w:rPr>
+          <w:sz w:val="28"/>
+          <w:szCs w:val="28"/>
+        </w:rPr>
+        <w:t>This will ensure that if any part fails, the entire transaction is rolled back</w:t>
+      </w:r>
+    </w:p>
+    <w:p>
+      <w:pPr>
+        <w:pStyle w:val="ListParagraph"/>
+        <w:numPr>
+          <w:ilvl w:val="0"/>
+          <w:numId w:val="4"/>
+        </w:numPr>
+        <w:rPr>
+          <w:sz w:val="28"/>
+          <w:szCs w:val="28"/>
+        </w:rPr>
+      </w:pPr>
+      <w:r>
+        <w:rPr>
+          <w:sz w:val="28"/>
+          <w:szCs w:val="28"/>
+        </w:rPr>
+        <w:t>If all operations succeed → MongoDB commits the transaction (saves everything).</w:t>
+      </w:r>
+    </w:p>
+    <w:p>
+      <w:pPr>
+        <w:pStyle w:val="ListParagraph"/>
+        <w:numPr>
+          <w:ilvl w:val="0"/>
+          <w:numId w:val="4"/>
+        </w:numPr>
+        <w:rPr>
+          <w:sz w:val="28"/>
+          <w:szCs w:val="28"/>
+        </w:rPr>
+      </w:pPr>
+      <w:r>
+        <w:rPr>
+          <w:sz w:val="28"/>
+          <w:szCs w:val="28"/>
+        </w:rPr>
+        <w:t>If any operation fails → MongoDB aborts the transaction (rolls back everything).</w:t>
+      </w:r>
+    </w:p>
     <w:sectPr>
       <w:pgSz w:w="12240" w:h="15840"/>
       <w:pgMar w:top="1440" w:right="1440" w:bottom="1440" w:left="1440" w:header="720" w:footer="720" w:gutter="0"/>
@@ -2812,6 +3005,232 @@
     </w:lvl>
   </w:abstractNum>
   <w:abstractNum w:abstractNumId="1" w15:restartNumberingAfterBreak="0">
+    <w:nsid w:val="2E2E5BEB"/>
+    <w:multiLevelType w:val="hybridMultilevel"/>
+    <w:tmpl w:val="00D443B4"/>
+    <w:lvl w:ilvl="0" w:tplc="20000001">
+      <w:start w:val="1"/>
+      <w:numFmt w:val="bullet"/>
+      <w:lvlText w:val=""/>
+      <w:lvlJc w:val="left"/>
+      <w:pPr>
+        <w:ind w:left="720" w:hanging="360"/>
+      </w:pPr>
+      <w:rPr>
+        <w:rFonts w:ascii="Symbol" w:hAnsi="Symbol" w:hint="default"/>
+      </w:rPr>
+    </w:lvl>
+    <w:lvl w:ilvl="1" w:tplc="20000003" w:tentative="1">
+      <w:start w:val="1"/>
+      <w:numFmt w:val="bullet"/>
+      <w:lvlText w:val="o"/>
+      <w:lvlJc w:val="left"/>
+      <w:pPr>
+        <w:ind w:left="1440" w:hanging="360"/>
+      </w:pPr>
+      <w:rPr>
+        <w:rFonts w:ascii="Courier New" w:hAnsi="Courier New" w:cs="Courier New" w:hint="default"/>
+      </w:rPr>
+    </w:lvl>
+    <w:lvl w:ilvl="2" w:tplc="20000005" w:tentative="1">
+      <w:start w:val="1"/>
+      <w:numFmt w:val="bullet"/>
+      <w:lvlText w:val=""/>
+      <w:lvlJc w:val="left"/>
+      <w:pPr>
+        <w:ind w:left="2160" w:hanging="360"/>
+      </w:pPr>
+      <w:rPr>
+        <w:rFonts w:ascii="Wingdings" w:hAnsi="Wingdings" w:hint="default"/>
+      </w:rPr>
+    </w:lvl>
+    <w:lvl w:ilvl="3" w:tplc="20000001" w:tentative="1">
+      <w:start w:val="1"/>
+      <w:numFmt w:val="bullet"/>
+      <w:lvlText w:val=""/>
+      <w:lvlJc w:val="left"/>
+      <w:pPr>
+        <w:ind w:left="2880" w:hanging="360"/>
+      </w:pPr>
+      <w:rPr>
+        <w:rFonts w:ascii="Symbol" w:hAnsi="Symbol" w:hint="default"/>
+      </w:rPr>
+    </w:lvl>
+    <w:lvl w:ilvl="4" w:tplc="20000003" w:tentative="1">
+      <w:start w:val="1"/>
+      <w:numFmt w:val="bullet"/>
+      <w:lvlText w:val="o"/>
+      <w:lvlJc w:val="left"/>
+      <w:pPr>
+        <w:ind w:left="3600" w:hanging="360"/>
+      </w:pPr>
+      <w:rPr>
+        <w:rFonts w:ascii="Courier New" w:hAnsi="Courier New" w:cs="Courier New" w:hint="default"/>
+      </w:rPr>
+    </w:lvl>
+    <w:lvl w:ilvl="5" w:tplc="20000005" w:tentative="1">
+      <w:start w:val="1"/>
+      <w:numFmt w:val="bullet"/>
+      <w:lvlText w:val=""/>
+      <w:lvlJc w:val="left"/>
+      <w:pPr>
+        <w:ind w:left="4320" w:hanging="360"/>
+      </w:pPr>
+      <w:rPr>
+        <w:rFonts w:ascii="Wingdings" w:hAnsi="Wingdings" w:hint="default"/>
+      </w:rPr>
+    </w:lvl>
+    <w:lvl w:ilvl="6" w:tplc="20000001" w:tentative="1">
+      <w:start w:val="1"/>
+      <w:numFmt w:val="bullet"/>
+      <w:lvlText w:val=""/>
+      <w:lvlJc w:val="left"/>
+      <w:pPr>
+        <w:ind w:left="5040" w:hanging="360"/>
+      </w:pPr>
+      <w:rPr>
+        <w:rFonts w:ascii="Symbol" w:hAnsi="Symbol" w:hint="default"/>
+      </w:rPr>
+    </w:lvl>
+    <w:lvl w:ilvl="7" w:tplc="20000003" w:tentative="1">
+      <w:start w:val="1"/>
+      <w:numFmt w:val="bullet"/>
+      <w:lvlText w:val="o"/>
+      <w:lvlJc w:val="left"/>
+      <w:pPr>
+        <w:ind w:left="5760" w:hanging="360"/>
+      </w:pPr>
+      <w:rPr>
+        <w:rFonts w:ascii="Courier New" w:hAnsi="Courier New" w:cs="Courier New" w:hint="default"/>
+      </w:rPr>
+    </w:lvl>
+    <w:lvl w:ilvl="8" w:tplc="20000005" w:tentative="1">
+      <w:start w:val="1"/>
+      <w:numFmt w:val="bullet"/>
+      <w:lvlText w:val=""/>
+      <w:lvlJc w:val="left"/>
+      <w:pPr>
+        <w:ind w:left="6480" w:hanging="360"/>
+      </w:pPr>
+      <w:rPr>
+        <w:rFonts w:ascii="Wingdings" w:hAnsi="Wingdings" w:hint="default"/>
+      </w:rPr>
+    </w:lvl>
+  </w:abstractNum>
+  <w:abstractNum w:abstractNumId="2" w15:restartNumberingAfterBreak="0">
+    <w:nsid w:val="4AFB447D"/>
+    <w:multiLevelType w:val="hybridMultilevel"/>
+    <w:tmpl w:val="3F1C6402"/>
+    <w:lvl w:ilvl="0" w:tplc="20000001">
+      <w:start w:val="1"/>
+      <w:numFmt w:val="bullet"/>
+      <w:lvlText w:val=""/>
+      <w:lvlJc w:val="left"/>
+      <w:pPr>
+        <w:ind w:left="720" w:hanging="360"/>
+      </w:pPr>
+      <w:rPr>
+        <w:rFonts w:ascii="Symbol" w:hAnsi="Symbol" w:hint="default"/>
+      </w:rPr>
+    </w:lvl>
+    <w:lvl w:ilvl="1" w:tplc="20000003" w:tentative="1">
+      <w:start w:val="1"/>
+      <w:numFmt w:val="bullet"/>
+      <w:lvlText w:val="o"/>
+      <w:lvlJc w:val="left"/>
+      <w:pPr>
+        <w:ind w:left="1440" w:hanging="360"/>
+      </w:pPr>
+      <w:rPr>
+        <w:rFonts w:ascii="Courier New" w:hAnsi="Courier New" w:cs="Courier New" w:hint="default"/>
+      </w:rPr>
+    </w:lvl>
+    <w:lvl w:ilvl="2" w:tplc="20000005" w:tentative="1">
+      <w:start w:val="1"/>
+      <w:numFmt w:val="bullet"/>
+      <w:lvlText w:val=""/>
+      <w:lvlJc w:val="left"/>
+      <w:pPr>
+        <w:ind w:left="2160" w:hanging="360"/>
+      </w:pPr>
+      <w:rPr>
+        <w:rFonts w:ascii="Wingdings" w:hAnsi="Wingdings" w:hint="default"/>
+      </w:rPr>
+    </w:lvl>
+    <w:lvl w:ilvl="3" w:tplc="20000001" w:tentative="1">
+      <w:start w:val="1"/>
+      <w:numFmt w:val="bullet"/>
+      <w:lvlText w:val=""/>
+      <w:lvlJc w:val="left"/>
+      <w:pPr>
+        <w:ind w:left="2880" w:hanging="360"/>
+      </w:pPr>
+      <w:rPr>
+        <w:rFonts w:ascii="Symbol" w:hAnsi="Symbol" w:hint="default"/>
+      </w:rPr>
+    </w:lvl>
+    <w:lvl w:ilvl="4" w:tplc="20000003" w:tentative="1">
+      <w:start w:val="1"/>
+      <w:numFmt w:val="bullet"/>
+      <w:lvlText w:val="o"/>
+      <w:lvlJc w:val="left"/>
+      <w:pPr>
+        <w:ind w:left="3600" w:hanging="360"/>
+      </w:pPr>
+      <w:rPr>
+        <w:rFonts w:ascii="Courier New" w:hAnsi="Courier New" w:cs="Courier New" w:hint="default"/>
+      </w:rPr>
+    </w:lvl>
+    <w:lvl w:ilvl="5" w:tplc="20000005" w:tentative="1">
+      <w:start w:val="1"/>
+      <w:numFmt w:val="bullet"/>
+      <w:lvlText w:val=""/>
+      <w:lvlJc w:val="left"/>
+      <w:pPr>
+        <w:ind w:left="4320" w:hanging="360"/>
+      </w:pPr>
+      <w:rPr>
+        <w:rFonts w:ascii="Wingdings" w:hAnsi="Wingdings" w:hint="default"/>
+      </w:rPr>
+    </w:lvl>
+    <w:lvl w:ilvl="6" w:tplc="20000001" w:tentative="1">
+      <w:start w:val="1"/>
+      <w:numFmt w:val="bullet"/>
+      <w:lvlText w:val=""/>
+      <w:lvlJc w:val="left"/>
+      <w:pPr>
+        <w:ind w:left="5040" w:hanging="360"/>
+      </w:pPr>
+      <w:rPr>
+        <w:rFonts w:ascii="Symbol" w:hAnsi="Symbol" w:hint="default"/>
+      </w:rPr>
+    </w:lvl>
+    <w:lvl w:ilvl="7" w:tplc="20000003" w:tentative="1">
+      <w:start w:val="1"/>
+      <w:numFmt w:val="bullet"/>
+      <w:lvlText w:val="o"/>
+      <w:lvlJc w:val="left"/>
+      <w:pPr>
+        <w:ind w:left="5760" w:hanging="360"/>
+      </w:pPr>
+      <w:rPr>
+        <w:rFonts w:ascii="Courier New" w:hAnsi="Courier New" w:cs="Courier New" w:hint="default"/>
+      </w:rPr>
+    </w:lvl>
+    <w:lvl w:ilvl="8" w:tplc="20000005" w:tentative="1">
+      <w:start w:val="1"/>
+      <w:numFmt w:val="bullet"/>
+      <w:lvlText w:val=""/>
+      <w:lvlJc w:val="left"/>
+      <w:pPr>
+        <w:ind w:left="6480" w:hanging="360"/>
+      </w:pPr>
+      <w:rPr>
+        <w:rFonts w:ascii="Wingdings" w:hAnsi="Wingdings" w:hint="default"/>
+      </w:rPr>
+    </w:lvl>
+  </w:abstractNum>
+  <w:abstractNum w:abstractNumId="3" w15:restartNumberingAfterBreak="0">
     <w:nsid w:val="5F7E3352"/>
     <w:multiLevelType w:val="hybridMultilevel"/>
     <w:tmpl w:val="3828BE36"/>
@@ -2925,10 +3344,16 @@
     </w:lvl>
   </w:abstractNum>
   <w:num w:numId="1" w16cid:durableId="1385986479">
-    <w:abstractNumId w:val="1"/>
+    <w:abstractNumId w:val="3"/>
   </w:num>
   <w:num w:numId="2" w16cid:durableId="1853493358">
     <w:abstractNumId w:val="0"/>
+  </w:num>
+  <w:num w:numId="3" w16cid:durableId="1605258873">
+    <w:abstractNumId w:val="2"/>
+  </w:num>
+  <w:num w:numId="4" w16cid:durableId="807556976">
+    <w:abstractNumId w:val="1"/>
   </w:num>
 </w:numbering>
 </file>
@@ -3335,7 +3760,6 @@
   <w:style w:type="character" w:default="1" w:styleId="DefaultParagraphFont">
     <w:name w:val="Default Paragraph Font"/>
     <w:uiPriority w:val="1"/>
-    <w:semiHidden/>
     <w:unhideWhenUsed/>
   </w:style>
   <w:style w:type="table" w:default="1" w:styleId="TableNormal">

</xml_diff>

<commit_message>
Paypal Payments Section 8 completed
</commit_message>
<xml_diff>
--- a/notes/Prisma Notes.docx
+++ b/notes/Prisma Notes.docx
@@ -2879,6 +2879,1523 @@
         <w:t>If any operation fails → MongoDB aborts the transaction (rolls back everything).</w:t>
       </w:r>
     </w:p>
+    <w:p>
+      <w:pPr>
+        <w:rPr>
+          <w:sz w:val="28"/>
+          <w:szCs w:val="28"/>
+        </w:rPr>
+      </w:pPr>
+    </w:p>
+    <w:p>
+      <w:pPr>
+        <w:jc w:val="center"/>
+        <w:rPr>
+          <w:b/>
+          <w:bCs/>
+          <w:sz w:val="32"/>
+          <w:szCs w:val="32"/>
+          <w:u w:val="single"/>
+        </w:rPr>
+      </w:pPr>
+      <w:r>
+        <w:rPr>
+          <w:b/>
+          <w:bCs/>
+          <w:sz w:val="32"/>
+          <w:szCs w:val="32"/>
+          <w:u w:val="single"/>
+        </w:rPr>
+        <w:t>PayPal</w:t>
+      </w:r>
+      <w:r>
+        <w:rPr>
+          <w:b/>
+          <w:bCs/>
+          <w:sz w:val="32"/>
+          <w:szCs w:val="32"/>
+          <w:u w:val="single"/>
+        </w:rPr>
+        <w:t xml:space="preserve"> Section 8 Course</w:t>
+      </w:r>
+    </w:p>
+    <w:p>
+      <w:pPr>
+        <w:pStyle w:val="ListParagraph"/>
+        <w:numPr>
+          <w:ilvl w:val="0"/>
+          <w:numId w:val="5"/>
+        </w:numPr>
+        <w:rPr>
+          <w:sz w:val="28"/>
+          <w:szCs w:val="28"/>
+        </w:rPr>
+      </w:pPr>
+      <w:r>
+        <w:rPr>
+          <w:sz w:val="28"/>
+          <w:szCs w:val="28"/>
+        </w:rPr>
+        <w:t>We go in sandbox mode.</w:t>
+      </w:r>
+    </w:p>
+    <w:p>
+      <w:pPr>
+        <w:pStyle w:val="ListParagraph"/>
+        <w:numPr>
+          <w:ilvl w:val="0"/>
+          <w:numId w:val="5"/>
+        </w:numPr>
+        <w:rPr>
+          <w:sz w:val="28"/>
+          <w:szCs w:val="28"/>
+        </w:rPr>
+      </w:pPr>
+      <w:r>
+        <w:rPr>
+          <w:sz w:val="28"/>
+          <w:szCs w:val="28"/>
+        </w:rPr>
+        <w:t>You create sandbox account for both buyer and seller.</w:t>
+      </w:r>
+    </w:p>
+    <w:p>
+      <w:pPr>
+        <w:pStyle w:val="ListParagraph"/>
+        <w:numPr>
+          <w:ilvl w:val="0"/>
+          <w:numId w:val="5"/>
+        </w:numPr>
+        <w:rPr>
+          <w:sz w:val="28"/>
+          <w:szCs w:val="28"/>
+        </w:rPr>
+      </w:pPr>
+      <w:r>
+        <w:rPr>
+          <w:b/>
+          <w:bCs/>
+          <w:sz w:val="28"/>
+          <w:szCs w:val="28"/>
+        </w:rPr>
+        <w:t>Seller Account Type:</w:t>
+      </w:r>
+      <w:r>
+        <w:rPr>
+          <w:sz w:val="28"/>
+          <w:szCs w:val="28"/>
+        </w:rPr>
+        <w:t xml:space="preserve"> Business</w:t>
+      </w:r>
+    </w:p>
+    <w:p>
+      <w:pPr>
+        <w:pStyle w:val="ListParagraph"/>
+        <w:numPr>
+          <w:ilvl w:val="0"/>
+          <w:numId w:val="5"/>
+        </w:numPr>
+        <w:rPr>
+          <w:sz w:val="28"/>
+          <w:szCs w:val="28"/>
+        </w:rPr>
+      </w:pPr>
+      <w:r>
+        <w:rPr>
+          <w:b/>
+          <w:bCs/>
+          <w:sz w:val="28"/>
+          <w:szCs w:val="28"/>
+        </w:rPr>
+        <w:t>Buyer Account Type:</w:t>
+      </w:r>
+      <w:r>
+        <w:rPr>
+          <w:sz w:val="28"/>
+          <w:szCs w:val="28"/>
+        </w:rPr>
+        <w:t xml:space="preserve"> Personal </w:t>
+      </w:r>
+    </w:p>
+    <w:p>
+      <w:pPr>
+        <w:rPr>
+          <w:sz w:val="28"/>
+          <w:szCs w:val="28"/>
+        </w:rPr>
+      </w:pPr>
+    </w:p>
+    <w:p>
+      <w:pPr>
+        <w:rPr>
+          <w:sz w:val="28"/>
+          <w:szCs w:val="28"/>
+        </w:rPr>
+      </w:pPr>
+      <w:r>
+        <w:rPr>
+          <w:sz w:val="28"/>
+          <w:szCs w:val="28"/>
+        </w:rPr>
+        <w:t>You must have both.</w:t>
+      </w:r>
+    </w:p>
+    <w:p>
+      <w:pPr>
+        <w:rPr>
+          <w:sz w:val="28"/>
+          <w:szCs w:val="28"/>
+        </w:rPr>
+      </w:pPr>
+      <w:r>
+        <w:rPr>
+          <w:sz w:val="28"/>
+          <w:szCs w:val="28"/>
+        </w:rPr>
+        <w:br/>
+        <w:t>First go to Testing Tools and navigate to sandbox accounts.</w:t>
+      </w:r>
+    </w:p>
+    <w:p>
+      <w:pPr>
+        <w:rPr>
+          <w:sz w:val="28"/>
+          <w:szCs w:val="28"/>
+        </w:rPr>
+      </w:pPr>
+      <w:r>
+        <w:rPr>
+          <w:sz w:val="28"/>
+          <w:szCs w:val="28"/>
+        </w:rPr>
+        <w:t>Then go to Apps and Credentials and create your account.</w:t>
+      </w:r>
+    </w:p>
+    <w:p>
+      <w:pPr>
+        <w:rPr>
+          <w:sz w:val="28"/>
+          <w:szCs w:val="28"/>
+        </w:rPr>
+      </w:pPr>
+    </w:p>
+    <w:p>
+      <w:pPr>
+        <w:rPr>
+          <w:sz w:val="28"/>
+          <w:szCs w:val="28"/>
+        </w:rPr>
+      </w:pPr>
+      <w:r>
+        <w:rPr>
+          <w:sz w:val="28"/>
+          <w:szCs w:val="28"/>
+        </w:rPr>
+        <w:t xml:space="preserve">Access Tokens (secure identifier) will allow our app to interact with </w:t>
+      </w:r>
+      <w:r>
+        <w:rPr>
+          <w:sz w:val="28"/>
+          <w:szCs w:val="28"/>
+        </w:rPr>
+        <w:t>PayPal</w:t>
+      </w:r>
+      <w:r>
+        <w:rPr>
+          <w:sz w:val="28"/>
+          <w:szCs w:val="28"/>
+        </w:rPr>
+        <w:t xml:space="preserve"> services.</w:t>
+      </w:r>
+    </w:p>
+    <w:p>
+      <w:pPr>
+        <w:rPr>
+          <w:sz w:val="28"/>
+          <w:szCs w:val="28"/>
+        </w:rPr>
+      </w:pPr>
+    </w:p>
+    <w:p>
+      <w:pPr>
+        <w:rPr>
+          <w:b/>
+          <w:bCs/>
+          <w:sz w:val="28"/>
+          <w:szCs w:val="28"/>
+        </w:rPr>
+      </w:pPr>
+      <w:r>
+        <w:rPr>
+          <w:b/>
+          <w:bCs/>
+          <w:sz w:val="28"/>
+          <w:szCs w:val="28"/>
+        </w:rPr>
+        <w:t xml:space="preserve">New way to </w:t>
+      </w:r>
+      <w:proofErr w:type="spellStart"/>
+      <w:r>
+        <w:rPr>
+          <w:b/>
+          <w:bCs/>
+          <w:sz w:val="28"/>
+          <w:szCs w:val="28"/>
+        </w:rPr>
+        <w:t>destructure</w:t>
+      </w:r>
+      <w:proofErr w:type="spellEnd"/>
+      <w:r>
+        <w:rPr>
+          <w:b/>
+          <w:bCs/>
+          <w:sz w:val="28"/>
+          <w:szCs w:val="28"/>
+        </w:rPr>
+        <w:t xml:space="preserve"> </w:t>
+      </w:r>
+      <w:proofErr w:type="spellStart"/>
+      <w:r>
+        <w:rPr>
+          <w:b/>
+          <w:bCs/>
+          <w:sz w:val="28"/>
+          <w:szCs w:val="28"/>
+        </w:rPr>
+        <w:t>process.env</w:t>
+      </w:r>
+      <w:proofErr w:type="spellEnd"/>
+    </w:p>
+    <w:p>
+      <w:pPr>
+        <w:rPr>
+          <w:sz w:val="28"/>
+          <w:szCs w:val="28"/>
+        </w:rPr>
+      </w:pPr>
+      <w:r>
+        <w:rPr>
+          <w:sz w:val="28"/>
+          <w:szCs w:val="28"/>
+        </w:rPr>
+        <w:t xml:space="preserve">const </w:t>
+      </w:r>
+      <w:proofErr w:type="gramStart"/>
+      <w:r>
+        <w:rPr>
+          <w:sz w:val="28"/>
+          <w:szCs w:val="28"/>
+        </w:rPr>
+        <w:t>{ PAYPAL</w:t>
+      </w:r>
+      <w:proofErr w:type="gramEnd"/>
+      <w:r>
+        <w:rPr>
+          <w:sz w:val="28"/>
+          <w:szCs w:val="28"/>
+        </w:rPr>
+        <w:t>_CLIENT_ID, PAYPAL_APP_</w:t>
+      </w:r>
+      <w:proofErr w:type="gramStart"/>
+      <w:r>
+        <w:rPr>
+          <w:sz w:val="28"/>
+          <w:szCs w:val="28"/>
+        </w:rPr>
+        <w:t>SECRET }</w:t>
+      </w:r>
+      <w:proofErr w:type="gramEnd"/>
+      <w:r>
+        <w:rPr>
+          <w:sz w:val="28"/>
+          <w:szCs w:val="28"/>
+        </w:rPr>
+        <w:t xml:space="preserve"> = </w:t>
+      </w:r>
+      <w:proofErr w:type="spellStart"/>
+      <w:r>
+        <w:rPr>
+          <w:sz w:val="28"/>
+          <w:szCs w:val="28"/>
+        </w:rPr>
+        <w:t>process.env</w:t>
+      </w:r>
+      <w:proofErr w:type="spellEnd"/>
+      <w:r>
+        <w:rPr>
+          <w:sz w:val="28"/>
+          <w:szCs w:val="28"/>
+        </w:rPr>
+        <w:t>;</w:t>
+      </w:r>
+    </w:p>
+    <w:p>
+      <w:pPr>
+        <w:rPr>
+          <w:sz w:val="28"/>
+          <w:szCs w:val="28"/>
+        </w:rPr>
+      </w:pPr>
+    </w:p>
+    <w:p>
+      <w:pPr>
+        <w:rPr>
+          <w:sz w:val="28"/>
+          <w:szCs w:val="28"/>
+        </w:rPr>
+      </w:pPr>
+      <w:r>
+        <w:rPr>
+          <w:sz w:val="28"/>
+          <w:szCs w:val="28"/>
+        </w:rPr>
+        <w:t>First you create an order intent and then you capture payment for o</w:t>
+      </w:r>
+      <w:r>
+        <w:rPr>
+          <w:sz w:val="28"/>
+          <w:szCs w:val="28"/>
+        </w:rPr>
+        <w:t>rder.</w:t>
+      </w:r>
+    </w:p>
+    <w:p>
+      <w:pPr>
+        <w:rPr>
+          <w:b/>
+          <w:bCs/>
+          <w:sz w:val="28"/>
+          <w:szCs w:val="28"/>
+        </w:rPr>
+      </w:pPr>
+      <w:r>
+        <w:rPr>
+          <w:b/>
+          <w:bCs/>
+          <w:sz w:val="28"/>
+          <w:szCs w:val="28"/>
+        </w:rPr>
+        <w:t>All in documentation</w:t>
+      </w:r>
+      <w:r>
+        <w:rPr>
+          <w:b/>
+          <w:bCs/>
+          <w:sz w:val="28"/>
+          <w:szCs w:val="28"/>
+        </w:rPr>
+        <w:t xml:space="preserve"> is given, all steps, please refer there.</w:t>
+      </w:r>
+      <w:r>
+        <w:rPr>
+          <w:b/>
+          <w:bCs/>
+          <w:sz w:val="28"/>
+          <w:szCs w:val="28"/>
+        </w:rPr>
+        <w:br w:type="page"/>
+      </w:r>
+    </w:p>
+    <w:p>
+      <w:pPr>
+        <w:jc w:val="center"/>
+        <w:rPr>
+          <w:b/>
+          <w:bCs/>
+          <w:sz w:val="32"/>
+          <w:szCs w:val="32"/>
+          <w:u w:val="single"/>
+        </w:rPr>
+      </w:pPr>
+      <w:r>
+        <w:rPr>
+          <w:b/>
+          <w:bCs/>
+          <w:sz w:val="32"/>
+          <w:szCs w:val="32"/>
+          <w:u w:val="single"/>
+        </w:rPr>
+        <w:lastRenderedPageBreak/>
+        <w:t>JEST</w:t>
+      </w:r>
+      <w:r>
+        <w:rPr>
+          <w:b/>
+          <w:bCs/>
+          <w:sz w:val="32"/>
+          <w:szCs w:val="32"/>
+          <w:u w:val="single"/>
+        </w:rPr>
+        <w:t xml:space="preserve"> </w:t>
+      </w:r>
+      <w:r>
+        <w:rPr>
+          <w:b/>
+          <w:bCs/>
+          <w:sz w:val="32"/>
+          <w:szCs w:val="32"/>
+          <w:u w:val="single"/>
+        </w:rPr>
+        <w:t>Section 8 Course</w:t>
+      </w:r>
+    </w:p>
+    <w:p>
+      <w:pPr>
+        <w:jc w:val="center"/>
+        <w:rPr>
+          <w:b/>
+          <w:bCs/>
+          <w:sz w:val="32"/>
+          <w:szCs w:val="32"/>
+          <w:u w:val="single"/>
+        </w:rPr>
+      </w:pPr>
+    </w:p>
+    <w:p>
+      <w:pPr>
+        <w:pStyle w:val="ListParagraph"/>
+        <w:numPr>
+          <w:ilvl w:val="0"/>
+          <w:numId w:val="6"/>
+        </w:numPr>
+        <w:rPr>
+          <w:sz w:val="28"/>
+          <w:szCs w:val="28"/>
+        </w:rPr>
+      </w:pPr>
+      <w:r>
+        <w:rPr>
+          <w:sz w:val="28"/>
+          <w:szCs w:val="28"/>
+        </w:rPr>
+        <w:t>It is a testing library</w:t>
+      </w:r>
+      <w:r>
+        <w:rPr>
+          <w:sz w:val="28"/>
+          <w:szCs w:val="28"/>
+        </w:rPr>
+        <w:t>.</w:t>
+      </w:r>
+    </w:p>
+    <w:p>
+      <w:pPr>
+        <w:pStyle w:val="ListParagraph"/>
+        <w:numPr>
+          <w:ilvl w:val="0"/>
+          <w:numId w:val="6"/>
+        </w:numPr>
+        <w:rPr>
+          <w:sz w:val="28"/>
+          <w:szCs w:val="28"/>
+        </w:rPr>
+      </w:pPr>
+      <w:r>
+        <w:rPr>
+          <w:sz w:val="28"/>
+          <w:szCs w:val="28"/>
+        </w:rPr>
+        <w:t>We can write unit test cases using it.</w:t>
+      </w:r>
+    </w:p>
+    <w:p>
+      <w:pPr>
+        <w:rPr>
+          <w:b/>
+          <w:bCs/>
+          <w:sz w:val="28"/>
+          <w:szCs w:val="28"/>
+        </w:rPr>
+      </w:pPr>
+      <w:r>
+        <w:rPr>
+          <w:b/>
+          <w:bCs/>
+          <w:sz w:val="28"/>
+          <w:szCs w:val="28"/>
+        </w:rPr>
+        <w:t xml:space="preserve">Config file: </w:t>
+      </w:r>
+    </w:p>
+    <w:p>
+      <w:pPr>
+        <w:rPr>
+          <w:sz w:val="28"/>
+          <w:szCs w:val="28"/>
+        </w:rPr>
+      </w:pPr>
+      <w:proofErr w:type="spellStart"/>
+      <w:r>
+        <w:rPr>
+          <w:sz w:val="28"/>
+          <w:szCs w:val="28"/>
+        </w:rPr>
+        <w:t>j</w:t>
+      </w:r>
+      <w:r>
+        <w:rPr>
+          <w:sz w:val="28"/>
+          <w:szCs w:val="28"/>
+        </w:rPr>
+        <w:t>est.config.ts</w:t>
+      </w:r>
+      <w:proofErr w:type="spellEnd"/>
+    </w:p>
+    <w:p>
+      <w:pPr>
+        <w:rPr>
+          <w:sz w:val="28"/>
+          <w:szCs w:val="28"/>
+        </w:rPr>
+      </w:pPr>
+      <w:r>
+        <w:rPr>
+          <w:sz w:val="28"/>
+          <w:szCs w:val="28"/>
+        </w:rPr>
+        <w:t xml:space="preserve">For </w:t>
+      </w:r>
+      <w:proofErr w:type="gramStart"/>
+      <w:r>
+        <w:rPr>
+          <w:sz w:val="28"/>
+          <w:szCs w:val="28"/>
+        </w:rPr>
+        <w:t>example</w:t>
+      </w:r>
+      <w:proofErr w:type="gramEnd"/>
+      <w:r>
+        <w:rPr>
+          <w:sz w:val="28"/>
+          <w:szCs w:val="28"/>
+        </w:rPr>
+        <w:t xml:space="preserve"> to write test cases, create a folder: </w:t>
+      </w:r>
+    </w:p>
+    <w:p>
+      <w:pPr>
+        <w:rPr>
+          <w:sz w:val="28"/>
+          <w:szCs w:val="28"/>
+        </w:rPr>
+      </w:pPr>
+      <w:r>
+        <w:rPr>
+          <w:sz w:val="28"/>
+          <w:szCs w:val="28"/>
+        </w:rPr>
+        <w:t>tests/</w:t>
+      </w:r>
+      <w:proofErr w:type="spellStart"/>
+      <w:r>
+        <w:rPr>
+          <w:sz w:val="28"/>
+          <w:szCs w:val="28"/>
+        </w:rPr>
+        <w:t>paypa.test.ts</w:t>
+      </w:r>
+      <w:proofErr w:type="spellEnd"/>
+    </w:p>
+    <w:p>
+      <w:pPr>
+        <w:rPr>
+          <w:b/>
+          <w:bCs/>
+          <w:sz w:val="28"/>
+          <w:szCs w:val="28"/>
+        </w:rPr>
+      </w:pPr>
+      <w:r>
+        <w:rPr>
+          <w:b/>
+          <w:bCs/>
+          <w:sz w:val="28"/>
+          <w:szCs w:val="28"/>
+        </w:rPr>
+        <w:t xml:space="preserve">Test Case: </w:t>
+      </w:r>
+    </w:p>
+    <w:p>
+      <w:pPr>
+        <w:pStyle w:val="NoSpacing"/>
+        <w:rPr>
+          <w:sz w:val="24"/>
+          <w:szCs w:val="24"/>
+        </w:rPr>
+      </w:pPr>
+      <w:r>
+        <w:rPr>
+          <w:sz w:val="24"/>
+          <w:szCs w:val="24"/>
+        </w:rPr>
+        <w:t xml:space="preserve">import </w:t>
+      </w:r>
+      <w:proofErr w:type="gramStart"/>
+      <w:r>
+        <w:rPr>
+          <w:sz w:val="24"/>
+          <w:szCs w:val="24"/>
+        </w:rPr>
+        <w:t xml:space="preserve">{ </w:t>
+      </w:r>
+      <w:proofErr w:type="spellStart"/>
+      <w:r>
+        <w:rPr>
+          <w:sz w:val="24"/>
+          <w:szCs w:val="24"/>
+        </w:rPr>
+        <w:t>generateAccessToken</w:t>
+      </w:r>
+      <w:proofErr w:type="spellEnd"/>
+      <w:proofErr w:type="gramEnd"/>
+      <w:r>
+        <w:rPr>
+          <w:sz w:val="24"/>
+          <w:szCs w:val="24"/>
+        </w:rPr>
+        <w:t xml:space="preserve"> } from </w:t>
+      </w:r>
+      <w:proofErr w:type="gramStart"/>
+      <w:r>
+        <w:rPr>
+          <w:sz w:val="24"/>
+          <w:szCs w:val="24"/>
+        </w:rPr>
+        <w:t>"..</w:t>
+      </w:r>
+      <w:proofErr w:type="gramEnd"/>
+      <w:r>
+        <w:rPr>
+          <w:sz w:val="24"/>
+          <w:szCs w:val="24"/>
+        </w:rPr>
+        <w:t>/lib/</w:t>
+      </w:r>
+      <w:proofErr w:type="spellStart"/>
+      <w:r>
+        <w:rPr>
+          <w:sz w:val="24"/>
+          <w:szCs w:val="24"/>
+        </w:rPr>
+        <w:t>paypal</w:t>
+      </w:r>
+      <w:proofErr w:type="spellEnd"/>
+      <w:r>
+        <w:rPr>
+          <w:sz w:val="24"/>
+          <w:szCs w:val="24"/>
+        </w:rPr>
+        <w:t>";</w:t>
+      </w:r>
+    </w:p>
+    <w:p>
+      <w:pPr>
+        <w:pStyle w:val="NoSpacing"/>
+        <w:rPr>
+          <w:sz w:val="24"/>
+          <w:szCs w:val="24"/>
+        </w:rPr>
+      </w:pPr>
+    </w:p>
+    <w:p>
+      <w:pPr>
+        <w:pStyle w:val="NoSpacing"/>
+        <w:rPr>
+          <w:sz w:val="24"/>
+          <w:szCs w:val="24"/>
+        </w:rPr>
+      </w:pPr>
+      <w:r>
+        <w:rPr>
+          <w:sz w:val="24"/>
+          <w:szCs w:val="24"/>
+        </w:rPr>
+        <w:t xml:space="preserve">// Test to generate access token from </w:t>
+      </w:r>
+      <w:proofErr w:type="spellStart"/>
+      <w:r>
+        <w:rPr>
+          <w:sz w:val="24"/>
+          <w:szCs w:val="24"/>
+        </w:rPr>
+        <w:t>paypal</w:t>
+      </w:r>
+      <w:proofErr w:type="spellEnd"/>
+    </w:p>
+    <w:p>
+      <w:pPr>
+        <w:pStyle w:val="NoSpacing"/>
+        <w:rPr>
+          <w:sz w:val="24"/>
+          <w:szCs w:val="24"/>
+        </w:rPr>
+      </w:pPr>
+      <w:proofErr w:type="gramStart"/>
+      <w:r>
+        <w:rPr>
+          <w:sz w:val="24"/>
+          <w:szCs w:val="24"/>
+        </w:rPr>
+        <w:t>test(</w:t>
+      </w:r>
+      <w:proofErr w:type="gramEnd"/>
+      <w:r>
+        <w:rPr>
+          <w:sz w:val="24"/>
+          <w:szCs w:val="24"/>
+        </w:rPr>
+        <w:t xml:space="preserve">"generates token from </w:t>
+      </w:r>
+      <w:proofErr w:type="spellStart"/>
+      <w:r>
+        <w:rPr>
+          <w:sz w:val="24"/>
+          <w:szCs w:val="24"/>
+        </w:rPr>
+        <w:t>paypal</w:t>
+      </w:r>
+      <w:proofErr w:type="spellEnd"/>
+      <w:r>
+        <w:rPr>
+          <w:sz w:val="24"/>
+          <w:szCs w:val="24"/>
+        </w:rPr>
+        <w:t>", async () =&gt; {</w:t>
+      </w:r>
+    </w:p>
+    <w:p>
+      <w:pPr>
+        <w:pStyle w:val="NoSpacing"/>
+        <w:rPr>
+          <w:sz w:val="24"/>
+          <w:szCs w:val="24"/>
+        </w:rPr>
+      </w:pPr>
+      <w:r>
+        <w:rPr>
+          <w:sz w:val="24"/>
+          <w:szCs w:val="24"/>
+        </w:rPr>
+        <w:t xml:space="preserve">  const </w:t>
+      </w:r>
+      <w:proofErr w:type="spellStart"/>
+      <w:r>
+        <w:rPr>
+          <w:sz w:val="24"/>
+          <w:szCs w:val="24"/>
+        </w:rPr>
+        <w:t>tokenResponse</w:t>
+      </w:r>
+      <w:proofErr w:type="spellEnd"/>
+      <w:r>
+        <w:rPr>
+          <w:sz w:val="24"/>
+          <w:szCs w:val="24"/>
+        </w:rPr>
+        <w:t xml:space="preserve"> = await </w:t>
+      </w:r>
+      <w:proofErr w:type="spellStart"/>
+      <w:proofErr w:type="gramStart"/>
+      <w:r>
+        <w:rPr>
+          <w:sz w:val="24"/>
+          <w:szCs w:val="24"/>
+        </w:rPr>
+        <w:t>generateAccessToken</w:t>
+      </w:r>
+      <w:proofErr w:type="spellEnd"/>
+      <w:r>
+        <w:rPr>
+          <w:sz w:val="24"/>
+          <w:szCs w:val="24"/>
+        </w:rPr>
+        <w:t>(</w:t>
+      </w:r>
+      <w:proofErr w:type="gramEnd"/>
+      <w:r>
+        <w:rPr>
+          <w:sz w:val="24"/>
+          <w:szCs w:val="24"/>
+        </w:rPr>
+        <w:t>);</w:t>
+      </w:r>
+    </w:p>
+    <w:p>
+      <w:pPr>
+        <w:pStyle w:val="NoSpacing"/>
+        <w:rPr>
+          <w:sz w:val="24"/>
+          <w:szCs w:val="24"/>
+        </w:rPr>
+      </w:pPr>
+      <w:r>
+        <w:rPr>
+          <w:sz w:val="24"/>
+          <w:szCs w:val="24"/>
+        </w:rPr>
+        <w:t xml:space="preserve">  console.log(</w:t>
+      </w:r>
+      <w:proofErr w:type="spellStart"/>
+      <w:r>
+        <w:rPr>
+          <w:sz w:val="24"/>
+          <w:szCs w:val="24"/>
+        </w:rPr>
+        <w:t>tokenResponse</w:t>
+      </w:r>
+      <w:proofErr w:type="spellEnd"/>
+      <w:r>
+        <w:rPr>
+          <w:sz w:val="24"/>
+          <w:szCs w:val="24"/>
+        </w:rPr>
+        <w:t>);</w:t>
+      </w:r>
+    </w:p>
+    <w:p>
+      <w:pPr>
+        <w:pStyle w:val="NoSpacing"/>
+        <w:rPr>
+          <w:sz w:val="24"/>
+          <w:szCs w:val="24"/>
+        </w:rPr>
+      </w:pPr>
+      <w:r>
+        <w:rPr>
+          <w:sz w:val="24"/>
+          <w:szCs w:val="24"/>
+        </w:rPr>
+        <w:t xml:space="preserve">  </w:t>
+      </w:r>
+      <w:proofErr w:type="gramStart"/>
+      <w:r>
+        <w:rPr>
+          <w:sz w:val="24"/>
+          <w:szCs w:val="24"/>
+        </w:rPr>
+        <w:t>expect(</w:t>
+      </w:r>
+      <w:proofErr w:type="spellStart"/>
+      <w:proofErr w:type="gramEnd"/>
+      <w:r>
+        <w:rPr>
+          <w:sz w:val="24"/>
+          <w:szCs w:val="24"/>
+        </w:rPr>
+        <w:t>typeof</w:t>
+      </w:r>
+      <w:proofErr w:type="spellEnd"/>
+      <w:r>
+        <w:rPr>
+          <w:sz w:val="24"/>
+          <w:szCs w:val="24"/>
+        </w:rPr>
+        <w:t xml:space="preserve"> </w:t>
+      </w:r>
+      <w:proofErr w:type="spellStart"/>
+      <w:r>
+        <w:rPr>
+          <w:sz w:val="24"/>
+          <w:szCs w:val="24"/>
+        </w:rPr>
+        <w:t>tokenResponse</w:t>
+      </w:r>
+      <w:proofErr w:type="spellEnd"/>
+      <w:proofErr w:type="gramStart"/>
+      <w:r>
+        <w:rPr>
+          <w:sz w:val="24"/>
+          <w:szCs w:val="24"/>
+        </w:rPr>
+        <w:t>).</w:t>
+      </w:r>
+      <w:proofErr w:type="spellStart"/>
+      <w:r>
+        <w:rPr>
+          <w:sz w:val="24"/>
+          <w:szCs w:val="24"/>
+        </w:rPr>
+        <w:t>toBe</w:t>
+      </w:r>
+      <w:proofErr w:type="spellEnd"/>
+      <w:proofErr w:type="gramEnd"/>
+      <w:r>
+        <w:rPr>
+          <w:sz w:val="24"/>
+          <w:szCs w:val="24"/>
+        </w:rPr>
+        <w:t>("string");</w:t>
+      </w:r>
+    </w:p>
+    <w:p>
+      <w:pPr>
+        <w:pStyle w:val="NoSpacing"/>
+        <w:rPr>
+          <w:sz w:val="24"/>
+          <w:szCs w:val="24"/>
+        </w:rPr>
+      </w:pPr>
+      <w:r>
+        <w:rPr>
+          <w:sz w:val="24"/>
+          <w:szCs w:val="24"/>
+        </w:rPr>
+        <w:t xml:space="preserve">  </w:t>
+      </w:r>
+      <w:proofErr w:type="gramStart"/>
+      <w:r>
+        <w:rPr>
+          <w:sz w:val="24"/>
+          <w:szCs w:val="24"/>
+        </w:rPr>
+        <w:t>expect(</w:t>
+      </w:r>
+      <w:proofErr w:type="spellStart"/>
+      <w:proofErr w:type="gramEnd"/>
+      <w:r>
+        <w:rPr>
+          <w:sz w:val="24"/>
+          <w:szCs w:val="24"/>
+        </w:rPr>
+        <w:t>tokenResponse.length</w:t>
+      </w:r>
+      <w:proofErr w:type="spellEnd"/>
+      <w:proofErr w:type="gramStart"/>
+      <w:r>
+        <w:rPr>
+          <w:sz w:val="24"/>
+          <w:szCs w:val="24"/>
+        </w:rPr>
+        <w:t>).</w:t>
+      </w:r>
+      <w:proofErr w:type="spellStart"/>
+      <w:r>
+        <w:rPr>
+          <w:sz w:val="24"/>
+          <w:szCs w:val="24"/>
+        </w:rPr>
+        <w:t>toBeGreaterThan</w:t>
+      </w:r>
+      <w:proofErr w:type="spellEnd"/>
+      <w:proofErr w:type="gramEnd"/>
+      <w:r>
+        <w:rPr>
+          <w:sz w:val="24"/>
+          <w:szCs w:val="24"/>
+        </w:rPr>
+        <w:t>(0);</w:t>
+      </w:r>
+    </w:p>
+    <w:p>
+      <w:pPr>
+        <w:pStyle w:val="NoSpacing"/>
+        <w:rPr>
+          <w:sz w:val="24"/>
+          <w:szCs w:val="24"/>
+        </w:rPr>
+      </w:pPr>
+      <w:r>
+        <w:rPr>
+          <w:sz w:val="24"/>
+          <w:szCs w:val="24"/>
+        </w:rPr>
+        <w:t>});</w:t>
+      </w:r>
+    </w:p>
+    <w:p>
+      <w:pPr>
+        <w:rPr>
+          <w:sz w:val="28"/>
+          <w:szCs w:val="28"/>
+        </w:rPr>
+      </w:pPr>
+    </w:p>
+    <w:p>
+      <w:pPr>
+        <w:rPr>
+          <w:b/>
+          <w:bCs/>
+          <w:sz w:val="28"/>
+          <w:szCs w:val="28"/>
+        </w:rPr>
+      </w:pPr>
+      <w:r>
+        <w:rPr>
+          <w:b/>
+          <w:bCs/>
+          <w:sz w:val="28"/>
+          <w:szCs w:val="28"/>
+        </w:rPr>
+        <w:t>To run Test file</w:t>
+      </w:r>
+      <w:r>
+        <w:rPr>
+          <w:b/>
+          <w:bCs/>
+          <w:sz w:val="28"/>
+          <w:szCs w:val="28"/>
+        </w:rPr>
+        <w:t xml:space="preserve">s command: </w:t>
+      </w:r>
+    </w:p>
+    <w:p>
+      <w:pPr>
+        <w:rPr>
+          <w:sz w:val="28"/>
+          <w:szCs w:val="28"/>
+        </w:rPr>
+      </w:pPr>
+      <w:proofErr w:type="spellStart"/>
+      <w:r>
+        <w:rPr>
+          <w:sz w:val="28"/>
+          <w:szCs w:val="28"/>
+        </w:rPr>
+        <w:t>n</w:t>
+      </w:r>
+      <w:r>
+        <w:rPr>
+          <w:sz w:val="28"/>
+          <w:szCs w:val="28"/>
+        </w:rPr>
+        <w:t>pm</w:t>
+      </w:r>
+      <w:proofErr w:type="spellEnd"/>
+      <w:r>
+        <w:rPr>
+          <w:sz w:val="28"/>
+          <w:szCs w:val="28"/>
+        </w:rPr>
+        <w:t xml:space="preserve"> test.</w:t>
+      </w:r>
+    </w:p>
+    <w:p>
+      <w:pPr>
+        <w:rPr>
+          <w:b/>
+          <w:bCs/>
+          <w:sz w:val="28"/>
+          <w:szCs w:val="28"/>
+        </w:rPr>
+      </w:pPr>
+      <w:r>
+        <w:rPr>
+          <w:b/>
+          <w:bCs/>
+          <w:sz w:val="28"/>
+          <w:szCs w:val="28"/>
+        </w:rPr>
+        <w:t>Output:</w:t>
+      </w:r>
+    </w:p>
+    <w:p>
+      <w:pPr>
+        <w:pStyle w:val="NoSpacing"/>
+      </w:pPr>
+      <w:r>
+        <w:t xml:space="preserve"> console.log</w:t>
+      </w:r>
+    </w:p>
+    <w:p>
+      <w:pPr>
+        <w:pStyle w:val="NoSpacing"/>
+      </w:pPr>
+      <w:r>
+        <w:t xml:space="preserve">    A21AAKmbh12hOSE3COFMFzm6-Dd-8-vWZjnHovU6I5pb7qHNRzQU6fgPzK0P0FfpgHCkDTUihsWH2-tkF_kgcQXzQTSDghpZw</w:t>
+      </w:r>
+    </w:p>
+    <w:p>
+      <w:pPr>
+        <w:pStyle w:val="NoSpacing"/>
+      </w:pPr>
+    </w:p>
+    <w:p>
+      <w:pPr>
+        <w:pStyle w:val="NoSpacing"/>
+      </w:pPr>
+      <w:r>
+        <w:t xml:space="preserve">      at </w:t>
+      </w:r>
+      <w:proofErr w:type="gramStart"/>
+      <w:r>
+        <w:t>Object.&lt;</w:t>
+      </w:r>
+      <w:proofErr w:type="gramEnd"/>
+      <w:r>
+        <w:t>anonymous&gt; (tests/paypal.test.ts:6:11)</w:t>
+      </w:r>
+    </w:p>
+    <w:p>
+      <w:pPr>
+        <w:pStyle w:val="NoSpacing"/>
+      </w:pPr>
+      <w:proofErr w:type="gramStart"/>
+      <w:r>
+        <w:t>PASS  tests/</w:t>
+      </w:r>
+      <w:proofErr w:type="spellStart"/>
+      <w:r>
+        <w:t>paypal.test</w:t>
+      </w:r>
+      <w:proofErr w:type="gramEnd"/>
+      <w:r>
+        <w:t>.</w:t>
+      </w:r>
+      <w:proofErr w:type="gramStart"/>
+      <w:r>
+        <w:t>ts</w:t>
+      </w:r>
+      <w:proofErr w:type="spellEnd"/>
+      <w:r>
+        <w:t xml:space="preserve">  √</w:t>
+      </w:r>
+      <w:proofErr w:type="gramEnd"/>
+      <w:r>
+        <w:t xml:space="preserve"> generates token from </w:t>
+      </w:r>
+      <w:proofErr w:type="spellStart"/>
+      <w:r>
+        <w:t>paypal</w:t>
+      </w:r>
+      <w:proofErr w:type="spellEnd"/>
+      <w:r>
+        <w:t xml:space="preserve"> (1415 </w:t>
+      </w:r>
+      <w:proofErr w:type="spellStart"/>
+      <w:r>
+        <w:t>ms</w:t>
+      </w:r>
+      <w:proofErr w:type="spellEnd"/>
+      <w:r>
+        <w:t>)</w:t>
+      </w:r>
+    </w:p>
+    <w:p>
+      <w:pPr>
+        <w:pStyle w:val="NoSpacing"/>
+      </w:pPr>
+    </w:p>
+    <w:p>
+      <w:pPr>
+        <w:pStyle w:val="NoSpacing"/>
+      </w:pPr>
+      <w:r>
+        <w:t>Test Suites: 1 passed, 1 total</w:t>
+      </w:r>
+    </w:p>
+    <w:p>
+      <w:pPr>
+        <w:pStyle w:val="NoSpacing"/>
+      </w:pPr>
+      <w:r>
+        <w:t>Tests:       1 passed, 1 total</w:t>
+      </w:r>
+    </w:p>
+    <w:p>
+      <w:pPr>
+        <w:pStyle w:val="NoSpacing"/>
+      </w:pPr>
+      <w:r>
+        <w:t>Snapshots:   0 total</w:t>
+      </w:r>
+    </w:p>
+    <w:p>
+      <w:pPr>
+        <w:pStyle w:val="NoSpacing"/>
+      </w:pPr>
+      <w:r>
+        <w:t>Time:        2.053 s</w:t>
+      </w:r>
+    </w:p>
+    <w:p>
+      <w:pPr>
+        <w:pStyle w:val="NoSpacing"/>
+      </w:pPr>
+      <w:r>
+        <w:t>Ran all test suites.</w:t>
+      </w:r>
+    </w:p>
+    <w:p>
+      <w:pPr>
+        <w:rPr>
+          <w:b/>
+          <w:bCs/>
+          <w:sz w:val="28"/>
+          <w:szCs w:val="28"/>
+        </w:rPr>
+      </w:pPr>
+      <w:r>
+        <w:rPr>
+          <w:b/>
+          <w:bCs/>
+          <w:sz w:val="28"/>
+          <w:szCs w:val="28"/>
+        </w:rPr>
+        <w:lastRenderedPageBreak/>
+        <w:t>Helper function to minimize duplication logic</w:t>
+      </w:r>
+    </w:p>
+    <w:p>
+      <w:pPr>
+        <w:rPr>
+          <w:sz w:val="28"/>
+          <w:szCs w:val="28"/>
+        </w:rPr>
+      </w:pPr>
+      <w:r>
+        <w:rPr>
+          <w:sz w:val="28"/>
+          <w:szCs w:val="28"/>
+        </w:rPr>
+        <w:t xml:space="preserve">async function </w:t>
+      </w:r>
+      <w:proofErr w:type="spellStart"/>
+      <w:proofErr w:type="gramStart"/>
+      <w:r>
+        <w:rPr>
+          <w:sz w:val="28"/>
+          <w:szCs w:val="28"/>
+        </w:rPr>
+        <w:t>handleResponse</w:t>
+      </w:r>
+      <w:proofErr w:type="spellEnd"/>
+      <w:r>
+        <w:rPr>
+          <w:sz w:val="28"/>
+          <w:szCs w:val="28"/>
+        </w:rPr>
+        <w:t>(</w:t>
+      </w:r>
+      <w:proofErr w:type="gramEnd"/>
+      <w:r>
+        <w:rPr>
+          <w:sz w:val="28"/>
+          <w:szCs w:val="28"/>
+        </w:rPr>
+        <w:t>response: Response) {</w:t>
+      </w:r>
+    </w:p>
+    <w:p>
+      <w:pPr>
+        <w:rPr>
+          <w:sz w:val="28"/>
+          <w:szCs w:val="28"/>
+        </w:rPr>
+      </w:pPr>
+      <w:r>
+        <w:rPr>
+          <w:sz w:val="28"/>
+          <w:szCs w:val="28"/>
+        </w:rPr>
+        <w:t xml:space="preserve">  if (</w:t>
+      </w:r>
+      <w:proofErr w:type="spellStart"/>
+      <w:proofErr w:type="gramStart"/>
+      <w:r>
+        <w:rPr>
+          <w:sz w:val="28"/>
+          <w:szCs w:val="28"/>
+        </w:rPr>
+        <w:t>response.ok</w:t>
+      </w:r>
+      <w:proofErr w:type="spellEnd"/>
+      <w:proofErr w:type="gramEnd"/>
+      <w:r>
+        <w:rPr>
+          <w:sz w:val="28"/>
+          <w:szCs w:val="28"/>
+        </w:rPr>
+        <w:t>) {</w:t>
+      </w:r>
+    </w:p>
+    <w:p>
+      <w:pPr>
+        <w:rPr>
+          <w:sz w:val="28"/>
+          <w:szCs w:val="28"/>
+        </w:rPr>
+      </w:pPr>
+      <w:r>
+        <w:rPr>
+          <w:sz w:val="28"/>
+          <w:szCs w:val="28"/>
+        </w:rPr>
+        <w:t xml:space="preserve">    return </w:t>
+      </w:r>
+      <w:proofErr w:type="spellStart"/>
+      <w:proofErr w:type="gramStart"/>
+      <w:r>
+        <w:rPr>
+          <w:sz w:val="28"/>
+          <w:szCs w:val="28"/>
+        </w:rPr>
+        <w:t>response.json</w:t>
+      </w:r>
+      <w:proofErr w:type="spellEnd"/>
+      <w:proofErr w:type="gramEnd"/>
+      <w:r>
+        <w:rPr>
+          <w:sz w:val="28"/>
+          <w:szCs w:val="28"/>
+        </w:rPr>
+        <w:t>();</w:t>
+      </w:r>
+    </w:p>
+    <w:p>
+      <w:pPr>
+        <w:rPr>
+          <w:sz w:val="28"/>
+          <w:szCs w:val="28"/>
+        </w:rPr>
+      </w:pPr>
+      <w:r>
+        <w:rPr>
+          <w:sz w:val="28"/>
+          <w:szCs w:val="28"/>
+        </w:rPr>
+        <w:t xml:space="preserve">  } else {</w:t>
+      </w:r>
+    </w:p>
+    <w:p>
+      <w:pPr>
+        <w:rPr>
+          <w:sz w:val="28"/>
+          <w:szCs w:val="28"/>
+        </w:rPr>
+      </w:pPr>
+      <w:r>
+        <w:rPr>
+          <w:sz w:val="28"/>
+          <w:szCs w:val="28"/>
+        </w:rPr>
+        <w:t xml:space="preserve">    const </w:t>
+      </w:r>
+      <w:proofErr w:type="spellStart"/>
+      <w:r>
+        <w:rPr>
+          <w:sz w:val="28"/>
+          <w:szCs w:val="28"/>
+        </w:rPr>
+        <w:t>errorMessage</w:t>
+      </w:r>
+      <w:proofErr w:type="spellEnd"/>
+      <w:r>
+        <w:rPr>
+          <w:sz w:val="28"/>
+          <w:szCs w:val="28"/>
+        </w:rPr>
+        <w:t xml:space="preserve"> = await </w:t>
+      </w:r>
+      <w:proofErr w:type="spellStart"/>
+      <w:r>
+        <w:rPr>
+          <w:sz w:val="28"/>
+          <w:szCs w:val="28"/>
+        </w:rPr>
+        <w:t>response.</w:t>
+      </w:r>
+      <w:proofErr w:type="gramStart"/>
+      <w:r>
+        <w:rPr>
+          <w:sz w:val="28"/>
+          <w:szCs w:val="28"/>
+        </w:rPr>
+        <w:t>text</w:t>
+      </w:r>
+      <w:proofErr w:type="spellEnd"/>
+      <w:r>
+        <w:rPr>
+          <w:sz w:val="28"/>
+          <w:szCs w:val="28"/>
+        </w:rPr>
+        <w:t>(</w:t>
+      </w:r>
+      <w:proofErr w:type="gramEnd"/>
+      <w:r>
+        <w:rPr>
+          <w:sz w:val="28"/>
+          <w:szCs w:val="28"/>
+        </w:rPr>
+        <w:t>);</w:t>
+      </w:r>
+    </w:p>
+    <w:p>
+      <w:pPr>
+        <w:rPr>
+          <w:sz w:val="28"/>
+          <w:szCs w:val="28"/>
+        </w:rPr>
+      </w:pPr>
+      <w:r>
+        <w:rPr>
+          <w:sz w:val="28"/>
+          <w:szCs w:val="28"/>
+        </w:rPr>
+        <w:t xml:space="preserve">    throw new Error(</w:t>
+      </w:r>
+      <w:proofErr w:type="spellStart"/>
+      <w:r>
+        <w:rPr>
+          <w:sz w:val="28"/>
+          <w:szCs w:val="28"/>
+        </w:rPr>
+        <w:t>errorMessage</w:t>
+      </w:r>
+      <w:proofErr w:type="spellEnd"/>
+      <w:r>
+        <w:rPr>
+          <w:sz w:val="28"/>
+          <w:szCs w:val="28"/>
+        </w:rPr>
+        <w:t>);</w:t>
+      </w:r>
+    </w:p>
+    <w:p>
+      <w:pPr>
+        <w:rPr>
+          <w:sz w:val="28"/>
+          <w:szCs w:val="28"/>
+        </w:rPr>
+      </w:pPr>
+      <w:r>
+        <w:rPr>
+          <w:sz w:val="28"/>
+          <w:szCs w:val="28"/>
+        </w:rPr>
+        <w:t xml:space="preserve">  }</w:t>
+      </w:r>
+    </w:p>
+    <w:p>
+      <w:pPr>
+        <w:rPr>
+          <w:sz w:val="28"/>
+          <w:szCs w:val="28"/>
+        </w:rPr>
+      </w:pPr>
+      <w:r>
+        <w:rPr>
+          <w:sz w:val="28"/>
+          <w:szCs w:val="28"/>
+        </w:rPr>
+        <w:t>}</w:t>
+      </w:r>
+    </w:p>
+    <w:p>
+      <w:pPr>
+        <w:rPr>
+          <w:sz w:val="28"/>
+          <w:szCs w:val="28"/>
+        </w:rPr>
+      </w:pPr>
+    </w:p>
+    <w:p>
+      <w:pPr>
+        <w:rPr>
+          <w:sz w:val="28"/>
+          <w:szCs w:val="28"/>
+        </w:rPr>
+      </w:pPr>
+    </w:p>
     <w:sectPr>
       <w:pgSz w:w="12240" w:h="15840"/>
       <w:pgMar w:top="1440" w:right="1440" w:bottom="1440" w:left="1440" w:header="720" w:footer="720" w:gutter="0"/>
@@ -3118,9 +4635,9 @@
     </w:lvl>
   </w:abstractNum>
   <w:abstractNum w:abstractNumId="2" w15:restartNumberingAfterBreak="0">
-    <w:nsid w:val="4AFB447D"/>
+    <w:nsid w:val="382F23E3"/>
     <w:multiLevelType w:val="hybridMultilevel"/>
-    <w:tmpl w:val="3F1C6402"/>
+    <w:tmpl w:val="EE38594C"/>
     <w:lvl w:ilvl="0" w:tplc="20000001">
       <w:start w:val="1"/>
       <w:numFmt w:val="bullet"/>
@@ -3231,6 +4748,232 @@
     </w:lvl>
   </w:abstractNum>
   <w:abstractNum w:abstractNumId="3" w15:restartNumberingAfterBreak="0">
+    <w:nsid w:val="44DD25EF"/>
+    <w:multiLevelType w:val="hybridMultilevel"/>
+    <w:tmpl w:val="E5EA020E"/>
+    <w:lvl w:ilvl="0" w:tplc="20000001">
+      <w:start w:val="1"/>
+      <w:numFmt w:val="bullet"/>
+      <w:lvlText w:val=""/>
+      <w:lvlJc w:val="left"/>
+      <w:pPr>
+        <w:ind w:left="720" w:hanging="360"/>
+      </w:pPr>
+      <w:rPr>
+        <w:rFonts w:ascii="Symbol" w:hAnsi="Symbol" w:hint="default"/>
+      </w:rPr>
+    </w:lvl>
+    <w:lvl w:ilvl="1" w:tplc="20000003" w:tentative="1">
+      <w:start w:val="1"/>
+      <w:numFmt w:val="bullet"/>
+      <w:lvlText w:val="o"/>
+      <w:lvlJc w:val="left"/>
+      <w:pPr>
+        <w:ind w:left="1440" w:hanging="360"/>
+      </w:pPr>
+      <w:rPr>
+        <w:rFonts w:ascii="Courier New" w:hAnsi="Courier New" w:cs="Courier New" w:hint="default"/>
+      </w:rPr>
+    </w:lvl>
+    <w:lvl w:ilvl="2" w:tplc="20000005" w:tentative="1">
+      <w:start w:val="1"/>
+      <w:numFmt w:val="bullet"/>
+      <w:lvlText w:val=""/>
+      <w:lvlJc w:val="left"/>
+      <w:pPr>
+        <w:ind w:left="2160" w:hanging="360"/>
+      </w:pPr>
+      <w:rPr>
+        <w:rFonts w:ascii="Wingdings" w:hAnsi="Wingdings" w:hint="default"/>
+      </w:rPr>
+    </w:lvl>
+    <w:lvl w:ilvl="3" w:tplc="20000001" w:tentative="1">
+      <w:start w:val="1"/>
+      <w:numFmt w:val="bullet"/>
+      <w:lvlText w:val=""/>
+      <w:lvlJc w:val="left"/>
+      <w:pPr>
+        <w:ind w:left="2880" w:hanging="360"/>
+      </w:pPr>
+      <w:rPr>
+        <w:rFonts w:ascii="Symbol" w:hAnsi="Symbol" w:hint="default"/>
+      </w:rPr>
+    </w:lvl>
+    <w:lvl w:ilvl="4" w:tplc="20000003" w:tentative="1">
+      <w:start w:val="1"/>
+      <w:numFmt w:val="bullet"/>
+      <w:lvlText w:val="o"/>
+      <w:lvlJc w:val="left"/>
+      <w:pPr>
+        <w:ind w:left="3600" w:hanging="360"/>
+      </w:pPr>
+      <w:rPr>
+        <w:rFonts w:ascii="Courier New" w:hAnsi="Courier New" w:cs="Courier New" w:hint="default"/>
+      </w:rPr>
+    </w:lvl>
+    <w:lvl w:ilvl="5" w:tplc="20000005" w:tentative="1">
+      <w:start w:val="1"/>
+      <w:numFmt w:val="bullet"/>
+      <w:lvlText w:val=""/>
+      <w:lvlJc w:val="left"/>
+      <w:pPr>
+        <w:ind w:left="4320" w:hanging="360"/>
+      </w:pPr>
+      <w:rPr>
+        <w:rFonts w:ascii="Wingdings" w:hAnsi="Wingdings" w:hint="default"/>
+      </w:rPr>
+    </w:lvl>
+    <w:lvl w:ilvl="6" w:tplc="20000001" w:tentative="1">
+      <w:start w:val="1"/>
+      <w:numFmt w:val="bullet"/>
+      <w:lvlText w:val=""/>
+      <w:lvlJc w:val="left"/>
+      <w:pPr>
+        <w:ind w:left="5040" w:hanging="360"/>
+      </w:pPr>
+      <w:rPr>
+        <w:rFonts w:ascii="Symbol" w:hAnsi="Symbol" w:hint="default"/>
+      </w:rPr>
+    </w:lvl>
+    <w:lvl w:ilvl="7" w:tplc="20000003" w:tentative="1">
+      <w:start w:val="1"/>
+      <w:numFmt w:val="bullet"/>
+      <w:lvlText w:val="o"/>
+      <w:lvlJc w:val="left"/>
+      <w:pPr>
+        <w:ind w:left="5760" w:hanging="360"/>
+      </w:pPr>
+      <w:rPr>
+        <w:rFonts w:ascii="Courier New" w:hAnsi="Courier New" w:cs="Courier New" w:hint="default"/>
+      </w:rPr>
+    </w:lvl>
+    <w:lvl w:ilvl="8" w:tplc="20000005" w:tentative="1">
+      <w:start w:val="1"/>
+      <w:numFmt w:val="bullet"/>
+      <w:lvlText w:val=""/>
+      <w:lvlJc w:val="left"/>
+      <w:pPr>
+        <w:ind w:left="6480" w:hanging="360"/>
+      </w:pPr>
+      <w:rPr>
+        <w:rFonts w:ascii="Wingdings" w:hAnsi="Wingdings" w:hint="default"/>
+      </w:rPr>
+    </w:lvl>
+  </w:abstractNum>
+  <w:abstractNum w:abstractNumId="4" w15:restartNumberingAfterBreak="0">
+    <w:nsid w:val="4AFB447D"/>
+    <w:multiLevelType w:val="hybridMultilevel"/>
+    <w:tmpl w:val="3F1C6402"/>
+    <w:lvl w:ilvl="0" w:tplc="20000001">
+      <w:start w:val="1"/>
+      <w:numFmt w:val="bullet"/>
+      <w:lvlText w:val=""/>
+      <w:lvlJc w:val="left"/>
+      <w:pPr>
+        <w:ind w:left="720" w:hanging="360"/>
+      </w:pPr>
+      <w:rPr>
+        <w:rFonts w:ascii="Symbol" w:hAnsi="Symbol" w:hint="default"/>
+      </w:rPr>
+    </w:lvl>
+    <w:lvl w:ilvl="1" w:tplc="20000003" w:tentative="1">
+      <w:start w:val="1"/>
+      <w:numFmt w:val="bullet"/>
+      <w:lvlText w:val="o"/>
+      <w:lvlJc w:val="left"/>
+      <w:pPr>
+        <w:ind w:left="1440" w:hanging="360"/>
+      </w:pPr>
+      <w:rPr>
+        <w:rFonts w:ascii="Courier New" w:hAnsi="Courier New" w:cs="Courier New" w:hint="default"/>
+      </w:rPr>
+    </w:lvl>
+    <w:lvl w:ilvl="2" w:tplc="20000005" w:tentative="1">
+      <w:start w:val="1"/>
+      <w:numFmt w:val="bullet"/>
+      <w:lvlText w:val=""/>
+      <w:lvlJc w:val="left"/>
+      <w:pPr>
+        <w:ind w:left="2160" w:hanging="360"/>
+      </w:pPr>
+      <w:rPr>
+        <w:rFonts w:ascii="Wingdings" w:hAnsi="Wingdings" w:hint="default"/>
+      </w:rPr>
+    </w:lvl>
+    <w:lvl w:ilvl="3" w:tplc="20000001" w:tentative="1">
+      <w:start w:val="1"/>
+      <w:numFmt w:val="bullet"/>
+      <w:lvlText w:val=""/>
+      <w:lvlJc w:val="left"/>
+      <w:pPr>
+        <w:ind w:left="2880" w:hanging="360"/>
+      </w:pPr>
+      <w:rPr>
+        <w:rFonts w:ascii="Symbol" w:hAnsi="Symbol" w:hint="default"/>
+      </w:rPr>
+    </w:lvl>
+    <w:lvl w:ilvl="4" w:tplc="20000003" w:tentative="1">
+      <w:start w:val="1"/>
+      <w:numFmt w:val="bullet"/>
+      <w:lvlText w:val="o"/>
+      <w:lvlJc w:val="left"/>
+      <w:pPr>
+        <w:ind w:left="3600" w:hanging="360"/>
+      </w:pPr>
+      <w:rPr>
+        <w:rFonts w:ascii="Courier New" w:hAnsi="Courier New" w:cs="Courier New" w:hint="default"/>
+      </w:rPr>
+    </w:lvl>
+    <w:lvl w:ilvl="5" w:tplc="20000005" w:tentative="1">
+      <w:start w:val="1"/>
+      <w:numFmt w:val="bullet"/>
+      <w:lvlText w:val=""/>
+      <w:lvlJc w:val="left"/>
+      <w:pPr>
+        <w:ind w:left="4320" w:hanging="360"/>
+      </w:pPr>
+      <w:rPr>
+        <w:rFonts w:ascii="Wingdings" w:hAnsi="Wingdings" w:hint="default"/>
+      </w:rPr>
+    </w:lvl>
+    <w:lvl w:ilvl="6" w:tplc="20000001" w:tentative="1">
+      <w:start w:val="1"/>
+      <w:numFmt w:val="bullet"/>
+      <w:lvlText w:val=""/>
+      <w:lvlJc w:val="left"/>
+      <w:pPr>
+        <w:ind w:left="5040" w:hanging="360"/>
+      </w:pPr>
+      <w:rPr>
+        <w:rFonts w:ascii="Symbol" w:hAnsi="Symbol" w:hint="default"/>
+      </w:rPr>
+    </w:lvl>
+    <w:lvl w:ilvl="7" w:tplc="20000003" w:tentative="1">
+      <w:start w:val="1"/>
+      <w:numFmt w:val="bullet"/>
+      <w:lvlText w:val="o"/>
+      <w:lvlJc w:val="left"/>
+      <w:pPr>
+        <w:ind w:left="5760" w:hanging="360"/>
+      </w:pPr>
+      <w:rPr>
+        <w:rFonts w:ascii="Courier New" w:hAnsi="Courier New" w:cs="Courier New" w:hint="default"/>
+      </w:rPr>
+    </w:lvl>
+    <w:lvl w:ilvl="8" w:tplc="20000005" w:tentative="1">
+      <w:start w:val="1"/>
+      <w:numFmt w:val="bullet"/>
+      <w:lvlText w:val=""/>
+      <w:lvlJc w:val="left"/>
+      <w:pPr>
+        <w:ind w:left="6480" w:hanging="360"/>
+      </w:pPr>
+      <w:rPr>
+        <w:rFonts w:ascii="Wingdings" w:hAnsi="Wingdings" w:hint="default"/>
+      </w:rPr>
+    </w:lvl>
+  </w:abstractNum>
+  <w:abstractNum w:abstractNumId="5" w15:restartNumberingAfterBreak="0">
     <w:nsid w:val="5F7E3352"/>
     <w:multiLevelType w:val="hybridMultilevel"/>
     <w:tmpl w:val="3828BE36"/>
@@ -3344,16 +5087,22 @@
     </w:lvl>
   </w:abstractNum>
   <w:num w:numId="1" w16cid:durableId="1385986479">
-    <w:abstractNumId w:val="3"/>
+    <w:abstractNumId w:val="5"/>
   </w:num>
   <w:num w:numId="2" w16cid:durableId="1853493358">
     <w:abstractNumId w:val="0"/>
   </w:num>
   <w:num w:numId="3" w16cid:durableId="1605258873">
-    <w:abstractNumId w:val="2"/>
+    <w:abstractNumId w:val="4"/>
   </w:num>
   <w:num w:numId="4" w16cid:durableId="807556976">
     <w:abstractNumId w:val="1"/>
+  </w:num>
+  <w:num w:numId="5" w16cid:durableId="363480887">
+    <w:abstractNumId w:val="3"/>
+  </w:num>
+  <w:num w:numId="6" w16cid:durableId="1860465355">
+    <w:abstractNumId w:val="2"/>
   </w:num>
 </w:numbering>
 </file>

</xml_diff>

<commit_message>
Section 9 order history and User profile done
</commit_message>
<xml_diff>
--- a/notes/Prisma Notes.docx
+++ b/notes/Prisma Notes.docx
@@ -3326,17 +3326,7 @@
           <w:szCs w:val="32"/>
           <w:u w:val="single"/>
         </w:rPr>
-        <w:t xml:space="preserve"> </w:t>
-      </w:r>
-      <w:r>
-        <w:rPr>
-          <w:b/>
-          <w:bCs/>
-          <w:sz w:val="32"/>
-          <w:szCs w:val="32"/>
-          <w:u w:val="single"/>
-        </w:rPr>
-        <w:t>Section 8 Course</w:t>
+        <w:t xml:space="preserve"> Section 8 Course</w:t>
       </w:r>
     </w:p>
     <w:p>
@@ -4378,6 +4368,392 @@
           <w:szCs w:val="28"/>
         </w:rPr>
         <w:t>}</w:t>
+      </w:r>
+    </w:p>
+    <w:p>
+      <w:pPr>
+        <w:rPr>
+          <w:sz w:val="28"/>
+          <w:szCs w:val="28"/>
+        </w:rPr>
+      </w:pPr>
+    </w:p>
+    <w:p>
+      <w:pPr>
+        <w:rPr>
+          <w:b/>
+          <w:bCs/>
+          <w:sz w:val="28"/>
+          <w:szCs w:val="28"/>
+        </w:rPr>
+      </w:pPr>
+      <w:r>
+        <w:rPr>
+          <w:b/>
+          <w:bCs/>
+          <w:sz w:val="28"/>
+          <w:szCs w:val="28"/>
+        </w:rPr>
+        <w:t>Session Provider:</w:t>
+      </w:r>
+      <w:r>
+        <w:rPr>
+          <w:b/>
+          <w:bCs/>
+          <w:sz w:val="28"/>
+          <w:szCs w:val="28"/>
+        </w:rPr>
+        <w:t xml:space="preserve"> (next-auth/react)</w:t>
+      </w:r>
+    </w:p>
+    <w:p>
+      <w:pPr>
+        <w:rPr>
+          <w:sz w:val="28"/>
+          <w:szCs w:val="28"/>
+        </w:rPr>
+      </w:pPr>
+      <w:r>
+        <w:rPr>
+          <w:sz w:val="28"/>
+          <w:szCs w:val="28"/>
+        </w:rPr>
+        <w:t xml:space="preserve">It is required when a component is client component and we </w:t>
+      </w:r>
+      <w:proofErr w:type="gramStart"/>
+      <w:r>
+        <w:rPr>
+          <w:sz w:val="28"/>
+          <w:szCs w:val="28"/>
+        </w:rPr>
+        <w:t>cant</w:t>
+      </w:r>
+      <w:proofErr w:type="gramEnd"/>
+      <w:r>
+        <w:rPr>
+          <w:sz w:val="28"/>
+          <w:szCs w:val="28"/>
+        </w:rPr>
+        <w:t xml:space="preserve"> use session like this directly </w:t>
+      </w:r>
+    </w:p>
+    <w:p>
+      <w:pPr>
+        <w:rPr>
+          <w:sz w:val="28"/>
+          <w:szCs w:val="28"/>
+        </w:rPr>
+      </w:pPr>
+      <w:r>
+        <w:rPr>
+          <w:sz w:val="28"/>
+          <w:szCs w:val="28"/>
+        </w:rPr>
+        <w:t xml:space="preserve">const session = await </w:t>
+      </w:r>
+      <w:proofErr w:type="gramStart"/>
+      <w:r>
+        <w:rPr>
+          <w:sz w:val="28"/>
+          <w:szCs w:val="28"/>
+        </w:rPr>
+        <w:t>auth(</w:t>
+      </w:r>
+      <w:proofErr w:type="gramEnd"/>
+      <w:r>
+        <w:rPr>
+          <w:sz w:val="28"/>
+          <w:szCs w:val="28"/>
+        </w:rPr>
+        <w:t>);</w:t>
+      </w:r>
+    </w:p>
+    <w:p>
+      <w:pPr>
+        <w:rPr>
+          <w:sz w:val="28"/>
+          <w:szCs w:val="28"/>
+        </w:rPr>
+      </w:pPr>
+      <w:r>
+        <w:rPr>
+          <w:sz w:val="28"/>
+          <w:szCs w:val="28"/>
+        </w:rPr>
+        <w:t xml:space="preserve">Since by default they are server components and we are using client component to fetch user’s session. </w:t>
+      </w:r>
+    </w:p>
+    <w:p>
+      <w:pPr>
+        <w:rPr>
+          <w:sz w:val="28"/>
+          <w:szCs w:val="28"/>
+        </w:rPr>
+      </w:pPr>
+      <w:r>
+        <w:rPr>
+          <w:sz w:val="28"/>
+          <w:szCs w:val="28"/>
+        </w:rPr>
+        <w:t xml:space="preserve">In order to use it in server component: </w:t>
+      </w:r>
+    </w:p>
+    <w:p>
+      <w:pPr>
+        <w:rPr>
+          <w:sz w:val="28"/>
+          <w:szCs w:val="28"/>
+        </w:rPr>
+      </w:pPr>
+      <w:r>
+        <w:rPr>
+          <w:sz w:val="28"/>
+          <w:szCs w:val="28"/>
+        </w:rPr>
+        <w:t>We must wrap it using Session Provider, for example:</w:t>
+      </w:r>
+    </w:p>
+    <w:p>
+      <w:pPr>
+        <w:pStyle w:val="NoSpacing"/>
+      </w:pPr>
+      <w:r>
+        <w:t>const Profile = async () =&gt; {</w:t>
+      </w:r>
+    </w:p>
+    <w:p>
+      <w:pPr>
+        <w:pStyle w:val="NoSpacing"/>
+      </w:pPr>
+      <w:r>
+        <w:t xml:space="preserve">  const session = await </w:t>
+      </w:r>
+      <w:proofErr w:type="gramStart"/>
+      <w:r>
+        <w:t>auth(</w:t>
+      </w:r>
+      <w:proofErr w:type="gramEnd"/>
+      <w:r>
+        <w:t>);</w:t>
+      </w:r>
+    </w:p>
+    <w:p>
+      <w:pPr>
+        <w:pStyle w:val="NoSpacing"/>
+      </w:pPr>
+    </w:p>
+    <w:p>
+      <w:pPr>
+        <w:pStyle w:val="NoSpacing"/>
+      </w:pPr>
+      <w:r>
+        <w:t xml:space="preserve">  return (</w:t>
+      </w:r>
+    </w:p>
+    <w:p>
+      <w:pPr>
+        <w:pStyle w:val="NoSpacing"/>
+      </w:pPr>
+      <w:r>
+        <w:t xml:space="preserve">    &lt;</w:t>
+      </w:r>
+      <w:proofErr w:type="spellStart"/>
+      <w:r>
+        <w:t>SessionProvider</w:t>
+      </w:r>
+      <w:proofErr w:type="spellEnd"/>
+      <w:r>
+        <w:t xml:space="preserve"> session={session}&gt;</w:t>
+      </w:r>
+    </w:p>
+    <w:p>
+      <w:pPr>
+        <w:pStyle w:val="NoSpacing"/>
+      </w:pPr>
+      <w:r>
+        <w:t xml:space="preserve">      &lt;div </w:t>
+      </w:r>
+      <w:proofErr w:type="spellStart"/>
+      <w:r>
+        <w:t>className</w:t>
+      </w:r>
+      <w:proofErr w:type="spellEnd"/>
+      <w:r>
+        <w:t>="max-w-md mx-auto space-y-4"&gt;</w:t>
+      </w:r>
+    </w:p>
+    <w:p>
+      <w:pPr>
+        <w:pStyle w:val="NoSpacing"/>
+      </w:pPr>
+      <w:r>
+        <w:t xml:space="preserve">        &lt;h2 </w:t>
+      </w:r>
+      <w:proofErr w:type="spellStart"/>
+      <w:r>
+        <w:t>className</w:t>
+      </w:r>
+      <w:proofErr w:type="spellEnd"/>
+      <w:r>
+        <w:t>="h2-bold"&gt;Profile&lt;/h2&gt;</w:t>
+      </w:r>
+    </w:p>
+    <w:p>
+      <w:pPr>
+        <w:pStyle w:val="NoSpacing"/>
+      </w:pPr>
+      <w:r>
+        <w:t xml:space="preserve">        &lt;</w:t>
+      </w:r>
+      <w:proofErr w:type="spellStart"/>
+      <w:r>
+        <w:t>ProfileForm</w:t>
+      </w:r>
+      <w:proofErr w:type="spellEnd"/>
+      <w:r>
+        <w:t xml:space="preserve"> /&gt;</w:t>
+      </w:r>
+    </w:p>
+    <w:p>
+      <w:pPr>
+        <w:pStyle w:val="NoSpacing"/>
+      </w:pPr>
+      <w:r>
+        <w:t xml:space="preserve">      &lt;/div&gt;</w:t>
+      </w:r>
+    </w:p>
+    <w:p>
+      <w:pPr>
+        <w:pStyle w:val="NoSpacing"/>
+      </w:pPr>
+      <w:r>
+        <w:t xml:space="preserve">    &lt;/</w:t>
+      </w:r>
+      <w:proofErr w:type="spellStart"/>
+      <w:r>
+        <w:t>SessionProvider</w:t>
+      </w:r>
+      <w:proofErr w:type="spellEnd"/>
+      <w:r>
+        <w:t>&gt;</w:t>
+      </w:r>
+    </w:p>
+    <w:p>
+      <w:pPr>
+        <w:pStyle w:val="NoSpacing"/>
+      </w:pPr>
+      <w:r>
+        <w:t xml:space="preserve">  );</w:t>
+      </w:r>
+    </w:p>
+    <w:p>
+      <w:pPr>
+        <w:pStyle w:val="NoSpacing"/>
+      </w:pPr>
+      <w:r>
+        <w:t>};</w:t>
+      </w:r>
+    </w:p>
+    <w:p>
+      <w:pPr>
+        <w:pStyle w:val="NoSpacing"/>
+      </w:pPr>
+    </w:p>
+    <w:p>
+      <w:pPr>
+        <w:pStyle w:val="NoSpacing"/>
+      </w:pPr>
+      <w:r>
+        <w:t>export default Profile;</w:t>
+      </w:r>
+    </w:p>
+    <w:p>
+      <w:pPr>
+        <w:rPr>
+          <w:sz w:val="28"/>
+          <w:szCs w:val="28"/>
+        </w:rPr>
+      </w:pPr>
+      <w:r>
+        <w:rPr>
+          <w:sz w:val="28"/>
+          <w:szCs w:val="28"/>
+        </w:rPr>
+        <w:lastRenderedPageBreak/>
+        <w:t xml:space="preserve">The client component that is using this Session Provider for example in Profile Form component it must have </w:t>
+      </w:r>
+    </w:p>
+    <w:p>
+      <w:pPr>
+        <w:rPr>
+          <w:sz w:val="28"/>
+          <w:szCs w:val="28"/>
+        </w:rPr>
+      </w:pPr>
+      <w:r>
+        <w:rPr>
+          <w:sz w:val="28"/>
+          <w:szCs w:val="28"/>
+        </w:rPr>
+        <w:t>Use Session hook to consume it.</w:t>
+      </w:r>
+    </w:p>
+    <w:p>
+      <w:pPr>
+        <w:pStyle w:val="NoSpacing"/>
+      </w:pPr>
+      <w:r>
+        <w:t xml:space="preserve">import </w:t>
+      </w:r>
+      <w:proofErr w:type="gramStart"/>
+      <w:r>
+        <w:t xml:space="preserve">{ </w:t>
+      </w:r>
+      <w:proofErr w:type="spellStart"/>
+      <w:r>
+        <w:t>useSession</w:t>
+      </w:r>
+      <w:proofErr w:type="spellEnd"/>
+      <w:proofErr w:type="gramEnd"/>
+      <w:r>
+        <w:t xml:space="preserve"> } from "next-auth/react";</w:t>
+      </w:r>
+    </w:p>
+    <w:p>
+      <w:pPr>
+        <w:pStyle w:val="NoSpacing"/>
+      </w:pPr>
+      <w:r>
+        <w:t xml:space="preserve">  const </w:t>
+      </w:r>
+      <w:proofErr w:type="gramStart"/>
+      <w:r>
+        <w:t>{ data</w:t>
+      </w:r>
+      <w:proofErr w:type="gramEnd"/>
+      <w:r>
+        <w:t xml:space="preserve">: session, </w:t>
+      </w:r>
+      <w:proofErr w:type="gramStart"/>
+      <w:r>
+        <w:t>update }</w:t>
+      </w:r>
+      <w:proofErr w:type="gramEnd"/>
+      <w:r>
+        <w:t xml:space="preserve"> = </w:t>
+      </w:r>
+      <w:proofErr w:type="spellStart"/>
+      <w:proofErr w:type="gramStart"/>
+      <w:r>
+        <w:t>useSession</w:t>
+      </w:r>
+      <w:proofErr w:type="spellEnd"/>
+      <w:r>
+        <w:t>(</w:t>
+      </w:r>
+      <w:proofErr w:type="gramEnd"/>
+      <w:r>
+        <w:t>);</w:t>
       </w:r>
     </w:p>
     <w:p>
@@ -5509,6 +5885,7 @@
   <w:style w:type="character" w:default="1" w:styleId="DefaultParagraphFont">
     <w:name w:val="Default Paragraph Font"/>
     <w:uiPriority w:val="1"/>
+    <w:semiHidden/>
     <w:unhideWhenUsed/>
   </w:style>
   <w:style w:type="table" w:default="1" w:styleId="TableNormal">

</xml_diff>

<commit_message>
Section 10 Admin Overview and Orders completed
</commit_message>
<xml_diff>
--- a/notes/Prisma Notes.docx
+++ b/notes/Prisma Notes.docx
@@ -757,9 +757,361 @@
     <w:p>
       <w:pPr>
         <w:rPr>
-          <w:sz w:val="32"/>
-        </w:rPr>
-      </w:pPr>
+          <w:bCs/>
+          <w:sz w:val="28"/>
+          <w:szCs w:val="20"/>
+        </w:rPr>
+      </w:pPr>
+    </w:p>
+    <w:p>
+      <w:pPr>
+        <w:rPr>
+          <w:bCs/>
+          <w:sz w:val="28"/>
+          <w:szCs w:val="20"/>
+        </w:rPr>
+      </w:pPr>
+      <w:r>
+        <w:rPr>
+          <w:bCs/>
+          <w:sz w:val="28"/>
+          <w:szCs w:val="20"/>
+        </w:rPr>
+        <w:t xml:space="preserve">To write query in </w:t>
+      </w:r>
+      <w:proofErr w:type="spellStart"/>
+      <w:r>
+        <w:rPr>
+          <w:bCs/>
+          <w:sz w:val="28"/>
+          <w:szCs w:val="20"/>
+        </w:rPr>
+        <w:t>prisma</w:t>
+      </w:r>
+      <w:proofErr w:type="spellEnd"/>
+      <w:r>
+        <w:rPr>
+          <w:bCs/>
+          <w:sz w:val="28"/>
+          <w:szCs w:val="20"/>
+        </w:rPr>
+        <w:t xml:space="preserve"> we use </w:t>
+      </w:r>
+      <w:proofErr w:type="spellStart"/>
+      <w:r>
+        <w:rPr>
+          <w:bCs/>
+          <w:sz w:val="28"/>
+          <w:szCs w:val="20"/>
+        </w:rPr>
+        <w:t>queryRaw</w:t>
+      </w:r>
+      <w:proofErr w:type="spellEnd"/>
+      <w:r>
+        <w:rPr>
+          <w:bCs/>
+          <w:sz w:val="28"/>
+          <w:szCs w:val="20"/>
+        </w:rPr>
+        <w:t xml:space="preserve"> from </w:t>
+      </w:r>
+      <w:proofErr w:type="spellStart"/>
+      <w:r>
+        <w:rPr>
+          <w:bCs/>
+          <w:sz w:val="28"/>
+          <w:szCs w:val="20"/>
+        </w:rPr>
+        <w:t>prisma</w:t>
+      </w:r>
+      <w:proofErr w:type="spellEnd"/>
+      <w:r>
+        <w:rPr>
+          <w:bCs/>
+          <w:sz w:val="28"/>
+          <w:szCs w:val="20"/>
+        </w:rPr>
+        <w:t>.</w:t>
+      </w:r>
+    </w:p>
+    <w:p>
+      <w:pPr>
+        <w:pStyle w:val="NoSpacing"/>
+      </w:pPr>
+      <w:r>
+        <w:t xml:space="preserve">  const </w:t>
+      </w:r>
+      <w:proofErr w:type="spellStart"/>
+      <w:r>
+        <w:t>salesDataRaw</w:t>
+      </w:r>
+      <w:proofErr w:type="spellEnd"/>
+      <w:r>
+        <w:t xml:space="preserve"> = await </w:t>
+      </w:r>
+      <w:proofErr w:type="spellStart"/>
+      <w:proofErr w:type="gramStart"/>
+      <w:r>
+        <w:t>prisma</w:t>
+      </w:r>
+      <w:proofErr w:type="spellEnd"/>
+      <w:r>
+        <w:t>.$</w:t>
+      </w:r>
+      <w:proofErr w:type="spellStart"/>
+      <w:proofErr w:type="gramEnd"/>
+      <w:r>
+        <w:t>queryRaw</w:t>
+      </w:r>
+      <w:proofErr w:type="spellEnd"/>
+      <w:r>
+        <w:t>&lt;</w:t>
+      </w:r>
+    </w:p>
+    <w:p>
+      <w:pPr>
+        <w:pStyle w:val="NoSpacing"/>
+      </w:pPr>
+      <w:r>
+        <w:t xml:space="preserve">    Array</w:t>
+      </w:r>
+      <w:proofErr w:type="gramStart"/>
+      <w:r>
+        <w:t>&lt;{ month</w:t>
+      </w:r>
+      <w:proofErr w:type="gramEnd"/>
+      <w:r>
+        <w:t xml:space="preserve">: string; </w:t>
+      </w:r>
+      <w:proofErr w:type="spellStart"/>
+      <w:r>
+        <w:t>totalSales</w:t>
+      </w:r>
+      <w:proofErr w:type="spellEnd"/>
+      <w:r>
+        <w:t xml:space="preserve">: </w:t>
+      </w:r>
+      <w:proofErr w:type="spellStart"/>
+      <w:proofErr w:type="gramStart"/>
+      <w:r>
+        <w:t>Prisma.Decimal</w:t>
+      </w:r>
+      <w:proofErr w:type="spellEnd"/>
+      <w:r>
+        <w:t xml:space="preserve"> }</w:t>
+      </w:r>
+      <w:proofErr w:type="gramEnd"/>
+      <w:r>
+        <w:t>&gt;</w:t>
+      </w:r>
+    </w:p>
+    <w:p>
+      <w:pPr>
+        <w:pStyle w:val="NoSpacing"/>
+      </w:pPr>
+      <w:r>
+        <w:t xml:space="preserve">  &gt;`SELECT </w:t>
+      </w:r>
+      <w:proofErr w:type="spellStart"/>
+      <w:r>
+        <w:t>to_</w:t>
+      </w:r>
+      <w:proofErr w:type="gramStart"/>
+      <w:r>
+        <w:t>char</w:t>
+      </w:r>
+      <w:proofErr w:type="spellEnd"/>
+      <w:r>
+        <w:t>(</w:t>
+      </w:r>
+      <w:proofErr w:type="gramEnd"/>
+      <w:r>
+        <w:t>"</w:t>
+      </w:r>
+      <w:proofErr w:type="spellStart"/>
+      <w:r>
+        <w:t>createdAt</w:t>
+      </w:r>
+      <w:proofErr w:type="spellEnd"/>
+      <w:r>
+        <w:t>", 'MM/YY') as "month", sum("</w:t>
+      </w:r>
+      <w:proofErr w:type="spellStart"/>
+      <w:r>
+        <w:t>totalPrice</w:t>
+      </w:r>
+      <w:proofErr w:type="spellEnd"/>
+      <w:r>
+        <w:t>") as "</w:t>
+      </w:r>
+      <w:proofErr w:type="spellStart"/>
+      <w:r>
+        <w:t>totalSales</w:t>
+      </w:r>
+      <w:proofErr w:type="spellEnd"/>
+      <w:r>
+        <w:t xml:space="preserve">" FROM "Order" GROUP BY </w:t>
+      </w:r>
+      <w:proofErr w:type="spellStart"/>
+      <w:r>
+        <w:t>to_</w:t>
+      </w:r>
+      <w:proofErr w:type="gramStart"/>
+      <w:r>
+        <w:t>char</w:t>
+      </w:r>
+      <w:proofErr w:type="spellEnd"/>
+      <w:r>
+        <w:t>(</w:t>
+      </w:r>
+      <w:proofErr w:type="gramEnd"/>
+      <w:r>
+        <w:t>"</w:t>
+      </w:r>
+      <w:proofErr w:type="spellStart"/>
+      <w:r>
+        <w:t>createdAt</w:t>
+      </w:r>
+      <w:proofErr w:type="spellEnd"/>
+      <w:r>
+        <w:t>", 'MM/YY</w:t>
+      </w:r>
+      <w:proofErr w:type="gramStart"/>
+      <w:r>
+        <w:t>')`</w:t>
+      </w:r>
+      <w:proofErr w:type="gramEnd"/>
+      <w:r>
+        <w:t>;</w:t>
+      </w:r>
+    </w:p>
+    <w:p>
+      <w:pPr>
+        <w:rPr>
+          <w:sz w:val="28"/>
+          <w:szCs w:val="28"/>
+        </w:rPr>
+      </w:pPr>
+    </w:p>
+    <w:p>
+      <w:pPr>
+        <w:rPr>
+          <w:b/>
+          <w:bCs/>
+          <w:sz w:val="28"/>
+          <w:szCs w:val="28"/>
+        </w:rPr>
+      </w:pPr>
+      <w:r>
+        <w:rPr>
+          <w:b/>
+          <w:bCs/>
+          <w:sz w:val="28"/>
+          <w:szCs w:val="28"/>
+        </w:rPr>
+        <w:t xml:space="preserve">In </w:t>
+      </w:r>
+      <w:proofErr w:type="spellStart"/>
+      <w:r>
+        <w:rPr>
+          <w:b/>
+          <w:bCs/>
+          <w:sz w:val="28"/>
+          <w:szCs w:val="28"/>
+        </w:rPr>
+        <w:t>prisma</w:t>
+      </w:r>
+      <w:proofErr w:type="spellEnd"/>
+      <w:r>
+        <w:rPr>
+          <w:b/>
+          <w:bCs/>
+          <w:sz w:val="28"/>
+          <w:szCs w:val="28"/>
+        </w:rPr>
+        <w:t xml:space="preserve"> methods we have:</w:t>
+      </w:r>
+    </w:p>
+    <w:p>
+      <w:pPr>
+        <w:rPr>
+          <w:b/>
+          <w:bCs/>
+          <w:sz w:val="28"/>
+          <w:szCs w:val="28"/>
+        </w:rPr>
+      </w:pPr>
+      <w:proofErr w:type="spellStart"/>
+      <w:r>
+        <w:rPr>
+          <w:b/>
+          <w:bCs/>
+          <w:sz w:val="28"/>
+          <w:szCs w:val="28"/>
+        </w:rPr>
+        <w:t>findFirst</w:t>
+      </w:r>
+      <w:proofErr w:type="spellEnd"/>
+      <w:r>
+        <w:rPr>
+          <w:b/>
+          <w:bCs/>
+          <w:sz w:val="28"/>
+          <w:szCs w:val="28"/>
+        </w:rPr>
+        <w:t xml:space="preserve">, </w:t>
+      </w:r>
+      <w:proofErr w:type="spellStart"/>
+      <w:r>
+        <w:rPr>
+          <w:b/>
+          <w:bCs/>
+          <w:sz w:val="28"/>
+          <w:szCs w:val="28"/>
+        </w:rPr>
+        <w:t>findMany</w:t>
+      </w:r>
+      <w:proofErr w:type="spellEnd"/>
+      <w:r>
+        <w:rPr>
+          <w:b/>
+          <w:bCs/>
+          <w:sz w:val="28"/>
+          <w:szCs w:val="28"/>
+        </w:rPr>
+        <w:t xml:space="preserve"> (please view </w:t>
+      </w:r>
+      <w:proofErr w:type="spellStart"/>
+      <w:proofErr w:type="gramStart"/>
+      <w:r>
+        <w:rPr>
+          <w:b/>
+          <w:bCs/>
+          <w:sz w:val="28"/>
+          <w:szCs w:val="28"/>
+        </w:rPr>
+        <w:t>order.actions</w:t>
+      </w:r>
+      <w:proofErr w:type="gramEnd"/>
+      <w:r>
+        <w:rPr>
+          <w:b/>
+          <w:bCs/>
+          <w:sz w:val="28"/>
+          <w:szCs w:val="28"/>
+        </w:rPr>
+        <w:t>.ts</w:t>
+      </w:r>
+      <w:proofErr w:type="spellEnd"/>
+      <w:r>
+        <w:rPr>
+          <w:b/>
+          <w:bCs/>
+          <w:sz w:val="28"/>
+          <w:szCs w:val="28"/>
+        </w:rPr>
+        <w:t xml:space="preserve"> in lib/actions)</w:t>
+      </w:r>
     </w:p>
     <w:p>
       <w:pPr>
@@ -1405,6 +1757,7 @@
         <w:rPr>
           <w:sz w:val="24"/>
         </w:rPr>
+        <w:lastRenderedPageBreak/>
         <w:t>});</w:t>
       </w:r>
     </w:p>
@@ -1633,141 +1986,141 @@
           <w:sz w:val="32"/>
           <w:u w:val="single"/>
         </w:rPr>
+        <w:t>Serverless Environment</w:t>
+      </w:r>
+    </w:p>
+    <w:p>
+      <w:pPr>
+        <w:rPr>
+          <w:sz w:val="32"/>
+        </w:rPr>
+      </w:pPr>
+    </w:p>
+    <w:p>
+      <w:pPr>
+        <w:rPr>
+          <w:sz w:val="32"/>
+        </w:rPr>
+      </w:pPr>
+      <w:r>
+        <w:rPr>
+          <w:sz w:val="32"/>
+        </w:rPr>
+        <w:t xml:space="preserve">A </w:t>
+      </w:r>
+      <w:r>
+        <w:rPr>
+          <w:b/>
+          <w:sz w:val="32"/>
+        </w:rPr>
+        <w:t>serverless environment</w:t>
+      </w:r>
+      <w:r>
+        <w:rPr>
+          <w:sz w:val="32"/>
+        </w:rPr>
+        <w:t xml:space="preserve"> is a cloud computing model where I don’t have to manage any servers. The cloud provider automatically handles the infrastructure, scaling, and server maintenance behind the scenes.</w:t>
+      </w:r>
+    </w:p>
+    <w:p>
+      <w:pPr>
+        <w:rPr>
+          <w:b/>
+          <w:sz w:val="32"/>
+        </w:rPr>
+      </w:pPr>
+      <w:r>
+        <w:rPr>
+          <w:sz w:val="32"/>
+        </w:rPr>
+        <w:t xml:space="preserve">My code is deployed as functions, and these functions run only when triggered—like when an HTTP request comes in. Once the task is complete, the function shuts down. This makes it </w:t>
+      </w:r>
+      <w:r>
+        <w:rPr>
+          <w:b/>
+          <w:sz w:val="32"/>
+        </w:rPr>
+        <w:t>cost-efficient and scalable.</w:t>
+      </w:r>
+    </w:p>
+    <w:p>
+      <w:pPr>
+        <w:rPr>
+          <w:sz w:val="32"/>
+        </w:rPr>
+      </w:pPr>
+      <w:r>
+        <w:rPr>
+          <w:sz w:val="32"/>
+        </w:rPr>
+        <w:t xml:space="preserve">For example, I used </w:t>
+      </w:r>
+      <w:r>
+        <w:rPr>
+          <w:b/>
+          <w:sz w:val="32"/>
+        </w:rPr>
+        <w:t xml:space="preserve">Prisma </w:t>
+      </w:r>
+      <w:r>
+        <w:rPr>
+          <w:sz w:val="32"/>
+        </w:rPr>
+        <w:t xml:space="preserve">with a </w:t>
+      </w:r>
+      <w:r>
+        <w:rPr>
+          <w:b/>
+          <w:sz w:val="32"/>
+        </w:rPr>
+        <w:t>serverless</w:t>
+      </w:r>
+      <w:r>
+        <w:rPr>
+          <w:sz w:val="32"/>
+        </w:rPr>
+        <w:t xml:space="preserve"> PostgreSQL database from Neon, and deployed my API routes on </w:t>
+      </w:r>
+      <w:proofErr w:type="spellStart"/>
+      <w:r>
+        <w:rPr>
+          <w:sz w:val="32"/>
+        </w:rPr>
+        <w:t>Vercel</w:t>
+      </w:r>
+      <w:proofErr w:type="spellEnd"/>
+      <w:r>
+        <w:rPr>
+          <w:sz w:val="32"/>
+        </w:rPr>
+        <w:t xml:space="preserve">. When a user makes a request, a </w:t>
+      </w:r>
+      <w:proofErr w:type="spellStart"/>
+      <w:r>
+        <w:rPr>
+          <w:sz w:val="32"/>
+        </w:rPr>
+        <w:t>Vercel</w:t>
+      </w:r>
+      <w:proofErr w:type="spellEnd"/>
+      <w:r>
+        <w:rPr>
+          <w:sz w:val="32"/>
+        </w:rPr>
+        <w:t xml:space="preserve"> function is triggered, connects to Neon using Prisma, runs the database query, sends the response, and then shuts down. I didn’t have to manage any server or worry about traffic spikes—everything scales automatically.</w:t>
+      </w:r>
+    </w:p>
+    <w:p>
+      <w:pPr>
+        <w:rPr>
+          <w:sz w:val="32"/>
+        </w:rPr>
+      </w:pPr>
+      <w:r>
+        <w:rPr>
+          <w:noProof/>
+        </w:rPr>
         <w:lastRenderedPageBreak/>
-        <w:t>Serverless Environment</w:t>
-      </w:r>
-    </w:p>
-    <w:p>
-      <w:pPr>
-        <w:rPr>
-          <w:sz w:val="32"/>
-        </w:rPr>
-      </w:pPr>
-    </w:p>
-    <w:p>
-      <w:pPr>
-        <w:rPr>
-          <w:sz w:val="32"/>
-        </w:rPr>
-      </w:pPr>
-      <w:r>
-        <w:rPr>
-          <w:sz w:val="32"/>
-        </w:rPr>
-        <w:t xml:space="preserve">A </w:t>
-      </w:r>
-      <w:r>
-        <w:rPr>
-          <w:b/>
-          <w:sz w:val="32"/>
-        </w:rPr>
-        <w:t>serverless environment</w:t>
-      </w:r>
-      <w:r>
-        <w:rPr>
-          <w:sz w:val="32"/>
-        </w:rPr>
-        <w:t xml:space="preserve"> is a cloud computing model where I don’t have to manage any servers. The cloud provider automatically handles the infrastructure, scaling, and server maintenance behind the scenes.</w:t>
-      </w:r>
-    </w:p>
-    <w:p>
-      <w:pPr>
-        <w:rPr>
-          <w:b/>
-          <w:sz w:val="32"/>
-        </w:rPr>
-      </w:pPr>
-      <w:r>
-        <w:rPr>
-          <w:sz w:val="32"/>
-        </w:rPr>
-        <w:t xml:space="preserve">My code is deployed as functions, and these functions run only when triggered—like when an HTTP request comes in. Once the task is complete, the function shuts down. This makes it </w:t>
-      </w:r>
-      <w:r>
-        <w:rPr>
-          <w:b/>
-          <w:sz w:val="32"/>
-        </w:rPr>
-        <w:t>cost-efficient and scalable.</w:t>
-      </w:r>
-    </w:p>
-    <w:p>
-      <w:pPr>
-        <w:rPr>
-          <w:sz w:val="32"/>
-        </w:rPr>
-      </w:pPr>
-      <w:r>
-        <w:rPr>
-          <w:sz w:val="32"/>
-        </w:rPr>
-        <w:t xml:space="preserve">For example, I used </w:t>
-      </w:r>
-      <w:r>
-        <w:rPr>
-          <w:b/>
-          <w:sz w:val="32"/>
-        </w:rPr>
-        <w:t xml:space="preserve">Prisma </w:t>
-      </w:r>
-      <w:r>
-        <w:rPr>
-          <w:sz w:val="32"/>
-        </w:rPr>
-        <w:t xml:space="preserve">with a </w:t>
-      </w:r>
-      <w:r>
-        <w:rPr>
-          <w:b/>
-          <w:sz w:val="32"/>
-        </w:rPr>
-        <w:t>serverless</w:t>
-      </w:r>
-      <w:r>
-        <w:rPr>
-          <w:sz w:val="32"/>
-        </w:rPr>
-        <w:t xml:space="preserve"> PostgreSQL database from Neon, and deployed my API routes on </w:t>
-      </w:r>
-      <w:proofErr w:type="spellStart"/>
-      <w:r>
-        <w:rPr>
-          <w:sz w:val="32"/>
-        </w:rPr>
-        <w:t>Vercel</w:t>
-      </w:r>
-      <w:proofErr w:type="spellEnd"/>
-      <w:r>
-        <w:rPr>
-          <w:sz w:val="32"/>
-        </w:rPr>
-        <w:t xml:space="preserve">. When a user makes a request, a </w:t>
-      </w:r>
-      <w:proofErr w:type="spellStart"/>
-      <w:r>
-        <w:rPr>
-          <w:sz w:val="32"/>
-        </w:rPr>
-        <w:t>Vercel</w:t>
-      </w:r>
-      <w:proofErr w:type="spellEnd"/>
-      <w:r>
-        <w:rPr>
-          <w:sz w:val="32"/>
-        </w:rPr>
-        <w:t xml:space="preserve"> function is triggered, connects to Neon using Prisma, runs the database query, sends the response, and then shuts down. I didn’t have to manage any server or worry about traffic spikes—everything scales automatically.</w:t>
-      </w:r>
-    </w:p>
-    <w:p>
-      <w:pPr>
-        <w:rPr>
-          <w:sz w:val="32"/>
-        </w:rPr>
-      </w:pPr>
-      <w:r>
-        <w:rPr>
-          <w:noProof/>
-        </w:rPr>
         <w:drawing>
           <wp:inline distT="0" distB="0" distL="0" distR="0" wp14:anchorId="232D6E0E" wp14:editId="20E3D78B">
             <wp:extent cx="5866765" cy="3368040"/>
@@ -1822,272 +2175,622 @@
           <w:sz w:val="32"/>
           <w:u w:val="single"/>
         </w:rPr>
+        <w:t>Authentication with Next Auth</w:t>
+      </w:r>
+    </w:p>
+    <w:p>
+      <w:pPr>
+        <w:pStyle w:val="NoSpacing"/>
+        <w:rPr>
+          <w:sz w:val="24"/>
+          <w:szCs w:val="24"/>
+        </w:rPr>
+      </w:pPr>
+      <w:r>
+        <w:rPr>
+          <w:sz w:val="24"/>
+          <w:szCs w:val="24"/>
+        </w:rPr>
+        <w:t xml:space="preserve">import </w:t>
+      </w:r>
+      <w:proofErr w:type="spellStart"/>
+      <w:r>
+        <w:rPr>
+          <w:sz w:val="24"/>
+          <w:szCs w:val="24"/>
+        </w:rPr>
+        <w:t>NextAuth</w:t>
+      </w:r>
+      <w:proofErr w:type="spellEnd"/>
+      <w:r>
+        <w:rPr>
+          <w:sz w:val="24"/>
+          <w:szCs w:val="24"/>
+        </w:rPr>
+        <w:t xml:space="preserve"> from "next-auth";</w:t>
+      </w:r>
+    </w:p>
+    <w:p>
+      <w:pPr>
+        <w:pStyle w:val="NoSpacing"/>
+        <w:rPr>
+          <w:sz w:val="24"/>
+          <w:szCs w:val="24"/>
+        </w:rPr>
+      </w:pPr>
+    </w:p>
+    <w:p>
+      <w:pPr>
+        <w:pStyle w:val="NoSpacing"/>
+        <w:rPr>
+          <w:sz w:val="24"/>
+          <w:szCs w:val="24"/>
+        </w:rPr>
+      </w:pPr>
+      <w:r>
+        <w:rPr>
+          <w:sz w:val="24"/>
+          <w:szCs w:val="24"/>
+        </w:rPr>
+        <w:t>export const config = {};</w:t>
+      </w:r>
+    </w:p>
+    <w:p>
+      <w:pPr>
+        <w:pStyle w:val="NoSpacing"/>
+        <w:rPr>
+          <w:sz w:val="24"/>
+          <w:szCs w:val="24"/>
+        </w:rPr>
+      </w:pPr>
+    </w:p>
+    <w:p>
+      <w:pPr>
+        <w:pStyle w:val="NoSpacing"/>
+        <w:rPr>
+          <w:b/>
+          <w:bCs/>
+          <w:sz w:val="24"/>
+          <w:szCs w:val="24"/>
+        </w:rPr>
+      </w:pPr>
+      <w:r>
+        <w:rPr>
+          <w:b/>
+          <w:bCs/>
+          <w:sz w:val="24"/>
+          <w:szCs w:val="24"/>
+        </w:rPr>
+        <w:t>/**</w:t>
+      </w:r>
+    </w:p>
+    <w:p>
+      <w:pPr>
+        <w:pStyle w:val="NoSpacing"/>
+        <w:rPr>
+          <w:b/>
+          <w:bCs/>
+          <w:sz w:val="24"/>
+          <w:szCs w:val="24"/>
+        </w:rPr>
+      </w:pPr>
+      <w:r>
+        <w:rPr>
+          <w:b/>
+          <w:bCs/>
+          <w:sz w:val="24"/>
+          <w:szCs w:val="24"/>
+        </w:rPr>
+        <w:t xml:space="preserve"> * Handlers:</w:t>
+      </w:r>
+    </w:p>
+    <w:p>
+      <w:pPr>
+        <w:pStyle w:val="NoSpacing"/>
+        <w:rPr>
+          <w:b/>
+          <w:bCs/>
+          <w:sz w:val="24"/>
+          <w:szCs w:val="24"/>
+        </w:rPr>
+      </w:pPr>
+      <w:r>
+        <w:rPr>
+          <w:b/>
+          <w:bCs/>
+          <w:sz w:val="24"/>
+          <w:szCs w:val="24"/>
+        </w:rPr>
+        <w:t xml:space="preserve"> * It is an object that contains the HTTP Handlers for different endpoints in Next Auth uses.</w:t>
+      </w:r>
+    </w:p>
+    <w:p>
+      <w:pPr>
+        <w:pStyle w:val="NoSpacing"/>
+        <w:rPr>
+          <w:b/>
+          <w:bCs/>
+          <w:sz w:val="24"/>
+          <w:szCs w:val="24"/>
+        </w:rPr>
+      </w:pPr>
+      <w:r>
+        <w:rPr>
+          <w:b/>
+          <w:bCs/>
+          <w:sz w:val="24"/>
+          <w:szCs w:val="24"/>
+        </w:rPr>
+        <w:t xml:space="preserve"> * </w:t>
+      </w:r>
+    </w:p>
+    <w:p>
+      <w:pPr>
+        <w:pStyle w:val="NoSpacing"/>
+        <w:rPr>
+          <w:b/>
+          <w:bCs/>
+          <w:sz w:val="24"/>
+          <w:szCs w:val="24"/>
+        </w:rPr>
+      </w:pPr>
+      <w:r>
+        <w:rPr>
+          <w:b/>
+          <w:bCs/>
+          <w:sz w:val="24"/>
+          <w:szCs w:val="24"/>
+        </w:rPr>
+        <w:t xml:space="preserve"> */</w:t>
+      </w:r>
+    </w:p>
+    <w:p>
+      <w:pPr>
+        <w:pStyle w:val="NoSpacing"/>
+        <w:rPr>
+          <w:sz w:val="24"/>
+          <w:szCs w:val="24"/>
+        </w:rPr>
+      </w:pPr>
+      <w:r>
+        <w:rPr>
+          <w:sz w:val="24"/>
+          <w:szCs w:val="24"/>
+        </w:rPr>
+        <w:t xml:space="preserve">export const </w:t>
+      </w:r>
+      <w:proofErr w:type="gramStart"/>
+      <w:r>
+        <w:rPr>
+          <w:sz w:val="24"/>
+          <w:szCs w:val="24"/>
+        </w:rPr>
+        <w:t>{ handlers</w:t>
+      </w:r>
+      <w:proofErr w:type="gramEnd"/>
+      <w:r>
+        <w:rPr>
+          <w:sz w:val="24"/>
+          <w:szCs w:val="24"/>
+        </w:rPr>
+        <w:t xml:space="preserve">, auth, </w:t>
+      </w:r>
+      <w:proofErr w:type="spellStart"/>
+      <w:r>
+        <w:rPr>
+          <w:sz w:val="24"/>
+          <w:szCs w:val="24"/>
+        </w:rPr>
+        <w:t>signIn</w:t>
+      </w:r>
+      <w:proofErr w:type="spellEnd"/>
+      <w:r>
+        <w:rPr>
+          <w:sz w:val="24"/>
+          <w:szCs w:val="24"/>
+        </w:rPr>
+        <w:t xml:space="preserve">, </w:t>
+      </w:r>
+      <w:proofErr w:type="spellStart"/>
+      <w:proofErr w:type="gramStart"/>
+      <w:r>
+        <w:rPr>
+          <w:sz w:val="24"/>
+          <w:szCs w:val="24"/>
+        </w:rPr>
+        <w:t>signOut</w:t>
+      </w:r>
+      <w:proofErr w:type="spellEnd"/>
+      <w:r>
+        <w:rPr>
+          <w:sz w:val="24"/>
+          <w:szCs w:val="24"/>
+        </w:rPr>
+        <w:t xml:space="preserve"> }</w:t>
+      </w:r>
+      <w:proofErr w:type="gramEnd"/>
+      <w:r>
+        <w:rPr>
+          <w:sz w:val="24"/>
+          <w:szCs w:val="24"/>
+        </w:rPr>
+        <w:t xml:space="preserve"> = </w:t>
+      </w:r>
+      <w:proofErr w:type="spellStart"/>
+      <w:r>
+        <w:rPr>
+          <w:sz w:val="24"/>
+          <w:szCs w:val="24"/>
+        </w:rPr>
+        <w:t>NextAuth</w:t>
+      </w:r>
+      <w:proofErr w:type="spellEnd"/>
+      <w:r>
+        <w:rPr>
+          <w:sz w:val="24"/>
+          <w:szCs w:val="24"/>
+        </w:rPr>
+        <w:t>(config);</w:t>
+      </w:r>
+    </w:p>
+    <w:p>
+      <w:pPr>
+        <w:rPr>
+          <w:sz w:val="28"/>
+          <w:szCs w:val="28"/>
+        </w:rPr>
+      </w:pPr>
+    </w:p>
+    <w:p>
+      <w:pPr>
+        <w:rPr>
+          <w:b/>
+          <w:bCs/>
+          <w:sz w:val="32"/>
+          <w:szCs w:val="32"/>
+        </w:rPr>
+      </w:pPr>
+      <w:r>
+        <w:rPr>
+          <w:b/>
+          <w:bCs/>
+          <w:sz w:val="32"/>
+          <w:szCs w:val="32"/>
+        </w:rPr>
+        <w:t xml:space="preserve">Use Action State: </w:t>
+      </w:r>
+    </w:p>
+    <w:p>
+      <w:pPr>
+        <w:rPr>
+          <w:sz w:val="28"/>
+          <w:szCs w:val="28"/>
+        </w:rPr>
+      </w:pPr>
+      <w:r>
+        <w:rPr>
+          <w:sz w:val="28"/>
+          <w:szCs w:val="28"/>
+        </w:rPr>
+        <w:t xml:space="preserve">It is </w:t>
+      </w:r>
+      <w:r>
+        <w:rPr>
+          <w:sz w:val="28"/>
+          <w:szCs w:val="28"/>
+        </w:rPr>
+        <w:t>used to handle form submissions.</w:t>
+      </w:r>
+    </w:p>
+    <w:p>
+      <w:pPr>
+        <w:rPr>
+          <w:b/>
+          <w:bCs/>
+          <w:sz w:val="28"/>
+          <w:szCs w:val="28"/>
+        </w:rPr>
+      </w:pPr>
+      <w:r>
+        <w:rPr>
+          <w:sz w:val="28"/>
+          <w:szCs w:val="28"/>
+        </w:rPr>
+        <w:t xml:space="preserve">A new react hook called </w:t>
+      </w:r>
+      <w:r>
+        <w:rPr>
+          <w:b/>
+          <w:bCs/>
+          <w:sz w:val="28"/>
+          <w:szCs w:val="28"/>
+        </w:rPr>
+        <w:t>‘use action state’</w:t>
+      </w:r>
+    </w:p>
+    <w:p>
+      <w:pPr>
+        <w:rPr>
+          <w:sz w:val="28"/>
+          <w:szCs w:val="28"/>
+        </w:rPr>
+      </w:pPr>
+      <w:r>
+        <w:rPr>
+          <w:b/>
+          <w:bCs/>
+          <w:sz w:val="28"/>
+          <w:szCs w:val="28"/>
+        </w:rPr>
+        <w:t>First a</w:t>
+      </w:r>
+      <w:r>
+        <w:rPr>
+          <w:b/>
+          <w:bCs/>
+          <w:sz w:val="28"/>
+          <w:szCs w:val="28"/>
+        </w:rPr>
+        <w:t>rgument:</w:t>
+      </w:r>
+      <w:r>
+        <w:rPr>
+          <w:sz w:val="28"/>
+          <w:szCs w:val="28"/>
+        </w:rPr>
+        <w:t xml:space="preserve"> Previous State</w:t>
+      </w:r>
+    </w:p>
+    <w:p>
+      <w:pPr>
+        <w:rPr>
+          <w:sz w:val="28"/>
+          <w:szCs w:val="28"/>
+        </w:rPr>
+      </w:pPr>
+      <w:r>
+        <w:rPr>
+          <w:b/>
+          <w:bCs/>
+          <w:sz w:val="28"/>
+          <w:szCs w:val="28"/>
+        </w:rPr>
+        <w:t xml:space="preserve">Second argument: </w:t>
+      </w:r>
+      <w:r>
+        <w:rPr>
+          <w:sz w:val="28"/>
+          <w:szCs w:val="28"/>
+        </w:rPr>
+        <w:t xml:space="preserve">Actual </w:t>
+      </w:r>
+      <w:proofErr w:type="spellStart"/>
+      <w:r>
+        <w:rPr>
+          <w:sz w:val="28"/>
+          <w:szCs w:val="28"/>
+        </w:rPr>
+        <w:t>formData</w:t>
+      </w:r>
+      <w:proofErr w:type="spellEnd"/>
+    </w:p>
+    <w:p>
+      <w:pPr>
+        <w:rPr>
+          <w:sz w:val="28"/>
+          <w:szCs w:val="28"/>
+        </w:rPr>
+      </w:pPr>
+      <w:r>
+        <w:rPr>
+          <w:sz w:val="28"/>
+          <w:szCs w:val="28"/>
+        </w:rPr>
+        <w:t>Often used in server actions (Next.js) to process and respond to forms easily.</w:t>
+      </w:r>
+    </w:p>
+    <w:p>
+      <w:pPr>
+        <w:rPr>
+          <w:sz w:val="28"/>
+          <w:szCs w:val="28"/>
+        </w:rPr>
+      </w:pPr>
+      <w:r>
+        <w:rPr>
+          <w:sz w:val="28"/>
+          <w:szCs w:val="28"/>
+        </w:rPr>
         <w:lastRenderedPageBreak/>
-        <w:t>Authentication with Next Auth</w:t>
-      </w:r>
-    </w:p>
-    <w:p>
-      <w:pPr>
-        <w:pStyle w:val="NoSpacing"/>
-        <w:rPr>
-          <w:sz w:val="24"/>
-          <w:szCs w:val="24"/>
-        </w:rPr>
-      </w:pPr>
-      <w:r>
-        <w:rPr>
-          <w:sz w:val="24"/>
-          <w:szCs w:val="24"/>
-        </w:rPr>
-        <w:t xml:space="preserve">import </w:t>
-      </w:r>
-      <w:proofErr w:type="spellStart"/>
-      <w:r>
-        <w:rPr>
-          <w:sz w:val="24"/>
-          <w:szCs w:val="24"/>
-        </w:rPr>
-        <w:t>NextAuth</w:t>
-      </w:r>
-      <w:proofErr w:type="spellEnd"/>
-      <w:r>
-        <w:rPr>
-          <w:sz w:val="24"/>
-          <w:szCs w:val="24"/>
-        </w:rPr>
-        <w:t xml:space="preserve"> from "next-auth";</w:t>
-      </w:r>
-    </w:p>
-    <w:p>
-      <w:pPr>
-        <w:pStyle w:val="NoSpacing"/>
-        <w:rPr>
-          <w:sz w:val="24"/>
-          <w:szCs w:val="24"/>
-        </w:rPr>
-      </w:pPr>
-    </w:p>
-    <w:p>
-      <w:pPr>
-        <w:pStyle w:val="NoSpacing"/>
-        <w:rPr>
-          <w:sz w:val="24"/>
-          <w:szCs w:val="24"/>
-        </w:rPr>
-      </w:pPr>
-      <w:r>
-        <w:rPr>
-          <w:sz w:val="24"/>
-          <w:szCs w:val="24"/>
-        </w:rPr>
-        <w:t>export const config = {};</w:t>
-      </w:r>
-    </w:p>
-    <w:p>
-      <w:pPr>
-        <w:pStyle w:val="NoSpacing"/>
-        <w:rPr>
-          <w:sz w:val="24"/>
-          <w:szCs w:val="24"/>
-        </w:rPr>
-      </w:pPr>
-    </w:p>
-    <w:p>
-      <w:pPr>
-        <w:pStyle w:val="NoSpacing"/>
-        <w:rPr>
-          <w:b/>
-          <w:bCs/>
-          <w:sz w:val="24"/>
-          <w:szCs w:val="24"/>
-        </w:rPr>
-      </w:pPr>
-      <w:r>
-        <w:rPr>
-          <w:b/>
-          <w:bCs/>
-          <w:sz w:val="24"/>
-          <w:szCs w:val="24"/>
-        </w:rPr>
-        <w:t>/**</w:t>
-      </w:r>
-    </w:p>
-    <w:p>
-      <w:pPr>
-        <w:pStyle w:val="NoSpacing"/>
-        <w:rPr>
-          <w:b/>
-          <w:bCs/>
-          <w:sz w:val="24"/>
-          <w:szCs w:val="24"/>
-        </w:rPr>
-      </w:pPr>
-      <w:r>
-        <w:rPr>
-          <w:b/>
-          <w:bCs/>
-          <w:sz w:val="24"/>
-          <w:szCs w:val="24"/>
-        </w:rPr>
-        <w:t xml:space="preserve"> * Handlers:</w:t>
-      </w:r>
-    </w:p>
-    <w:p>
-      <w:pPr>
-        <w:pStyle w:val="NoSpacing"/>
-        <w:rPr>
-          <w:b/>
-          <w:bCs/>
-          <w:sz w:val="24"/>
-          <w:szCs w:val="24"/>
-        </w:rPr>
-      </w:pPr>
-      <w:r>
-        <w:rPr>
-          <w:b/>
-          <w:bCs/>
-          <w:sz w:val="24"/>
-          <w:szCs w:val="24"/>
-        </w:rPr>
-        <w:t xml:space="preserve"> * It is an object that contains the HTTP Handlers for different endpoints in Next Auth uses.</w:t>
-      </w:r>
-    </w:p>
-    <w:p>
-      <w:pPr>
-        <w:pStyle w:val="NoSpacing"/>
-        <w:rPr>
-          <w:b/>
-          <w:bCs/>
-          <w:sz w:val="24"/>
-          <w:szCs w:val="24"/>
-        </w:rPr>
-      </w:pPr>
-      <w:r>
-        <w:rPr>
-          <w:b/>
-          <w:bCs/>
-          <w:sz w:val="24"/>
-          <w:szCs w:val="24"/>
-        </w:rPr>
-        <w:t xml:space="preserve"> * </w:t>
-      </w:r>
-    </w:p>
-    <w:p>
-      <w:pPr>
-        <w:pStyle w:val="NoSpacing"/>
-        <w:rPr>
-          <w:b/>
-          <w:bCs/>
-          <w:sz w:val="24"/>
-          <w:szCs w:val="24"/>
-        </w:rPr>
-      </w:pPr>
-      <w:r>
-        <w:rPr>
-          <w:b/>
-          <w:bCs/>
-          <w:sz w:val="24"/>
-          <w:szCs w:val="24"/>
-        </w:rPr>
-        <w:t xml:space="preserve"> */</w:t>
-      </w:r>
-    </w:p>
-    <w:p>
-      <w:pPr>
-        <w:pStyle w:val="NoSpacing"/>
-        <w:rPr>
-          <w:sz w:val="24"/>
-          <w:szCs w:val="24"/>
-        </w:rPr>
-      </w:pPr>
-      <w:r>
-        <w:rPr>
-          <w:sz w:val="24"/>
-          <w:szCs w:val="24"/>
-        </w:rPr>
-        <w:t xml:space="preserve">export const </w:t>
+        <w:t>it’s the ideal tool for modern form handling when you're submitting data to the server and want instant feedback in the UI.</w:t>
+      </w:r>
+    </w:p>
+    <w:p>
+      <w:pPr>
+        <w:rPr>
+          <w:sz w:val="28"/>
+          <w:szCs w:val="28"/>
+        </w:rPr>
+      </w:pPr>
+      <w:r>
+        <w:rPr>
+          <w:sz w:val="28"/>
+          <w:szCs w:val="28"/>
+        </w:rPr>
+        <w:t>Also keeps the code clean.</w:t>
+      </w:r>
+    </w:p>
+    <w:p>
+      <w:pPr>
+        <w:rPr>
+          <w:sz w:val="28"/>
+          <w:szCs w:val="28"/>
+        </w:rPr>
+      </w:pPr>
+    </w:p>
+    <w:p>
+      <w:pPr>
+        <w:rPr>
+          <w:b/>
+          <w:bCs/>
+          <w:sz w:val="28"/>
+          <w:szCs w:val="28"/>
+        </w:rPr>
+      </w:pPr>
+      <w:r>
+        <w:rPr>
+          <w:b/>
+          <w:bCs/>
+          <w:sz w:val="28"/>
+          <w:szCs w:val="28"/>
+        </w:rPr>
+        <w:t>Also Use Form Status</w:t>
+      </w:r>
+    </w:p>
+    <w:p>
+      <w:pPr>
+        <w:rPr>
+          <w:b/>
+          <w:bCs/>
+          <w:sz w:val="28"/>
+          <w:szCs w:val="28"/>
+        </w:rPr>
+      </w:pPr>
+    </w:p>
+    <w:p>
+      <w:pPr>
+        <w:rPr>
+          <w:b/>
+          <w:bCs/>
+          <w:sz w:val="32"/>
+          <w:szCs w:val="32"/>
+        </w:rPr>
+      </w:pPr>
+      <w:r>
+        <w:rPr>
+          <w:b/>
+          <w:bCs/>
+          <w:sz w:val="32"/>
+          <w:szCs w:val="32"/>
+        </w:rPr>
+        <w:t>Difference between Use Action State and Use Form Status</w:t>
+      </w:r>
+      <w:r>
+        <w:rPr>
+          <w:b/>
+          <w:bCs/>
+          <w:sz w:val="32"/>
+          <w:szCs w:val="32"/>
+        </w:rPr>
+        <w:t>?</w:t>
+      </w:r>
+    </w:p>
+    <w:p>
+      <w:pPr>
+        <w:rPr>
+          <w:sz w:val="28"/>
+          <w:szCs w:val="28"/>
+        </w:rPr>
+      </w:pPr>
+      <w:proofErr w:type="spellStart"/>
+      <w:r>
+        <w:rPr>
+          <w:b/>
+          <w:bCs/>
+          <w:sz w:val="28"/>
+          <w:szCs w:val="28"/>
+        </w:rPr>
+        <w:t>useActionState</w:t>
+      </w:r>
+      <w:proofErr w:type="spellEnd"/>
+      <w:r>
+        <w:rPr>
+          <w:sz w:val="28"/>
+          <w:szCs w:val="28"/>
+        </w:rPr>
+        <w:t xml:space="preserve">: React 19 Feature, in React 18 it was called </w:t>
+      </w:r>
+      <w:proofErr w:type="spellStart"/>
+      <w:r>
+        <w:rPr>
+          <w:sz w:val="28"/>
+          <w:szCs w:val="28"/>
+        </w:rPr>
+        <w:t>useFormState</w:t>
+      </w:r>
+      <w:proofErr w:type="spellEnd"/>
+      <w:r>
+        <w:rPr>
+          <w:sz w:val="28"/>
+          <w:szCs w:val="28"/>
+        </w:rPr>
+        <w:t>.</w:t>
+      </w:r>
+    </w:p>
+    <w:p>
+      <w:pPr>
+        <w:rPr>
+          <w:sz w:val="28"/>
+          <w:szCs w:val="28"/>
+        </w:rPr>
+      </w:pPr>
+      <w:proofErr w:type="spellStart"/>
+      <w:r>
+        <w:rPr>
+          <w:b/>
+          <w:bCs/>
+          <w:sz w:val="28"/>
+          <w:szCs w:val="28"/>
+        </w:rPr>
+        <w:t>useFormStatus</w:t>
+      </w:r>
+      <w:proofErr w:type="spellEnd"/>
+      <w:r>
+        <w:rPr>
+          <w:b/>
+          <w:bCs/>
+          <w:sz w:val="28"/>
+          <w:szCs w:val="28"/>
+        </w:rPr>
+        <w:t>:</w:t>
+      </w:r>
+      <w:r>
+        <w:rPr>
+          <w:sz w:val="28"/>
+          <w:szCs w:val="28"/>
+        </w:rPr>
+        <w:t xml:space="preserve"> React DOM Feature</w:t>
+      </w:r>
+      <w:r>
+        <w:rPr>
+          <w:sz w:val="28"/>
+          <w:szCs w:val="28"/>
+        </w:rPr>
+        <w:t xml:space="preserve">, can be used to have a user experience like showing a loading or a spinner when user is performing an action for example when user signs in using sign in </w:t>
       </w:r>
       <w:proofErr w:type="gramStart"/>
       <w:r>
         <w:rPr>
-          <w:sz w:val="24"/>
-          <w:szCs w:val="24"/>
-        </w:rPr>
-        <w:t>{ handlers</w:t>
+          <w:sz w:val="28"/>
+          <w:szCs w:val="28"/>
+        </w:rPr>
+        <w:t>button ,</w:t>
       </w:r>
       <w:proofErr w:type="gramEnd"/>
       <w:r>
         <w:rPr>
-          <w:sz w:val="24"/>
-          <w:szCs w:val="24"/>
-        </w:rPr>
-        <w:t xml:space="preserve">, auth, </w:t>
-      </w:r>
-      <w:proofErr w:type="spellStart"/>
-      <w:r>
-        <w:rPr>
-          <w:sz w:val="24"/>
-          <w:szCs w:val="24"/>
-        </w:rPr>
-        <w:t>signIn</w:t>
-      </w:r>
-      <w:proofErr w:type="spellEnd"/>
-      <w:r>
-        <w:rPr>
-          <w:sz w:val="24"/>
-          <w:szCs w:val="24"/>
-        </w:rPr>
-        <w:t xml:space="preserve">, </w:t>
-      </w:r>
-      <w:proofErr w:type="spellStart"/>
-      <w:proofErr w:type="gramStart"/>
-      <w:r>
-        <w:rPr>
-          <w:sz w:val="24"/>
-          <w:szCs w:val="24"/>
-        </w:rPr>
-        <w:t>signOut</w:t>
-      </w:r>
-      <w:proofErr w:type="spellEnd"/>
-      <w:r>
-        <w:rPr>
-          <w:sz w:val="24"/>
-          <w:szCs w:val="24"/>
-        </w:rPr>
-        <w:t xml:space="preserve"> }</w:t>
-      </w:r>
-      <w:proofErr w:type="gramEnd"/>
-      <w:r>
-        <w:rPr>
-          <w:sz w:val="24"/>
-          <w:szCs w:val="24"/>
-        </w:rPr>
-        <w:t xml:space="preserve"> = </w:t>
-      </w:r>
-      <w:proofErr w:type="spellStart"/>
-      <w:r>
-        <w:rPr>
-          <w:sz w:val="24"/>
-          <w:szCs w:val="24"/>
-        </w:rPr>
-        <w:t>NextAuth</w:t>
-      </w:r>
-      <w:proofErr w:type="spellEnd"/>
-      <w:r>
-        <w:rPr>
-          <w:sz w:val="24"/>
-          <w:szCs w:val="24"/>
-        </w:rPr>
-        <w:t>(config);</w:t>
-      </w:r>
-    </w:p>
-    <w:p>
-      <w:pPr>
-        <w:rPr>
-          <w:sz w:val="28"/>
-          <w:szCs w:val="28"/>
-        </w:rPr>
-      </w:pPr>
+          <w:sz w:val="28"/>
+          <w:szCs w:val="28"/>
+        </w:rPr>
+        <w:t xml:space="preserve"> show a spinner that </w:t>
+      </w:r>
+      <w:r>
+        <w:rPr>
+          <w:sz w:val="28"/>
+          <w:szCs w:val="28"/>
+        </w:rPr>
+        <w:t>user’s request is sent and will soon show result of an action.</w:t>
+      </w:r>
     </w:p>
     <w:p>
       <w:pPr>
@@ -2098,6 +2801,7 @@
           <w:szCs w:val="32"/>
         </w:rPr>
       </w:pPr>
+      <w:proofErr w:type="spellStart"/>
       <w:r>
         <w:rPr>
           <w:b/>
@@ -2105,214 +2809,18 @@
           <w:sz w:val="32"/>
           <w:szCs w:val="32"/>
         </w:rPr>
-        <w:t xml:space="preserve">Use Action State: </w:t>
-      </w:r>
-    </w:p>
-    <w:p>
-      <w:pPr>
-        <w:rPr>
-          <w:sz w:val="28"/>
-          <w:szCs w:val="28"/>
-        </w:rPr>
-      </w:pPr>
-      <w:r>
-        <w:rPr>
-          <w:sz w:val="28"/>
-          <w:szCs w:val="28"/>
-        </w:rPr>
-        <w:t xml:space="preserve">It is </w:t>
-      </w:r>
-      <w:r>
-        <w:rPr>
-          <w:sz w:val="28"/>
-          <w:szCs w:val="28"/>
-        </w:rPr>
-        <w:t>used to handle form submissions.</w:t>
-      </w:r>
-    </w:p>
-    <w:p>
-      <w:pPr>
-        <w:rPr>
-          <w:b/>
-          <w:bCs/>
-          <w:sz w:val="28"/>
-          <w:szCs w:val="28"/>
-        </w:rPr>
-      </w:pPr>
-      <w:r>
-        <w:rPr>
-          <w:sz w:val="28"/>
-          <w:szCs w:val="28"/>
-        </w:rPr>
-        <w:t xml:space="preserve">A new react hook called </w:t>
-      </w:r>
-      <w:r>
-        <w:rPr>
-          <w:b/>
-          <w:bCs/>
-          <w:sz w:val="28"/>
-          <w:szCs w:val="28"/>
-        </w:rPr>
-        <w:t>‘use action state’</w:t>
-      </w:r>
-    </w:p>
-    <w:p>
-      <w:pPr>
-        <w:rPr>
-          <w:sz w:val="28"/>
-          <w:szCs w:val="28"/>
-        </w:rPr>
-      </w:pPr>
-      <w:r>
-        <w:rPr>
-          <w:b/>
-          <w:bCs/>
-          <w:sz w:val="28"/>
-          <w:szCs w:val="28"/>
-        </w:rPr>
-        <w:t>First a</w:t>
-      </w:r>
-      <w:r>
-        <w:rPr>
-          <w:b/>
-          <w:bCs/>
-          <w:sz w:val="28"/>
-          <w:szCs w:val="28"/>
-        </w:rPr>
-        <w:t>rgument:</w:t>
-      </w:r>
-      <w:r>
-        <w:rPr>
-          <w:sz w:val="28"/>
-          <w:szCs w:val="28"/>
-        </w:rPr>
-        <w:t xml:space="preserve"> Previous State</w:t>
-      </w:r>
-    </w:p>
-    <w:p>
-      <w:pPr>
-        <w:rPr>
-          <w:sz w:val="28"/>
-          <w:szCs w:val="28"/>
-        </w:rPr>
-      </w:pPr>
-      <w:r>
-        <w:rPr>
-          <w:b/>
-          <w:bCs/>
-          <w:sz w:val="28"/>
-          <w:szCs w:val="28"/>
-        </w:rPr>
-        <w:t xml:space="preserve">Second argument: </w:t>
-      </w:r>
-      <w:r>
-        <w:rPr>
-          <w:sz w:val="28"/>
-          <w:szCs w:val="28"/>
-        </w:rPr>
-        <w:t xml:space="preserve">Actual </w:t>
-      </w:r>
-      <w:proofErr w:type="spellStart"/>
-      <w:r>
-        <w:rPr>
-          <w:sz w:val="28"/>
-          <w:szCs w:val="28"/>
-        </w:rPr>
-        <w:t>formData</w:t>
-      </w:r>
-      <w:proofErr w:type="spellEnd"/>
-    </w:p>
-    <w:p>
-      <w:pPr>
-        <w:rPr>
-          <w:sz w:val="28"/>
-          <w:szCs w:val="28"/>
-        </w:rPr>
-      </w:pPr>
-      <w:r>
-        <w:rPr>
-          <w:sz w:val="28"/>
-          <w:szCs w:val="28"/>
-        </w:rPr>
-        <w:t>Often used in server actions (Next.js) to process and respond to forms easily.</w:t>
-      </w:r>
-    </w:p>
-    <w:p>
-      <w:pPr>
-        <w:rPr>
-          <w:sz w:val="28"/>
-          <w:szCs w:val="28"/>
-        </w:rPr>
-      </w:pPr>
-      <w:r>
-        <w:rPr>
-          <w:sz w:val="28"/>
-          <w:szCs w:val="28"/>
-        </w:rPr>
-        <w:t>it’s the ideal tool for modern form handling when you're submitting data to the server and want instant feedback in the UI.</w:t>
-      </w:r>
-    </w:p>
-    <w:p>
-      <w:pPr>
-        <w:rPr>
-          <w:sz w:val="28"/>
-          <w:szCs w:val="28"/>
-        </w:rPr>
-      </w:pPr>
-      <w:r>
-        <w:rPr>
-          <w:sz w:val="28"/>
-          <w:szCs w:val="28"/>
-        </w:rPr>
-        <w:t>Also keeps the code clean.</w:t>
-      </w:r>
-    </w:p>
-    <w:p>
-      <w:pPr>
-        <w:rPr>
-          <w:sz w:val="28"/>
-          <w:szCs w:val="28"/>
-        </w:rPr>
-      </w:pPr>
-    </w:p>
-    <w:p>
-      <w:pPr>
-        <w:rPr>
-          <w:b/>
-          <w:bCs/>
-          <w:sz w:val="28"/>
-          <w:szCs w:val="28"/>
-        </w:rPr>
-      </w:pPr>
-      <w:r>
-        <w:rPr>
-          <w:b/>
-          <w:bCs/>
-          <w:sz w:val="28"/>
-          <w:szCs w:val="28"/>
-        </w:rPr>
-        <w:t>Also Use Form Status</w:t>
-      </w:r>
-    </w:p>
-    <w:p>
-      <w:pPr>
-        <w:rPr>
-          <w:b/>
-          <w:bCs/>
-          <w:sz w:val="28"/>
-          <w:szCs w:val="28"/>
-        </w:rPr>
-      </w:pPr>
-    </w:p>
-    <w:p>
-      <w:pPr>
+        <w:t>useTransition</w:t>
+      </w:r>
+      <w:proofErr w:type="spellEnd"/>
+      <w:r>
         <w:rPr>
           <w:b/>
           <w:bCs/>
           <w:sz w:val="32"/>
           <w:szCs w:val="32"/>
         </w:rPr>
-      </w:pPr>
+        <w:t xml:space="preserve"> Hook</w:t>
+      </w:r>
       <w:r>
         <w:rPr>
           <w:b/>
@@ -2320,7 +2828,7 @@
           <w:sz w:val="32"/>
           <w:szCs w:val="32"/>
         </w:rPr>
-        <w:t>Difference between Use Action State and Use Form Status</w:t>
+        <w:t>:</w:t>
       </w:r>
       <w:r>
         <w:rPr>
@@ -2329,43 +2837,30 @@
           <w:sz w:val="32"/>
           <w:szCs w:val="32"/>
         </w:rPr>
-        <w:t>?</w:t>
-      </w:r>
-    </w:p>
-    <w:p>
-      <w:pPr>
-        <w:rPr>
-          <w:sz w:val="28"/>
-          <w:szCs w:val="28"/>
-        </w:rPr>
-      </w:pPr>
-      <w:proofErr w:type="spellStart"/>
-      <w:r>
-        <w:rPr>
-          <w:b/>
-          <w:bCs/>
-          <w:sz w:val="28"/>
-          <w:szCs w:val="28"/>
-        </w:rPr>
-        <w:t>useActionState</w:t>
-      </w:r>
-      <w:proofErr w:type="spellEnd"/>
-      <w:r>
-        <w:rPr>
-          <w:sz w:val="28"/>
-          <w:szCs w:val="28"/>
-        </w:rPr>
-        <w:t xml:space="preserve">: React 19 Feature, in React 18 it was called </w:t>
-      </w:r>
-      <w:proofErr w:type="spellStart"/>
-      <w:r>
-        <w:rPr>
-          <w:sz w:val="28"/>
-          <w:szCs w:val="28"/>
-        </w:rPr>
-        <w:t>useFormState</w:t>
-      </w:r>
-      <w:proofErr w:type="spellEnd"/>
+        <w:t xml:space="preserve"> (React 19)</w:t>
+      </w:r>
+    </w:p>
+    <w:p>
+      <w:pPr>
+        <w:rPr>
+          <w:sz w:val="28"/>
+          <w:szCs w:val="28"/>
+        </w:rPr>
+      </w:pPr>
+      <w:r>
+        <w:rPr>
+          <w:sz w:val="28"/>
+          <w:szCs w:val="28"/>
+        </w:rPr>
+        <w:t>It helps manage the UI updates</w:t>
+      </w:r>
+      <w:r>
+        <w:rPr>
+          <w:sz w:val="28"/>
+          <w:szCs w:val="28"/>
+        </w:rPr>
+        <w:t xml:space="preserve"> by transitioning</w:t>
+      </w:r>
       <w:r>
         <w:rPr>
           <w:sz w:val="28"/>
@@ -2381,15 +2876,52 @@
           <w:szCs w:val="28"/>
         </w:rPr>
       </w:pPr>
-      <w:proofErr w:type="spellStart"/>
-      <w:r>
-        <w:rPr>
-          <w:b/>
-          <w:bCs/>
-          <w:sz w:val="28"/>
-          <w:szCs w:val="28"/>
-        </w:rPr>
-        <w:t>useFormStatus</w:t>
+      <w:r>
+        <w:rPr>
+          <w:sz w:val="28"/>
+          <w:szCs w:val="28"/>
+        </w:rPr>
+        <w:t>Like showing a loading spinner while that update is happening</w:t>
+      </w:r>
+      <w:r>
+        <w:rPr>
+          <w:sz w:val="28"/>
+          <w:szCs w:val="28"/>
+        </w:rPr>
+        <w:t xml:space="preserve">. </w:t>
+      </w:r>
+    </w:p>
+    <w:p>
+      <w:pPr>
+        <w:rPr>
+          <w:sz w:val="28"/>
+          <w:szCs w:val="28"/>
+        </w:rPr>
+      </w:pPr>
+      <w:r>
+        <w:rPr>
+          <w:sz w:val="28"/>
+          <w:szCs w:val="28"/>
+        </w:rPr>
+        <w:t xml:space="preserve">It provides two values: </w:t>
+      </w:r>
+    </w:p>
+    <w:p>
+      <w:pPr>
+        <w:rPr>
+          <w:sz w:val="28"/>
+          <w:szCs w:val="28"/>
+        </w:rPr>
+      </w:pPr>
+      <w:proofErr w:type="spellStart"/>
+      <w:r>
+        <w:rPr>
+          <w:b/>
+          <w:bCs/>
+          <w:sz w:val="28"/>
+          <w:szCs w:val="28"/>
+        </w:rPr>
+        <w:t>isPending</w:t>
       </w:r>
       <w:proofErr w:type="spellEnd"/>
       <w:r>
@@ -2406,258 +2938,79 @@
           <w:sz w:val="28"/>
           <w:szCs w:val="28"/>
         </w:rPr>
-        <w:t xml:space="preserve"> React DOM Feature</w:t>
-      </w:r>
-      <w:r>
-        <w:rPr>
-          <w:sz w:val="28"/>
-          <w:szCs w:val="28"/>
-        </w:rPr>
-        <w:t xml:space="preserve">, can be used to have a user experience like showing a loading or a spinner when user is performing an action for example when user signs in using sign in </w:t>
-      </w:r>
-      <w:proofErr w:type="gramStart"/>
-      <w:r>
-        <w:rPr>
-          <w:sz w:val="28"/>
-          <w:szCs w:val="28"/>
-        </w:rPr>
-        <w:t>button ,</w:t>
-      </w:r>
-      <w:proofErr w:type="gramEnd"/>
-      <w:r>
-        <w:rPr>
-          <w:sz w:val="28"/>
-          <w:szCs w:val="28"/>
-        </w:rPr>
-        <w:t xml:space="preserve"> show a spinner that </w:t>
-      </w:r>
-      <w:r>
-        <w:rPr>
-          <w:sz w:val="28"/>
-          <w:szCs w:val="28"/>
-        </w:rPr>
-        <w:t>user’s request is sent and will soon show result of an action.</w:t>
-      </w:r>
-    </w:p>
-    <w:p>
-      <w:pPr>
-        <w:rPr>
-          <w:b/>
-          <w:bCs/>
-          <w:sz w:val="32"/>
-          <w:szCs w:val="32"/>
-        </w:rPr>
-      </w:pPr>
-      <w:proofErr w:type="spellStart"/>
-      <w:r>
-        <w:rPr>
-          <w:b/>
-          <w:bCs/>
-          <w:sz w:val="32"/>
-          <w:szCs w:val="32"/>
+        <w:t xml:space="preserve"> which indicates whether that transition is ongoing</w:t>
+      </w:r>
+      <w:r>
+        <w:rPr>
+          <w:sz w:val="28"/>
+          <w:szCs w:val="28"/>
+        </w:rPr>
+        <w:t>.</w:t>
+      </w:r>
+    </w:p>
+    <w:p>
+      <w:pPr>
+        <w:rPr>
+          <w:sz w:val="28"/>
+          <w:szCs w:val="28"/>
+        </w:rPr>
+      </w:pPr>
+      <w:proofErr w:type="spellStart"/>
+      <w:r>
+        <w:rPr>
+          <w:b/>
+          <w:bCs/>
+          <w:sz w:val="28"/>
+          <w:szCs w:val="28"/>
+        </w:rPr>
+        <w:t>startTransition</w:t>
+      </w:r>
+      <w:proofErr w:type="spellEnd"/>
+      <w:r>
+        <w:rPr>
+          <w:b/>
+          <w:bCs/>
+          <w:sz w:val="28"/>
+          <w:szCs w:val="28"/>
+        </w:rPr>
+        <w:t>:</w:t>
+      </w:r>
+      <w:r>
+        <w:rPr>
+          <w:sz w:val="28"/>
+          <w:szCs w:val="28"/>
+        </w:rPr>
+        <w:t xml:space="preserve"> a function that starts a transition.</w:t>
+      </w:r>
+    </w:p>
+    <w:p>
+      <w:pPr>
+        <w:rPr>
+          <w:sz w:val="28"/>
+          <w:szCs w:val="28"/>
+        </w:rPr>
+      </w:pPr>
+    </w:p>
+    <w:p>
+      <w:pPr>
+        <w:rPr>
+          <w:sz w:val="28"/>
+          <w:szCs w:val="28"/>
+        </w:rPr>
+      </w:pPr>
+    </w:p>
+    <w:p>
+      <w:pPr>
+        <w:rPr>
+          <w:sz w:val="28"/>
+          <w:szCs w:val="28"/>
+        </w:rPr>
+      </w:pPr>
+      <w:r>
+        <w:rPr>
+          <w:noProof/>
         </w:rPr>
         <w:lastRenderedPageBreak/>
-        <w:t>useTransition</w:t>
-      </w:r>
-      <w:proofErr w:type="spellEnd"/>
-      <w:r>
-        <w:rPr>
-          <w:b/>
-          <w:bCs/>
-          <w:sz w:val="32"/>
-          <w:szCs w:val="32"/>
-        </w:rPr>
-        <w:t xml:space="preserve"> Hook</w:t>
-      </w:r>
-      <w:r>
-        <w:rPr>
-          <w:b/>
-          <w:bCs/>
-          <w:sz w:val="32"/>
-          <w:szCs w:val="32"/>
-        </w:rPr>
-        <w:t>:</w:t>
-      </w:r>
-      <w:r>
-        <w:rPr>
-          <w:b/>
-          <w:bCs/>
-          <w:sz w:val="32"/>
-          <w:szCs w:val="32"/>
-        </w:rPr>
-        <w:t xml:space="preserve"> (React 19)</w:t>
-      </w:r>
-    </w:p>
-    <w:p>
-      <w:pPr>
-        <w:rPr>
-          <w:sz w:val="28"/>
-          <w:szCs w:val="28"/>
-        </w:rPr>
-      </w:pPr>
-      <w:r>
-        <w:rPr>
-          <w:sz w:val="28"/>
-          <w:szCs w:val="28"/>
-        </w:rPr>
-        <w:t>It helps manage the UI updates</w:t>
-      </w:r>
-      <w:r>
-        <w:rPr>
-          <w:sz w:val="28"/>
-          <w:szCs w:val="28"/>
-        </w:rPr>
-        <w:t xml:space="preserve"> by transitioning</w:t>
-      </w:r>
-      <w:r>
-        <w:rPr>
-          <w:sz w:val="28"/>
-          <w:szCs w:val="28"/>
-        </w:rPr>
-        <w:t>.</w:t>
-      </w:r>
-    </w:p>
-    <w:p>
-      <w:pPr>
-        <w:rPr>
-          <w:sz w:val="28"/>
-          <w:szCs w:val="28"/>
-        </w:rPr>
-      </w:pPr>
-      <w:r>
-        <w:rPr>
-          <w:sz w:val="28"/>
-          <w:szCs w:val="28"/>
-        </w:rPr>
-        <w:t>Like showing a loading spinner while that update is happening</w:t>
-      </w:r>
-      <w:r>
-        <w:rPr>
-          <w:sz w:val="28"/>
-          <w:szCs w:val="28"/>
-        </w:rPr>
-        <w:t xml:space="preserve">. </w:t>
-      </w:r>
-    </w:p>
-    <w:p>
-      <w:pPr>
-        <w:rPr>
-          <w:sz w:val="28"/>
-          <w:szCs w:val="28"/>
-        </w:rPr>
-      </w:pPr>
-      <w:r>
-        <w:rPr>
-          <w:sz w:val="28"/>
-          <w:szCs w:val="28"/>
-        </w:rPr>
-        <w:t xml:space="preserve">It provides two values: </w:t>
-      </w:r>
-    </w:p>
-    <w:p>
-      <w:pPr>
-        <w:rPr>
-          <w:sz w:val="28"/>
-          <w:szCs w:val="28"/>
-        </w:rPr>
-      </w:pPr>
-      <w:proofErr w:type="spellStart"/>
-      <w:r>
-        <w:rPr>
-          <w:b/>
-          <w:bCs/>
-          <w:sz w:val="28"/>
-          <w:szCs w:val="28"/>
-        </w:rPr>
-        <w:t>isPending</w:t>
-      </w:r>
-      <w:proofErr w:type="spellEnd"/>
-      <w:r>
-        <w:rPr>
-          <w:b/>
-          <w:bCs/>
-          <w:sz w:val="28"/>
-          <w:szCs w:val="28"/>
-        </w:rPr>
-        <w:t>:</w:t>
-      </w:r>
-      <w:r>
-        <w:rPr>
-          <w:sz w:val="28"/>
-          <w:szCs w:val="28"/>
-        </w:rPr>
-        <w:t xml:space="preserve"> which indicates whether that transition is ongoing</w:t>
-      </w:r>
-      <w:r>
-        <w:rPr>
-          <w:sz w:val="28"/>
-          <w:szCs w:val="28"/>
-        </w:rPr>
-        <w:t>.</w:t>
-      </w:r>
-    </w:p>
-    <w:p>
-      <w:pPr>
-        <w:rPr>
-          <w:sz w:val="28"/>
-          <w:szCs w:val="28"/>
-        </w:rPr>
-      </w:pPr>
-      <w:proofErr w:type="spellStart"/>
-      <w:r>
-        <w:rPr>
-          <w:b/>
-          <w:bCs/>
-          <w:sz w:val="28"/>
-          <w:szCs w:val="28"/>
-        </w:rPr>
-        <w:t>startTransition</w:t>
-      </w:r>
-      <w:proofErr w:type="spellEnd"/>
-      <w:r>
-        <w:rPr>
-          <w:b/>
-          <w:bCs/>
-          <w:sz w:val="28"/>
-          <w:szCs w:val="28"/>
-        </w:rPr>
-        <w:t>:</w:t>
-      </w:r>
-      <w:r>
-        <w:rPr>
-          <w:sz w:val="28"/>
-          <w:szCs w:val="28"/>
-        </w:rPr>
-        <w:t xml:space="preserve"> a function that starts a transition.</w:t>
-      </w:r>
-    </w:p>
-    <w:p>
-      <w:pPr>
-        <w:rPr>
-          <w:sz w:val="28"/>
-          <w:szCs w:val="28"/>
-        </w:rPr>
-      </w:pPr>
-    </w:p>
-    <w:p>
-      <w:pPr>
-        <w:rPr>
-          <w:sz w:val="28"/>
-          <w:szCs w:val="28"/>
-        </w:rPr>
-      </w:pPr>
-    </w:p>
-    <w:p>
-      <w:pPr>
-        <w:rPr>
-          <w:sz w:val="28"/>
-          <w:szCs w:val="28"/>
-        </w:rPr>
-      </w:pPr>
-      <w:r>
-        <w:rPr>
-          <w:noProof/>
-        </w:rPr>
         <w:drawing>
           <wp:inline distT="0" distB="0" distL="0" distR="0" wp14:anchorId="375FF11B" wp14:editId="02CF6FC7">
             <wp:extent cx="5943600" cy="3343275"/>
@@ -2815,7 +3168,6 @@
           <w:sz w:val="28"/>
           <w:szCs w:val="28"/>
         </w:rPr>
-        <w:lastRenderedPageBreak/>
         <w:t xml:space="preserve">Transactions: </w:t>
       </w:r>
     </w:p>
@@ -2978,6 +3330,7 @@
           <w:sz w:val="28"/>
           <w:szCs w:val="28"/>
         </w:rPr>
+        <w:lastRenderedPageBreak/>
         <w:t>Seller Account Type:</w:t>
       </w:r>
       <w:r>
@@ -4753,6 +5106,187 @@
       </w:r>
       <w:proofErr w:type="gramEnd"/>
       <w:r>
+        <w:t>);</w:t>
+      </w:r>
+    </w:p>
+    <w:p>
+      <w:pPr>
+        <w:rPr>
+          <w:sz w:val="28"/>
+          <w:szCs w:val="28"/>
+        </w:rPr>
+      </w:pPr>
+    </w:p>
+    <w:p>
+      <w:pPr>
+        <w:rPr>
+          <w:b/>
+          <w:bCs/>
+          <w:sz w:val="28"/>
+          <w:szCs w:val="28"/>
+        </w:rPr>
+      </w:pPr>
+      <w:r>
+        <w:rPr>
+          <w:b/>
+          <w:bCs/>
+          <w:sz w:val="28"/>
+          <w:szCs w:val="28"/>
+        </w:rPr>
+        <w:t>Note</w:t>
+      </w:r>
+      <w:r>
+        <w:rPr>
+          <w:b/>
+          <w:bCs/>
+          <w:sz w:val="28"/>
+          <w:szCs w:val="28"/>
+        </w:rPr>
+        <w:t>:</w:t>
+      </w:r>
+    </w:p>
+    <w:p>
+      <w:pPr>
+        <w:rPr>
+          <w:b/>
+          <w:bCs/>
+          <w:sz w:val="28"/>
+          <w:szCs w:val="28"/>
+        </w:rPr>
+      </w:pPr>
+      <w:r>
+        <w:rPr>
+          <w:b/>
+          <w:bCs/>
+          <w:sz w:val="28"/>
+          <w:szCs w:val="28"/>
+        </w:rPr>
+        <w:t xml:space="preserve">To protect admin </w:t>
+      </w:r>
+      <w:proofErr w:type="gramStart"/>
+      <w:r>
+        <w:rPr>
+          <w:b/>
+          <w:bCs/>
+          <w:sz w:val="28"/>
+          <w:szCs w:val="28"/>
+        </w:rPr>
+        <w:t>pages</w:t>
+      </w:r>
+      <w:proofErr w:type="gramEnd"/>
+      <w:r>
+        <w:rPr>
+          <w:b/>
+          <w:bCs/>
+          <w:sz w:val="28"/>
+          <w:szCs w:val="28"/>
+        </w:rPr>
+        <w:t xml:space="preserve"> we must use this everywhere in admin routes.</w:t>
+      </w:r>
+    </w:p>
+    <w:p>
+      <w:pPr>
+        <w:pStyle w:val="NoSpacing"/>
+      </w:pPr>
+      <w:r>
+        <w:rPr>
+          <w:b/>
+          <w:bCs/>
+        </w:rPr>
+        <w:br/>
+      </w:r>
+      <w:r>
+        <w:t xml:space="preserve">import </w:t>
+      </w:r>
+      <w:proofErr w:type="gramStart"/>
+      <w:r>
+        <w:t xml:space="preserve">{ </w:t>
+      </w:r>
+      <w:proofErr w:type="spellStart"/>
+      <w:r>
+        <w:t>requireAdmin</w:t>
+      </w:r>
+      <w:proofErr w:type="spellEnd"/>
+      <w:proofErr w:type="gramEnd"/>
+      <w:r>
+        <w:t xml:space="preserve"> } from "@/lib/auth-guard";</w:t>
+      </w:r>
+    </w:p>
+    <w:p>
+      <w:pPr>
+        <w:pStyle w:val="NoSpacing"/>
+        <w:rPr>
+          <w:lang w:val="en-PK"/>
+        </w:rPr>
+      </w:pPr>
+      <w:r>
+        <w:rPr>
+          <w:lang w:val="en-PK"/>
+        </w:rPr>
+        <w:t>  // Protect the admin route</w:t>
+      </w:r>
+    </w:p>
+    <w:p>
+      <w:pPr>
+        <w:pStyle w:val="NoSpacing"/>
+        <w:rPr>
+          <w:lang w:val="en-PK"/>
+        </w:rPr>
+      </w:pPr>
+      <w:r>
+        <w:rPr>
+          <w:lang w:val="en-PK"/>
+        </w:rPr>
+        <w:t>  // This will ensure that only authenticated users with admin privileges can access this page</w:t>
+      </w:r>
+    </w:p>
+    <w:p>
+      <w:pPr>
+        <w:pStyle w:val="NoSpacing"/>
+        <w:rPr>
+          <w:lang w:val="en-PK"/>
+        </w:rPr>
+      </w:pPr>
+      <w:r>
+        <w:rPr>
+          <w:lang w:val="en-PK"/>
+        </w:rPr>
+        <w:t>  // No normal user should be able to access this page</w:t>
+      </w:r>
+    </w:p>
+    <w:p>
+      <w:pPr>
+        <w:pStyle w:val="NoSpacing"/>
+        <w:rPr>
+          <w:lang w:val="en-PK"/>
+        </w:rPr>
+      </w:pPr>
+      <w:r>
+        <w:rPr>
+          <w:lang w:val="en-PK"/>
+        </w:rPr>
+        <w:t xml:space="preserve">  await </w:t>
+      </w:r>
+      <w:proofErr w:type="spellStart"/>
+      <w:proofErr w:type="gramStart"/>
+      <w:r>
+        <w:rPr>
+          <w:lang w:val="en-PK"/>
+        </w:rPr>
+        <w:t>requireAdmin</w:t>
+      </w:r>
+      <w:proofErr w:type="spellEnd"/>
+      <w:r>
+        <w:rPr>
+          <w:lang w:val="en-PK"/>
+        </w:rPr>
+        <w:t>(</w:t>
+      </w:r>
+      <w:proofErr w:type="gramEnd"/>
+      <w:r>
+        <w:rPr>
+          <w:lang w:val="en-PK"/>
+        </w:rPr>
         <w:t>);</w:t>
       </w:r>
     </w:p>
@@ -5885,7 +6419,6 @@
   <w:style w:type="character" w:default="1" w:styleId="DefaultParagraphFont">
     <w:name w:val="Default Paragraph Font"/>
     <w:uiPriority w:val="1"/>
-    <w:semiHidden/>
     <w:unhideWhenUsed/>
   </w:style>
   <w:style w:type="table" w:default="1" w:styleId="TableNormal">

</xml_diff>

<commit_message>
Section 11 Admin Products Functionality done
</commit_message>
<xml_diff>
--- a/notes/Prisma Notes.docx
+++ b/notes/Prisma Notes.docx
@@ -1072,6 +1072,15 @@
         <w:t>findMany</w:t>
       </w:r>
       <w:proofErr w:type="spellEnd"/>
+      <w:r>
+        <w:rPr>
+          <w:b/>
+          <w:bCs/>
+          <w:sz w:val="28"/>
+          <w:szCs w:val="28"/>
+        </w:rPr>
+        <w:t>, count</w:t>
+      </w:r>
       <w:r>
         <w:rPr>
           <w:b/>
@@ -5301,6 +5310,815 @@
     <w:p>
       <w:pPr>
         <w:rPr>
+          <w:b/>
+          <w:bCs/>
+          <w:sz w:val="28"/>
+          <w:szCs w:val="28"/>
+        </w:rPr>
+      </w:pPr>
+      <w:r>
+        <w:rPr>
+          <w:b/>
+          <w:bCs/>
+          <w:sz w:val="28"/>
+          <w:szCs w:val="28"/>
+        </w:rPr>
+        <w:t xml:space="preserve">What does </w:t>
+      </w:r>
+      <w:proofErr w:type="spellStart"/>
+      <w:r>
+        <w:rPr>
+          <w:b/>
+          <w:bCs/>
+          <w:sz w:val="28"/>
+          <w:szCs w:val="28"/>
+        </w:rPr>
+        <w:t>asChild</w:t>
+      </w:r>
+      <w:proofErr w:type="spellEnd"/>
+      <w:r>
+        <w:rPr>
+          <w:b/>
+          <w:bCs/>
+          <w:sz w:val="28"/>
+          <w:szCs w:val="28"/>
+        </w:rPr>
+        <w:t xml:space="preserve"> in </w:t>
+      </w:r>
+      <w:proofErr w:type="spellStart"/>
+      <w:r>
+        <w:rPr>
+          <w:b/>
+          <w:bCs/>
+          <w:sz w:val="28"/>
+          <w:szCs w:val="28"/>
+        </w:rPr>
+        <w:t>shadcn</w:t>
+      </w:r>
+      <w:proofErr w:type="spellEnd"/>
+      <w:r>
+        <w:rPr>
+          <w:b/>
+          <w:bCs/>
+          <w:sz w:val="28"/>
+          <w:szCs w:val="28"/>
+        </w:rPr>
+        <w:t xml:space="preserve"> button mean? </w:t>
+      </w:r>
+    </w:p>
+    <w:p>
+      <w:pPr>
+        <w:rPr>
+          <w:sz w:val="28"/>
+          <w:szCs w:val="28"/>
+        </w:rPr>
+      </w:pPr>
+      <w:r>
+        <w:rPr>
+          <w:sz w:val="28"/>
+          <w:szCs w:val="28"/>
+        </w:rPr>
+        <w:t xml:space="preserve">&lt;Button </w:t>
+      </w:r>
+      <w:proofErr w:type="spellStart"/>
+      <w:r>
+        <w:rPr>
+          <w:sz w:val="28"/>
+          <w:szCs w:val="28"/>
+        </w:rPr>
+        <w:t>asChild</w:t>
+      </w:r>
+      <w:proofErr w:type="spellEnd"/>
+      <w:r>
+        <w:rPr>
+          <w:sz w:val="28"/>
+          <w:szCs w:val="28"/>
+        </w:rPr>
+        <w:t>&gt;</w:t>
+      </w:r>
+    </w:p>
+    <w:p>
+      <w:pPr>
+        <w:rPr>
+          <w:sz w:val="28"/>
+          <w:szCs w:val="28"/>
+        </w:rPr>
+      </w:pPr>
+      <w:r>
+        <w:rPr>
+          <w:sz w:val="28"/>
+          <w:szCs w:val="28"/>
+        </w:rPr>
+        <w:t xml:space="preserve">  &lt;Link </w:t>
+      </w:r>
+      <w:proofErr w:type="spellStart"/>
+      <w:r>
+        <w:rPr>
+          <w:sz w:val="28"/>
+          <w:szCs w:val="28"/>
+        </w:rPr>
+        <w:t>href</w:t>
+      </w:r>
+      <w:proofErr w:type="spellEnd"/>
+      <w:r>
+        <w:rPr>
+          <w:sz w:val="28"/>
+          <w:szCs w:val="28"/>
+        </w:rPr>
+        <w:t>="/admin/products/create"&gt;Create Product&lt;/Link&gt;</w:t>
+      </w:r>
+    </w:p>
+    <w:p>
+      <w:pPr>
+        <w:rPr>
+          <w:sz w:val="28"/>
+          <w:szCs w:val="28"/>
+        </w:rPr>
+      </w:pPr>
+      <w:r>
+        <w:rPr>
+          <w:sz w:val="28"/>
+          <w:szCs w:val="28"/>
+        </w:rPr>
+        <w:t>&lt;/Button&gt;</w:t>
+      </w:r>
+    </w:p>
+    <w:p>
+      <w:pPr>
+        <w:rPr>
+          <w:sz w:val="28"/>
+          <w:szCs w:val="28"/>
+        </w:rPr>
+      </w:pPr>
+    </w:p>
+    <w:p>
+      <w:pPr>
+        <w:rPr>
+          <w:sz w:val="28"/>
+          <w:szCs w:val="28"/>
+        </w:rPr>
+      </w:pPr>
+      <w:r>
+        <w:rPr>
+          <w:sz w:val="28"/>
+          <w:szCs w:val="28"/>
+        </w:rPr>
+        <w:t xml:space="preserve">In </w:t>
+      </w:r>
+      <w:proofErr w:type="spellStart"/>
+      <w:r>
+        <w:rPr>
+          <w:sz w:val="28"/>
+          <w:szCs w:val="28"/>
+        </w:rPr>
+        <w:t>shadcn</w:t>
+      </w:r>
+      <w:proofErr w:type="spellEnd"/>
+      <w:r>
+        <w:rPr>
+          <w:sz w:val="28"/>
+          <w:szCs w:val="28"/>
+        </w:rPr>
+        <w:t xml:space="preserve">, </w:t>
+      </w:r>
+      <w:proofErr w:type="spellStart"/>
+      <w:r>
+        <w:rPr>
+          <w:b/>
+          <w:bCs/>
+          <w:sz w:val="28"/>
+          <w:szCs w:val="28"/>
+        </w:rPr>
+        <w:t>asChild</w:t>
+      </w:r>
+      <w:proofErr w:type="spellEnd"/>
+      <w:r>
+        <w:rPr>
+          <w:b/>
+          <w:bCs/>
+          <w:sz w:val="28"/>
+          <w:szCs w:val="28"/>
+        </w:rPr>
+        <w:t xml:space="preserve"> </w:t>
+      </w:r>
+      <w:r>
+        <w:rPr>
+          <w:sz w:val="28"/>
+          <w:szCs w:val="28"/>
+        </w:rPr>
+        <w:t>means:</w:t>
+      </w:r>
+    </w:p>
+    <w:p>
+      <w:pPr>
+        <w:pStyle w:val="ListParagraph"/>
+        <w:numPr>
+          <w:ilvl w:val="0"/>
+          <w:numId w:val="7"/>
+        </w:numPr>
+        <w:rPr>
+          <w:sz w:val="28"/>
+          <w:szCs w:val="28"/>
+        </w:rPr>
+      </w:pPr>
+      <w:r>
+        <w:rPr>
+          <w:sz w:val="28"/>
+          <w:szCs w:val="28"/>
+        </w:rPr>
+        <w:t>Use my child element (like &lt;Link&gt;) instead of a real &lt;button&gt;.</w:t>
+      </w:r>
+    </w:p>
+    <w:p>
+      <w:pPr>
+        <w:pStyle w:val="ListParagraph"/>
+        <w:numPr>
+          <w:ilvl w:val="0"/>
+          <w:numId w:val="7"/>
+        </w:numPr>
+        <w:rPr>
+          <w:sz w:val="28"/>
+          <w:szCs w:val="28"/>
+        </w:rPr>
+      </w:pPr>
+      <w:r>
+        <w:rPr>
+          <w:sz w:val="28"/>
+          <w:szCs w:val="28"/>
+        </w:rPr>
+        <w:t>Style the &lt;Link&gt; to look and act like a button.</w:t>
+      </w:r>
+    </w:p>
+    <w:p>
+      <w:pPr>
+        <w:pStyle w:val="ListParagraph"/>
+        <w:numPr>
+          <w:ilvl w:val="0"/>
+          <w:numId w:val="7"/>
+        </w:numPr>
+        <w:rPr>
+          <w:sz w:val="28"/>
+          <w:szCs w:val="28"/>
+        </w:rPr>
+      </w:pPr>
+      <w:r>
+        <w:rPr>
+          <w:sz w:val="28"/>
+          <w:szCs w:val="28"/>
+        </w:rPr>
+        <w:t>Use a Link instead of a button</w:t>
+      </w:r>
+    </w:p>
+    <w:p>
+      <w:pPr>
+        <w:pStyle w:val="ListParagraph"/>
+        <w:numPr>
+          <w:ilvl w:val="0"/>
+          <w:numId w:val="7"/>
+        </w:numPr>
+        <w:rPr>
+          <w:sz w:val="28"/>
+          <w:szCs w:val="28"/>
+        </w:rPr>
+      </w:pPr>
+      <w:r>
+        <w:rPr>
+          <w:sz w:val="28"/>
+          <w:szCs w:val="28"/>
+        </w:rPr>
+        <w:t>But still get all the button styles (like padding, hover, etc.)</w:t>
+      </w:r>
+    </w:p>
+    <w:p>
+      <w:pPr>
+        <w:pStyle w:val="ListParagraph"/>
+        <w:numPr>
+          <w:ilvl w:val="0"/>
+          <w:numId w:val="7"/>
+        </w:numPr>
+        <w:rPr>
+          <w:sz w:val="28"/>
+          <w:szCs w:val="28"/>
+        </w:rPr>
+      </w:pPr>
+      <w:r>
+        <w:rPr>
+          <w:sz w:val="28"/>
+          <w:szCs w:val="28"/>
+        </w:rPr>
+        <w:t>It keeps the HTML valid and looks like a proper button.</w:t>
+      </w:r>
+    </w:p>
+    <w:p>
+      <w:pPr>
+        <w:rPr>
+          <w:sz w:val="28"/>
+          <w:szCs w:val="28"/>
+        </w:rPr>
+      </w:pPr>
+    </w:p>
+    <w:p>
+      <w:pPr>
+        <w:rPr>
+          <w:sz w:val="28"/>
+          <w:szCs w:val="28"/>
+        </w:rPr>
+      </w:pPr>
+    </w:p>
+    <w:p>
+      <w:pPr>
+        <w:rPr>
+          <w:sz w:val="28"/>
+          <w:szCs w:val="28"/>
+        </w:rPr>
+      </w:pPr>
+    </w:p>
+    <w:p>
+      <w:pPr>
+        <w:rPr>
+          <w:sz w:val="28"/>
+          <w:szCs w:val="28"/>
+        </w:rPr>
+      </w:pPr>
+    </w:p>
+    <w:p>
+      <w:pPr>
+        <w:rPr>
+          <w:b/>
+          <w:bCs/>
+          <w:sz w:val="28"/>
+          <w:szCs w:val="28"/>
+        </w:rPr>
+      </w:pPr>
+      <w:proofErr w:type="spellStart"/>
+      <w:r>
+        <w:rPr>
+          <w:b/>
+          <w:bCs/>
+          <w:sz w:val="28"/>
+          <w:szCs w:val="28"/>
+        </w:rPr>
+        <w:lastRenderedPageBreak/>
+        <w:t>Slugify</w:t>
+      </w:r>
+      <w:proofErr w:type="spellEnd"/>
+      <w:r>
+        <w:rPr>
+          <w:b/>
+          <w:bCs/>
+          <w:sz w:val="28"/>
+          <w:szCs w:val="28"/>
+        </w:rPr>
+        <w:t xml:space="preserve"> Package</w:t>
+      </w:r>
+      <w:r>
+        <w:rPr>
+          <w:b/>
+          <w:bCs/>
+          <w:sz w:val="28"/>
+          <w:szCs w:val="28"/>
+        </w:rPr>
+        <w:t>:</w:t>
+      </w:r>
+    </w:p>
+    <w:p>
+      <w:pPr>
+        <w:rPr>
+          <w:sz w:val="28"/>
+          <w:szCs w:val="28"/>
+        </w:rPr>
+      </w:pPr>
+      <w:r>
+        <w:rPr>
+          <w:sz w:val="28"/>
+          <w:szCs w:val="28"/>
+        </w:rPr>
+        <w:t xml:space="preserve">For </w:t>
+      </w:r>
+      <w:proofErr w:type="gramStart"/>
+      <w:r>
+        <w:rPr>
+          <w:sz w:val="28"/>
+          <w:szCs w:val="28"/>
+        </w:rPr>
+        <w:t>example</w:t>
+      </w:r>
+      <w:proofErr w:type="gramEnd"/>
+      <w:r>
+        <w:rPr>
+          <w:sz w:val="28"/>
+          <w:szCs w:val="28"/>
+        </w:rPr>
+        <w:t xml:space="preserve"> Hello World</w:t>
+      </w:r>
+    </w:p>
+    <w:p>
+      <w:pPr>
+        <w:rPr>
+          <w:sz w:val="28"/>
+          <w:szCs w:val="28"/>
+        </w:rPr>
+      </w:pPr>
+      <w:proofErr w:type="spellStart"/>
+      <w:r>
+        <w:rPr>
+          <w:sz w:val="28"/>
+          <w:szCs w:val="28"/>
+        </w:rPr>
+        <w:t>Slugify</w:t>
+      </w:r>
+      <w:proofErr w:type="spellEnd"/>
+      <w:r>
+        <w:rPr>
+          <w:sz w:val="28"/>
+          <w:szCs w:val="28"/>
+        </w:rPr>
+        <w:t xml:space="preserve"> will create a slug for it: hello-world</w:t>
+      </w:r>
+    </w:p>
+    <w:p>
+      <w:pPr>
+        <w:rPr>
+          <w:sz w:val="28"/>
+          <w:szCs w:val="28"/>
+        </w:rPr>
+      </w:pPr>
+      <w:r>
+        <w:rPr>
+          <w:sz w:val="28"/>
+          <w:szCs w:val="28"/>
+        </w:rPr>
+        <w:t>Useful for navigating like: product/hello-world</w:t>
+      </w:r>
+    </w:p>
+    <w:p>
+      <w:pPr>
+        <w:rPr>
+          <w:sz w:val="28"/>
+          <w:szCs w:val="28"/>
+        </w:rPr>
+      </w:pPr>
+    </w:p>
+    <w:p>
+      <w:pPr>
+        <w:rPr>
+          <w:sz w:val="28"/>
+          <w:szCs w:val="28"/>
+        </w:rPr>
+      </w:pPr>
+      <w:proofErr w:type="gramStart"/>
+      <w:r>
+        <w:rPr>
+          <w:sz w:val="28"/>
+          <w:szCs w:val="28"/>
+        </w:rPr>
+        <w:t>Basically</w:t>
+      </w:r>
+      <w:proofErr w:type="gramEnd"/>
+      <w:r>
+        <w:rPr>
+          <w:sz w:val="28"/>
+          <w:szCs w:val="28"/>
+        </w:rPr>
+        <w:t xml:space="preserve"> product name id, rather than going to id like 123 etc.</w:t>
+      </w:r>
+    </w:p>
+    <w:p>
+      <w:pPr>
+        <w:rPr>
+          <w:sz w:val="28"/>
+          <w:szCs w:val="28"/>
+        </w:rPr>
+      </w:pPr>
+    </w:p>
+    <w:p>
+      <w:pPr>
+        <w:rPr>
+          <w:b/>
+          <w:bCs/>
+          <w:sz w:val="28"/>
+          <w:szCs w:val="28"/>
+        </w:rPr>
+      </w:pPr>
+      <w:r>
+        <w:rPr>
+          <w:b/>
+          <w:bCs/>
+          <w:sz w:val="28"/>
+          <w:szCs w:val="28"/>
+        </w:rPr>
+        <w:t>For Image Upload Service:</w:t>
+      </w:r>
+      <w:r>
+        <w:rPr>
+          <w:sz w:val="28"/>
+          <w:szCs w:val="28"/>
+        </w:rPr>
+        <w:t xml:space="preserve"> </w:t>
+      </w:r>
+      <w:r>
+        <w:rPr>
+          <w:sz w:val="28"/>
+          <w:szCs w:val="28"/>
+        </w:rPr>
+        <w:br/>
+      </w:r>
+      <w:proofErr w:type="spellStart"/>
+      <w:r>
+        <w:rPr>
+          <w:b/>
+          <w:bCs/>
+          <w:sz w:val="28"/>
+          <w:szCs w:val="28"/>
+        </w:rPr>
+        <w:t>uploadthing</w:t>
+      </w:r>
+      <w:proofErr w:type="spellEnd"/>
+    </w:p>
+    <w:p>
+      <w:pPr>
+        <w:rPr>
+          <w:sz w:val="28"/>
+          <w:szCs w:val="28"/>
+        </w:rPr>
+      </w:pPr>
+      <w:r>
+        <w:rPr>
+          <w:sz w:val="28"/>
+          <w:szCs w:val="28"/>
+        </w:rPr>
+        <w:t xml:space="preserve">It is a free tier service and allows </w:t>
+      </w:r>
+      <w:proofErr w:type="spellStart"/>
+      <w:r>
+        <w:rPr>
+          <w:sz w:val="28"/>
+          <w:szCs w:val="28"/>
+        </w:rPr>
+        <w:t>upto</w:t>
+      </w:r>
+      <w:proofErr w:type="spellEnd"/>
+      <w:r>
+        <w:rPr>
+          <w:sz w:val="28"/>
+          <w:szCs w:val="28"/>
+        </w:rPr>
+        <w:t xml:space="preserve"> 2 GB storage.</w:t>
+      </w:r>
+    </w:p>
+    <w:p>
+      <w:pPr>
+        <w:rPr>
+          <w:sz w:val="28"/>
+          <w:szCs w:val="28"/>
+        </w:rPr>
+      </w:pPr>
+      <w:r>
+        <w:rPr>
+          <w:sz w:val="28"/>
+          <w:szCs w:val="28"/>
+        </w:rPr>
+        <w:t xml:space="preserve">Just like </w:t>
+      </w:r>
+      <w:proofErr w:type="spellStart"/>
+      <w:r>
+        <w:rPr>
+          <w:sz w:val="28"/>
+          <w:szCs w:val="28"/>
+        </w:rPr>
+        <w:t>cloudinary</w:t>
+      </w:r>
+      <w:proofErr w:type="spellEnd"/>
+      <w:r>
+        <w:rPr>
+          <w:sz w:val="28"/>
+          <w:szCs w:val="28"/>
+        </w:rPr>
+        <w:t>, we can make use of this as well.</w:t>
+      </w:r>
+    </w:p>
+    <w:p>
+      <w:pPr>
+        <w:rPr>
+          <w:sz w:val="28"/>
+          <w:szCs w:val="28"/>
+        </w:rPr>
+      </w:pPr>
+      <w:r>
+        <w:rPr>
+          <w:sz w:val="28"/>
+          <w:szCs w:val="28"/>
+        </w:rPr>
+        <w:t xml:space="preserve">We also must configure in </w:t>
+      </w:r>
+      <w:proofErr w:type="spellStart"/>
+      <w:r>
+        <w:rPr>
+          <w:sz w:val="28"/>
+          <w:szCs w:val="28"/>
+        </w:rPr>
+        <w:t>next.config.ts</w:t>
+      </w:r>
+      <w:proofErr w:type="spellEnd"/>
+      <w:r>
+        <w:rPr>
+          <w:sz w:val="28"/>
+          <w:szCs w:val="28"/>
+        </w:rPr>
+        <w:t xml:space="preserve">: </w:t>
+      </w:r>
+    </w:p>
+    <w:p>
+      <w:pPr>
+        <w:pStyle w:val="NoSpacing"/>
+      </w:pPr>
+      <w:r>
+        <w:t xml:space="preserve">import type </w:t>
+      </w:r>
+      <w:proofErr w:type="gramStart"/>
+      <w:r>
+        <w:t xml:space="preserve">{ </w:t>
+      </w:r>
+      <w:proofErr w:type="spellStart"/>
+      <w:r>
+        <w:t>NextConfig</w:t>
+      </w:r>
+      <w:proofErr w:type="spellEnd"/>
+      <w:proofErr w:type="gramEnd"/>
+      <w:r>
+        <w:t xml:space="preserve"> } from "next";</w:t>
+      </w:r>
+    </w:p>
+    <w:p>
+      <w:pPr>
+        <w:pStyle w:val="NoSpacing"/>
+      </w:pPr>
+    </w:p>
+    <w:p>
+      <w:pPr>
+        <w:pStyle w:val="NoSpacing"/>
+      </w:pPr>
+      <w:r>
+        <w:t xml:space="preserve">const </w:t>
+      </w:r>
+      <w:proofErr w:type="spellStart"/>
+      <w:r>
+        <w:t>nextConfig</w:t>
+      </w:r>
+      <w:proofErr w:type="spellEnd"/>
+      <w:r>
+        <w:t xml:space="preserve">: </w:t>
+      </w:r>
+      <w:proofErr w:type="spellStart"/>
+      <w:r>
+        <w:t>NextConfig</w:t>
+      </w:r>
+      <w:proofErr w:type="spellEnd"/>
+      <w:r>
+        <w:t xml:space="preserve"> = {</w:t>
+      </w:r>
+    </w:p>
+    <w:p>
+      <w:pPr>
+        <w:pStyle w:val="NoSpacing"/>
+      </w:pPr>
+      <w:r>
+        <w:t xml:space="preserve">  images: {</w:t>
+      </w:r>
+    </w:p>
+    <w:p>
+      <w:pPr>
+        <w:pStyle w:val="NoSpacing"/>
+      </w:pPr>
+      <w:r>
+        <w:t xml:space="preserve">    </w:t>
+      </w:r>
+      <w:proofErr w:type="spellStart"/>
+      <w:r>
+        <w:t>remotePatterns</w:t>
+      </w:r>
+      <w:proofErr w:type="spellEnd"/>
+      <w:r>
+        <w:t>: [</w:t>
+      </w:r>
+    </w:p>
+    <w:p>
+      <w:pPr>
+        <w:pStyle w:val="NoSpacing"/>
+      </w:pPr>
+      <w:r>
+        <w:t xml:space="preserve">      {</w:t>
+      </w:r>
+    </w:p>
+    <w:p>
+      <w:pPr>
+        <w:pStyle w:val="NoSpacing"/>
+      </w:pPr>
+      <w:r>
+        <w:t xml:space="preserve">        protocol: "https",</w:t>
+      </w:r>
+    </w:p>
+    <w:p>
+      <w:pPr>
+        <w:pStyle w:val="NoSpacing"/>
+      </w:pPr>
+      <w:r>
+        <w:t xml:space="preserve">        hostname: "utfs.io",</w:t>
+      </w:r>
+    </w:p>
+    <w:p>
+      <w:pPr>
+        <w:pStyle w:val="NoSpacing"/>
+      </w:pPr>
+      <w:r>
+        <w:t xml:space="preserve">        port: "",</w:t>
+      </w:r>
+    </w:p>
+    <w:p>
+      <w:pPr>
+        <w:pStyle w:val="NoSpacing"/>
+      </w:pPr>
+      <w:r>
+        <w:t xml:space="preserve">      },</w:t>
+      </w:r>
+    </w:p>
+    <w:p>
+      <w:pPr>
+        <w:pStyle w:val="NoSpacing"/>
+      </w:pPr>
+      <w:r>
+        <w:t xml:space="preserve">    ],</w:t>
+      </w:r>
+    </w:p>
+    <w:p>
+      <w:pPr>
+        <w:pStyle w:val="NoSpacing"/>
+      </w:pPr>
+      <w:r>
+        <w:t xml:space="preserve">  },</w:t>
+      </w:r>
+    </w:p>
+    <w:p>
+      <w:pPr>
+        <w:pStyle w:val="NoSpacing"/>
+      </w:pPr>
+      <w:r>
+        <w:t>};</w:t>
+      </w:r>
+    </w:p>
+    <w:p>
+      <w:pPr>
+        <w:pStyle w:val="NoSpacing"/>
+      </w:pPr>
+    </w:p>
+    <w:p>
+      <w:pPr>
+        <w:pStyle w:val="NoSpacing"/>
+      </w:pPr>
+      <w:r>
+        <w:t xml:space="preserve">export default </w:t>
+      </w:r>
+      <w:proofErr w:type="spellStart"/>
+      <w:r>
+        <w:t>nextConfig</w:t>
+      </w:r>
+      <w:proofErr w:type="spellEnd"/>
+      <w:r>
+        <w:t>;</w:t>
+      </w:r>
+    </w:p>
+    <w:p>
+      <w:pPr>
+        <w:pStyle w:val="NoSpacing"/>
+      </w:pPr>
+    </w:p>
+    <w:p>
+      <w:pPr>
+        <w:rPr>
+          <w:sz w:val="28"/>
+          <w:szCs w:val="28"/>
+        </w:rPr>
+      </w:pPr>
+      <w:r>
+        <w:rPr>
+          <w:sz w:val="28"/>
+          <w:szCs w:val="28"/>
+        </w:rPr>
+        <w:t xml:space="preserve">To use this service, configuration is must in </w:t>
+      </w:r>
+      <w:proofErr w:type="spellStart"/>
+      <w:r>
+        <w:rPr>
+          <w:sz w:val="28"/>
+          <w:szCs w:val="28"/>
+        </w:rPr>
+        <w:t>next.config.ts</w:t>
+      </w:r>
+      <w:proofErr w:type="spellEnd"/>
+    </w:p>
+    <w:p>
+      <w:pPr>
+        <w:rPr>
           <w:sz w:val="28"/>
           <w:szCs w:val="28"/>
         </w:rPr>
@@ -5658,9 +6476,9 @@
     </w:lvl>
   </w:abstractNum>
   <w:abstractNum w:abstractNumId="3" w15:restartNumberingAfterBreak="0">
-    <w:nsid w:val="44DD25EF"/>
+    <w:nsid w:val="3BED275A"/>
     <w:multiLevelType w:val="hybridMultilevel"/>
-    <w:tmpl w:val="E5EA020E"/>
+    <w:tmpl w:val="C4DE2444"/>
     <w:lvl w:ilvl="0" w:tplc="20000001">
       <w:start w:val="1"/>
       <w:numFmt w:val="bullet"/>
@@ -5771,9 +6589,9 @@
     </w:lvl>
   </w:abstractNum>
   <w:abstractNum w:abstractNumId="4" w15:restartNumberingAfterBreak="0">
-    <w:nsid w:val="4AFB447D"/>
+    <w:nsid w:val="44DD25EF"/>
     <w:multiLevelType w:val="hybridMultilevel"/>
-    <w:tmpl w:val="3F1C6402"/>
+    <w:tmpl w:val="E5EA020E"/>
     <w:lvl w:ilvl="0" w:tplc="20000001">
       <w:start w:val="1"/>
       <w:numFmt w:val="bullet"/>
@@ -5884,6 +6702,119 @@
     </w:lvl>
   </w:abstractNum>
   <w:abstractNum w:abstractNumId="5" w15:restartNumberingAfterBreak="0">
+    <w:nsid w:val="4AFB447D"/>
+    <w:multiLevelType w:val="hybridMultilevel"/>
+    <w:tmpl w:val="3F1C6402"/>
+    <w:lvl w:ilvl="0" w:tplc="20000001">
+      <w:start w:val="1"/>
+      <w:numFmt w:val="bullet"/>
+      <w:lvlText w:val=""/>
+      <w:lvlJc w:val="left"/>
+      <w:pPr>
+        <w:ind w:left="720" w:hanging="360"/>
+      </w:pPr>
+      <w:rPr>
+        <w:rFonts w:ascii="Symbol" w:hAnsi="Symbol" w:hint="default"/>
+      </w:rPr>
+    </w:lvl>
+    <w:lvl w:ilvl="1" w:tplc="20000003" w:tentative="1">
+      <w:start w:val="1"/>
+      <w:numFmt w:val="bullet"/>
+      <w:lvlText w:val="o"/>
+      <w:lvlJc w:val="left"/>
+      <w:pPr>
+        <w:ind w:left="1440" w:hanging="360"/>
+      </w:pPr>
+      <w:rPr>
+        <w:rFonts w:ascii="Courier New" w:hAnsi="Courier New" w:cs="Courier New" w:hint="default"/>
+      </w:rPr>
+    </w:lvl>
+    <w:lvl w:ilvl="2" w:tplc="20000005" w:tentative="1">
+      <w:start w:val="1"/>
+      <w:numFmt w:val="bullet"/>
+      <w:lvlText w:val=""/>
+      <w:lvlJc w:val="left"/>
+      <w:pPr>
+        <w:ind w:left="2160" w:hanging="360"/>
+      </w:pPr>
+      <w:rPr>
+        <w:rFonts w:ascii="Wingdings" w:hAnsi="Wingdings" w:hint="default"/>
+      </w:rPr>
+    </w:lvl>
+    <w:lvl w:ilvl="3" w:tplc="20000001" w:tentative="1">
+      <w:start w:val="1"/>
+      <w:numFmt w:val="bullet"/>
+      <w:lvlText w:val=""/>
+      <w:lvlJc w:val="left"/>
+      <w:pPr>
+        <w:ind w:left="2880" w:hanging="360"/>
+      </w:pPr>
+      <w:rPr>
+        <w:rFonts w:ascii="Symbol" w:hAnsi="Symbol" w:hint="default"/>
+      </w:rPr>
+    </w:lvl>
+    <w:lvl w:ilvl="4" w:tplc="20000003" w:tentative="1">
+      <w:start w:val="1"/>
+      <w:numFmt w:val="bullet"/>
+      <w:lvlText w:val="o"/>
+      <w:lvlJc w:val="left"/>
+      <w:pPr>
+        <w:ind w:left="3600" w:hanging="360"/>
+      </w:pPr>
+      <w:rPr>
+        <w:rFonts w:ascii="Courier New" w:hAnsi="Courier New" w:cs="Courier New" w:hint="default"/>
+      </w:rPr>
+    </w:lvl>
+    <w:lvl w:ilvl="5" w:tplc="20000005" w:tentative="1">
+      <w:start w:val="1"/>
+      <w:numFmt w:val="bullet"/>
+      <w:lvlText w:val=""/>
+      <w:lvlJc w:val="left"/>
+      <w:pPr>
+        <w:ind w:left="4320" w:hanging="360"/>
+      </w:pPr>
+      <w:rPr>
+        <w:rFonts w:ascii="Wingdings" w:hAnsi="Wingdings" w:hint="default"/>
+      </w:rPr>
+    </w:lvl>
+    <w:lvl w:ilvl="6" w:tplc="20000001" w:tentative="1">
+      <w:start w:val="1"/>
+      <w:numFmt w:val="bullet"/>
+      <w:lvlText w:val=""/>
+      <w:lvlJc w:val="left"/>
+      <w:pPr>
+        <w:ind w:left="5040" w:hanging="360"/>
+      </w:pPr>
+      <w:rPr>
+        <w:rFonts w:ascii="Symbol" w:hAnsi="Symbol" w:hint="default"/>
+      </w:rPr>
+    </w:lvl>
+    <w:lvl w:ilvl="7" w:tplc="20000003" w:tentative="1">
+      <w:start w:val="1"/>
+      <w:numFmt w:val="bullet"/>
+      <w:lvlText w:val="o"/>
+      <w:lvlJc w:val="left"/>
+      <w:pPr>
+        <w:ind w:left="5760" w:hanging="360"/>
+      </w:pPr>
+      <w:rPr>
+        <w:rFonts w:ascii="Courier New" w:hAnsi="Courier New" w:cs="Courier New" w:hint="default"/>
+      </w:rPr>
+    </w:lvl>
+    <w:lvl w:ilvl="8" w:tplc="20000005" w:tentative="1">
+      <w:start w:val="1"/>
+      <w:numFmt w:val="bullet"/>
+      <w:lvlText w:val=""/>
+      <w:lvlJc w:val="left"/>
+      <w:pPr>
+        <w:ind w:left="6480" w:hanging="360"/>
+      </w:pPr>
+      <w:rPr>
+        <w:rFonts w:ascii="Wingdings" w:hAnsi="Wingdings" w:hint="default"/>
+      </w:rPr>
+    </w:lvl>
+  </w:abstractNum>
+  <w:abstractNum w:abstractNumId="6" w15:restartNumberingAfterBreak="0">
     <w:nsid w:val="5F7E3352"/>
     <w:multiLevelType w:val="hybridMultilevel"/>
     <w:tmpl w:val="3828BE36"/>
@@ -5997,22 +6928,25 @@
     </w:lvl>
   </w:abstractNum>
   <w:num w:numId="1" w16cid:durableId="1385986479">
-    <w:abstractNumId w:val="5"/>
+    <w:abstractNumId w:val="6"/>
   </w:num>
   <w:num w:numId="2" w16cid:durableId="1853493358">
     <w:abstractNumId w:val="0"/>
   </w:num>
   <w:num w:numId="3" w16cid:durableId="1605258873">
-    <w:abstractNumId w:val="4"/>
+    <w:abstractNumId w:val="5"/>
   </w:num>
   <w:num w:numId="4" w16cid:durableId="807556976">
     <w:abstractNumId w:val="1"/>
   </w:num>
   <w:num w:numId="5" w16cid:durableId="363480887">
-    <w:abstractNumId w:val="3"/>
+    <w:abstractNumId w:val="4"/>
   </w:num>
   <w:num w:numId="6" w16cid:durableId="1860465355">
     <w:abstractNumId w:val="2"/>
+  </w:num>
+  <w:num w:numId="7" w16cid:durableId="1487210123">
+    <w:abstractNumId w:val="3"/>
   </w:num>
 </w:numbering>
 </file>
@@ -6419,6 +7353,7 @@
   <w:style w:type="character" w:default="1" w:styleId="DefaultParagraphFont">
     <w:name w:val="Default Paragraph Font"/>
     <w:uiPriority w:val="1"/>
+    <w:semiHidden/>
     <w:unhideWhenUsed/>
   </w:style>
   <w:style w:type="table" w:default="1" w:styleId="TableNormal">

</xml_diff>

<commit_message>
Section 12 Admin Users and Search Completed
</commit_message>
<xml_diff>
--- a/notes/Prisma Notes.docx
+++ b/notes/Prisma Notes.docx
@@ -1124,6 +1124,268 @@
     </w:p>
     <w:p>
       <w:pPr>
+        <w:pStyle w:val="NoSpacing"/>
+      </w:pPr>
+      <w:r>
+        <w:t xml:space="preserve">const data = await </w:t>
+      </w:r>
+      <w:proofErr w:type="spellStart"/>
+      <w:r>
+        <w:t>prisma.</w:t>
+      </w:r>
+      <w:proofErr w:type="gramStart"/>
+      <w:r>
+        <w:t>user.findMany</w:t>
+      </w:r>
+      <w:proofErr w:type="spellEnd"/>
+      <w:proofErr w:type="gramEnd"/>
+      <w:r>
+        <w:t>({</w:t>
+      </w:r>
+    </w:p>
+    <w:p>
+      <w:pPr>
+        <w:pStyle w:val="NoSpacing"/>
+      </w:pPr>
+      <w:r>
+        <w:t xml:space="preserve">    where: {</w:t>
+      </w:r>
+    </w:p>
+    <w:p>
+      <w:pPr>
+        <w:pStyle w:val="NoSpacing"/>
+      </w:pPr>
+      <w:r>
+        <w:t xml:space="preserve">      ...</w:t>
+      </w:r>
+      <w:proofErr w:type="spellStart"/>
+      <w:r>
+        <w:t>queryFilter</w:t>
+      </w:r>
+      <w:proofErr w:type="spellEnd"/>
+      <w:r>
+        <w:t>,</w:t>
+      </w:r>
+    </w:p>
+    <w:p>
+      <w:pPr>
+        <w:pStyle w:val="NoSpacing"/>
+      </w:pPr>
+      <w:r>
+        <w:t xml:space="preserve">    },</w:t>
+      </w:r>
+    </w:p>
+    <w:p>
+      <w:pPr>
+        <w:pStyle w:val="NoSpacing"/>
+      </w:pPr>
+      <w:r>
+        <w:t xml:space="preserve">    </w:t>
+      </w:r>
+      <w:proofErr w:type="spellStart"/>
+      <w:r>
+        <w:t>orderBy</w:t>
+      </w:r>
+      <w:proofErr w:type="spellEnd"/>
+      <w:r>
+        <w:t xml:space="preserve">: </w:t>
+      </w:r>
+      <w:proofErr w:type="gramStart"/>
+      <w:r>
+        <w:t xml:space="preserve">{ </w:t>
+      </w:r>
+      <w:proofErr w:type="spellStart"/>
+      <w:r>
+        <w:t>createdAt</w:t>
+      </w:r>
+      <w:proofErr w:type="spellEnd"/>
+      <w:proofErr w:type="gramEnd"/>
+      <w:r>
+        <w:t>: "desc</w:t>
+      </w:r>
+      <w:proofErr w:type="gramStart"/>
+      <w:r>
+        <w:t>" }</w:t>
+      </w:r>
+      <w:proofErr w:type="gramEnd"/>
+      <w:r>
+        <w:t>,</w:t>
+      </w:r>
+    </w:p>
+    <w:p>
+      <w:pPr>
+        <w:pStyle w:val="NoSpacing"/>
+      </w:pPr>
+      <w:r>
+        <w:t xml:space="preserve">    take: limit,</w:t>
+      </w:r>
+    </w:p>
+    <w:p>
+      <w:pPr>
+        <w:pStyle w:val="NoSpacing"/>
+      </w:pPr>
+      <w:r>
+        <w:t xml:space="preserve">    skip: (page - 1) * limit,</w:t>
+      </w:r>
+    </w:p>
+    <w:p>
+      <w:pPr>
+        <w:pStyle w:val="NoSpacing"/>
+      </w:pPr>
+      <w:r>
+        <w:t xml:space="preserve">  });</w:t>
+      </w:r>
+    </w:p>
+    <w:p>
+      <w:pPr>
+        <w:pStyle w:val="NoSpacing"/>
+      </w:pPr>
+    </w:p>
+    <w:p>
+      <w:pPr>
+        <w:pStyle w:val="NoSpacing"/>
+      </w:pPr>
+      <w:r>
+        <w:t>skip means?</w:t>
+      </w:r>
+    </w:p>
+    <w:p>
+      <w:pPr>
+        <w:pStyle w:val="NoSpacing"/>
+      </w:pPr>
+    </w:p>
+    <w:p>
+      <w:pPr>
+        <w:rPr>
+          <w:sz w:val="28"/>
+          <w:szCs w:val="28"/>
+        </w:rPr>
+      </w:pPr>
+      <w:r>
+        <w:rPr>
+          <w:sz w:val="28"/>
+          <w:szCs w:val="28"/>
+        </w:rPr>
+        <w:t>In Prisma (and databases generally), skip means:</w:t>
+      </w:r>
+    </w:p>
+    <w:p>
+      <w:pPr>
+        <w:rPr>
+          <w:sz w:val="28"/>
+          <w:szCs w:val="28"/>
+        </w:rPr>
+      </w:pPr>
+      <w:r>
+        <w:rPr>
+          <w:sz w:val="28"/>
+          <w:szCs w:val="28"/>
+        </w:rPr>
+        <w:t>How many records to skip before starting to return results.</w:t>
+      </w:r>
+    </w:p>
+    <w:p>
+      <w:pPr>
+        <w:rPr>
+          <w:sz w:val="28"/>
+          <w:szCs w:val="28"/>
+        </w:rPr>
+      </w:pPr>
+      <w:r>
+        <w:rPr>
+          <w:sz w:val="28"/>
+          <w:szCs w:val="28"/>
+        </w:rPr>
+        <w:t xml:space="preserve">This is used for pagination. </w:t>
+      </w:r>
+    </w:p>
+    <w:p>
+      <w:pPr>
+        <w:rPr>
+          <w:sz w:val="28"/>
+          <w:szCs w:val="28"/>
+        </w:rPr>
+      </w:pPr>
+      <w:r>
+        <w:rPr>
+          <w:sz w:val="28"/>
+          <w:szCs w:val="28"/>
+        </w:rPr>
+        <w:t>Example:</w:t>
+      </w:r>
+    </w:p>
+    <w:p>
+      <w:pPr>
+        <w:rPr>
+          <w:sz w:val="28"/>
+          <w:szCs w:val="28"/>
+        </w:rPr>
+      </w:pPr>
+      <w:r>
+        <w:rPr>
+          <w:sz w:val="28"/>
+          <w:szCs w:val="28"/>
+        </w:rPr>
+        <w:t>page = 1, limit = 10 → skip = 0 → return first 10</w:t>
+      </w:r>
+    </w:p>
+    <w:p>
+      <w:pPr>
+        <w:rPr>
+          <w:sz w:val="28"/>
+          <w:szCs w:val="28"/>
+        </w:rPr>
+      </w:pPr>
+      <w:r>
+        <w:rPr>
+          <w:sz w:val="28"/>
+          <w:szCs w:val="28"/>
+        </w:rPr>
+        <w:t>page = 2, limit = 10 → skip = 10 → skip first 10, return next 10</w:t>
+      </w:r>
+    </w:p>
+    <w:p>
+      <w:pPr>
+        <w:rPr>
+          <w:sz w:val="28"/>
+          <w:szCs w:val="28"/>
+        </w:rPr>
+      </w:pPr>
+      <w:r>
+        <w:rPr>
+          <w:sz w:val="28"/>
+          <w:szCs w:val="28"/>
+        </w:rPr>
+        <w:t>page = 3, limit = 10 → skip = 20 → skip first 20, return next 10</w:t>
+      </w:r>
+    </w:p>
+    <w:p>
+      <w:pPr>
+        <w:rPr>
+          <w:sz w:val="28"/>
+          <w:szCs w:val="28"/>
+        </w:rPr>
+      </w:pPr>
+    </w:p>
+    <w:p>
+      <w:pPr>
+        <w:ind w:firstLine="720"/>
+        <w:rPr>
+          <w:sz w:val="28"/>
+          <w:szCs w:val="28"/>
+        </w:rPr>
+      </w:pPr>
+    </w:p>
+    <w:p>
+      <w:pPr>
+        <w:rPr>
+          <w:sz w:val="28"/>
+          <w:szCs w:val="28"/>
+        </w:rPr>
+      </w:pPr>
+    </w:p>
+    <w:p>
+      <w:pPr>
         <w:jc w:val="center"/>
         <w:rPr>
           <w:b/>
@@ -1137,6 +1399,7 @@
           <w:sz w:val="36"/>
           <w:u w:val="single"/>
         </w:rPr>
+        <w:lastRenderedPageBreak/>
         <w:t>Zod</w:t>
       </w:r>
     </w:p>
@@ -1766,255 +2029,255 @@
         <w:rPr>
           <w:sz w:val="24"/>
         </w:rPr>
+        <w:t>});</w:t>
+      </w:r>
+    </w:p>
+    <w:p>
+      <w:pPr>
+        <w:rPr>
+          <w:sz w:val="24"/>
+        </w:rPr>
+      </w:pPr>
+    </w:p>
+    <w:p>
+      <w:pPr>
+        <w:rPr>
+          <w:sz w:val="24"/>
+        </w:rPr>
+      </w:pPr>
+      <w:r>
+        <w:rPr>
+          <w:b/>
+          <w:sz w:val="28"/>
+        </w:rPr>
+        <w:t xml:space="preserve">To use this </w:t>
+      </w:r>
+      <w:proofErr w:type="gramStart"/>
+      <w:r>
+        <w:rPr>
+          <w:b/>
+          <w:sz w:val="28"/>
+        </w:rPr>
+        <w:t>schema</w:t>
+      </w:r>
+      <w:proofErr w:type="gramEnd"/>
+      <w:r>
+        <w:rPr>
+          <w:b/>
+          <w:sz w:val="28"/>
+        </w:rPr>
+        <w:t xml:space="preserve"> we use it like this:</w:t>
+      </w:r>
+      <w:r>
+        <w:rPr>
+          <w:sz w:val="28"/>
+        </w:rPr>
+        <w:t xml:space="preserve"> </w:t>
+      </w:r>
+      <w:r>
+        <w:br/>
+      </w:r>
+      <w:r>
+        <w:rPr>
+          <w:sz w:val="24"/>
+        </w:rPr>
+        <w:t xml:space="preserve">import </w:t>
+      </w:r>
+      <w:proofErr w:type="gramStart"/>
+      <w:r>
+        <w:rPr>
+          <w:sz w:val="24"/>
+        </w:rPr>
+        <w:t>{ z</w:t>
+      </w:r>
+      <w:proofErr w:type="gramEnd"/>
+      <w:r>
+        <w:rPr>
+          <w:sz w:val="24"/>
+        </w:rPr>
+        <w:t xml:space="preserve"> } from "</w:t>
+      </w:r>
+      <w:proofErr w:type="spellStart"/>
+      <w:r>
+        <w:rPr>
+          <w:sz w:val="24"/>
+        </w:rPr>
+        <w:t>zod</w:t>
+      </w:r>
+      <w:proofErr w:type="spellEnd"/>
+      <w:r>
+        <w:rPr>
+          <w:sz w:val="24"/>
+        </w:rPr>
+        <w:t>";</w:t>
+      </w:r>
+    </w:p>
+    <w:p>
+      <w:pPr>
+        <w:pStyle w:val="NoSpacing"/>
+        <w:rPr>
+          <w:sz w:val="24"/>
+        </w:rPr>
+      </w:pPr>
+      <w:r>
+        <w:rPr>
+          <w:sz w:val="24"/>
+        </w:rPr>
+        <w:t xml:space="preserve">import </w:t>
+      </w:r>
+      <w:proofErr w:type="gramStart"/>
+      <w:r>
+        <w:rPr>
+          <w:sz w:val="24"/>
+        </w:rPr>
+        <w:t xml:space="preserve">{ </w:t>
+      </w:r>
+      <w:proofErr w:type="spellStart"/>
+      <w:r>
+        <w:rPr>
+          <w:sz w:val="24"/>
+        </w:rPr>
+        <w:t>insertProductSchema</w:t>
+      </w:r>
+      <w:proofErr w:type="spellEnd"/>
+      <w:proofErr w:type="gramEnd"/>
+      <w:r>
+        <w:rPr>
+          <w:sz w:val="24"/>
+        </w:rPr>
+        <w:t xml:space="preserve"> } from "@/lib/validators";</w:t>
+      </w:r>
+    </w:p>
+    <w:p>
+      <w:pPr>
+        <w:pStyle w:val="NoSpacing"/>
+        <w:rPr>
+          <w:sz w:val="24"/>
+        </w:rPr>
+      </w:pPr>
+    </w:p>
+    <w:p>
+      <w:pPr>
+        <w:pStyle w:val="NoSpacing"/>
+        <w:rPr>
+          <w:sz w:val="24"/>
+        </w:rPr>
+      </w:pPr>
+      <w:r>
+        <w:rPr>
+          <w:sz w:val="24"/>
+        </w:rPr>
+        <w:t xml:space="preserve">export type Product = </w:t>
+      </w:r>
+      <w:proofErr w:type="spellStart"/>
+      <w:proofErr w:type="gramStart"/>
+      <w:r>
+        <w:rPr>
+          <w:sz w:val="24"/>
+        </w:rPr>
+        <w:t>z.infer</w:t>
+      </w:r>
+      <w:proofErr w:type="spellEnd"/>
+      <w:proofErr w:type="gramEnd"/>
+      <w:r>
+        <w:rPr>
+          <w:sz w:val="24"/>
+        </w:rPr>
+        <w:t>&lt;</w:t>
+      </w:r>
+      <w:proofErr w:type="spellStart"/>
+      <w:r>
+        <w:rPr>
+          <w:sz w:val="24"/>
+        </w:rPr>
+        <w:t>typeof</w:t>
+      </w:r>
+      <w:proofErr w:type="spellEnd"/>
+      <w:r>
+        <w:rPr>
+          <w:sz w:val="24"/>
+        </w:rPr>
+        <w:t xml:space="preserve"> </w:t>
+      </w:r>
+      <w:proofErr w:type="spellStart"/>
+      <w:r>
+        <w:rPr>
+          <w:sz w:val="24"/>
+        </w:rPr>
+        <w:t>insertProductSchema</w:t>
+      </w:r>
+      <w:proofErr w:type="spellEnd"/>
+      <w:r>
+        <w:rPr>
+          <w:sz w:val="24"/>
+        </w:rPr>
+        <w:t>&gt; &amp; {</w:t>
+      </w:r>
+    </w:p>
+    <w:p>
+      <w:pPr>
+        <w:pStyle w:val="NoSpacing"/>
+        <w:rPr>
+          <w:sz w:val="24"/>
+        </w:rPr>
+      </w:pPr>
+      <w:r>
+        <w:rPr>
+          <w:sz w:val="24"/>
+        </w:rPr>
+        <w:t xml:space="preserve">    id: string;</w:t>
+      </w:r>
+    </w:p>
+    <w:p>
+      <w:pPr>
+        <w:pStyle w:val="NoSpacing"/>
+        <w:rPr>
+          <w:sz w:val="24"/>
+        </w:rPr>
+      </w:pPr>
+      <w:r>
+        <w:rPr>
+          <w:sz w:val="24"/>
+        </w:rPr>
+        <w:t>}</w:t>
+      </w:r>
+    </w:p>
+    <w:p>
+      <w:pPr>
+        <w:jc w:val="center"/>
+        <w:rPr>
+          <w:b/>
+          <w:sz w:val="32"/>
+          <w:u w:val="single"/>
+        </w:rPr>
+      </w:pPr>
+      <w:r>
+        <w:rPr>
+          <w:b/>
+          <w:sz w:val="32"/>
+          <w:u w:val="single"/>
+        </w:rPr>
+        <w:t>Serverless Environment</w:t>
+      </w:r>
+    </w:p>
+    <w:p>
+      <w:pPr>
+        <w:rPr>
+          <w:sz w:val="32"/>
+        </w:rPr>
+      </w:pPr>
+    </w:p>
+    <w:p>
+      <w:pPr>
+        <w:rPr>
+          <w:sz w:val="32"/>
+        </w:rPr>
+      </w:pPr>
+      <w:r>
+        <w:rPr>
+          <w:sz w:val="32"/>
+        </w:rPr>
         <w:lastRenderedPageBreak/>
-        <w:t>});</w:t>
-      </w:r>
-    </w:p>
-    <w:p>
-      <w:pPr>
-        <w:rPr>
-          <w:sz w:val="24"/>
-        </w:rPr>
-      </w:pPr>
-    </w:p>
-    <w:p>
-      <w:pPr>
-        <w:rPr>
-          <w:sz w:val="24"/>
-        </w:rPr>
-      </w:pPr>
-      <w:r>
-        <w:rPr>
-          <w:b/>
-          <w:sz w:val="28"/>
-        </w:rPr>
-        <w:t xml:space="preserve">To use this </w:t>
-      </w:r>
-      <w:proofErr w:type="gramStart"/>
-      <w:r>
-        <w:rPr>
-          <w:b/>
-          <w:sz w:val="28"/>
-        </w:rPr>
-        <w:t>schema</w:t>
-      </w:r>
-      <w:proofErr w:type="gramEnd"/>
-      <w:r>
-        <w:rPr>
-          <w:b/>
-          <w:sz w:val="28"/>
-        </w:rPr>
-        <w:t xml:space="preserve"> we use it like this:</w:t>
-      </w:r>
-      <w:r>
-        <w:rPr>
-          <w:sz w:val="28"/>
-        </w:rPr>
-        <w:t xml:space="preserve"> </w:t>
-      </w:r>
-      <w:r>
-        <w:br/>
-      </w:r>
-      <w:r>
-        <w:rPr>
-          <w:sz w:val="24"/>
-        </w:rPr>
-        <w:t xml:space="preserve">import </w:t>
-      </w:r>
-      <w:proofErr w:type="gramStart"/>
-      <w:r>
-        <w:rPr>
-          <w:sz w:val="24"/>
-        </w:rPr>
-        <w:t>{ z</w:t>
-      </w:r>
-      <w:proofErr w:type="gramEnd"/>
-      <w:r>
-        <w:rPr>
-          <w:sz w:val="24"/>
-        </w:rPr>
-        <w:t xml:space="preserve"> } from "</w:t>
-      </w:r>
-      <w:proofErr w:type="spellStart"/>
-      <w:r>
-        <w:rPr>
-          <w:sz w:val="24"/>
-        </w:rPr>
-        <w:t>zod</w:t>
-      </w:r>
-      <w:proofErr w:type="spellEnd"/>
-      <w:r>
-        <w:rPr>
-          <w:sz w:val="24"/>
-        </w:rPr>
-        <w:t>";</w:t>
-      </w:r>
-    </w:p>
-    <w:p>
-      <w:pPr>
-        <w:pStyle w:val="NoSpacing"/>
-        <w:rPr>
-          <w:sz w:val="24"/>
-        </w:rPr>
-      </w:pPr>
-      <w:r>
-        <w:rPr>
-          <w:sz w:val="24"/>
-        </w:rPr>
-        <w:t xml:space="preserve">import </w:t>
-      </w:r>
-      <w:proofErr w:type="gramStart"/>
-      <w:r>
-        <w:rPr>
-          <w:sz w:val="24"/>
-        </w:rPr>
-        <w:t xml:space="preserve">{ </w:t>
-      </w:r>
-      <w:proofErr w:type="spellStart"/>
-      <w:r>
-        <w:rPr>
-          <w:sz w:val="24"/>
-        </w:rPr>
-        <w:t>insertProductSchema</w:t>
-      </w:r>
-      <w:proofErr w:type="spellEnd"/>
-      <w:proofErr w:type="gramEnd"/>
-      <w:r>
-        <w:rPr>
-          <w:sz w:val="24"/>
-        </w:rPr>
-        <w:t xml:space="preserve"> } from "@/lib/validators";</w:t>
-      </w:r>
-    </w:p>
-    <w:p>
-      <w:pPr>
-        <w:pStyle w:val="NoSpacing"/>
-        <w:rPr>
-          <w:sz w:val="24"/>
-        </w:rPr>
-      </w:pPr>
-    </w:p>
-    <w:p>
-      <w:pPr>
-        <w:pStyle w:val="NoSpacing"/>
-        <w:rPr>
-          <w:sz w:val="24"/>
-        </w:rPr>
-      </w:pPr>
-      <w:r>
-        <w:rPr>
-          <w:sz w:val="24"/>
-        </w:rPr>
-        <w:t xml:space="preserve">export type Product = </w:t>
-      </w:r>
-      <w:proofErr w:type="spellStart"/>
-      <w:proofErr w:type="gramStart"/>
-      <w:r>
-        <w:rPr>
-          <w:sz w:val="24"/>
-        </w:rPr>
-        <w:t>z.infer</w:t>
-      </w:r>
-      <w:proofErr w:type="spellEnd"/>
-      <w:proofErr w:type="gramEnd"/>
-      <w:r>
-        <w:rPr>
-          <w:sz w:val="24"/>
-        </w:rPr>
-        <w:t>&lt;</w:t>
-      </w:r>
-      <w:proofErr w:type="spellStart"/>
-      <w:r>
-        <w:rPr>
-          <w:sz w:val="24"/>
-        </w:rPr>
-        <w:t>typeof</w:t>
-      </w:r>
-      <w:proofErr w:type="spellEnd"/>
-      <w:r>
-        <w:rPr>
-          <w:sz w:val="24"/>
-        </w:rPr>
-        <w:t xml:space="preserve"> </w:t>
-      </w:r>
-      <w:proofErr w:type="spellStart"/>
-      <w:r>
-        <w:rPr>
-          <w:sz w:val="24"/>
-        </w:rPr>
-        <w:t>insertProductSchema</w:t>
-      </w:r>
-      <w:proofErr w:type="spellEnd"/>
-      <w:r>
-        <w:rPr>
-          <w:sz w:val="24"/>
-        </w:rPr>
-        <w:t>&gt; &amp; {</w:t>
-      </w:r>
-    </w:p>
-    <w:p>
-      <w:pPr>
-        <w:pStyle w:val="NoSpacing"/>
-        <w:rPr>
-          <w:sz w:val="24"/>
-        </w:rPr>
-      </w:pPr>
-      <w:r>
-        <w:rPr>
-          <w:sz w:val="24"/>
-        </w:rPr>
-        <w:t xml:space="preserve">    id: string;</w:t>
-      </w:r>
-    </w:p>
-    <w:p>
-      <w:pPr>
-        <w:pStyle w:val="NoSpacing"/>
-        <w:rPr>
-          <w:sz w:val="24"/>
-        </w:rPr>
-      </w:pPr>
-      <w:r>
-        <w:rPr>
-          <w:sz w:val="24"/>
-        </w:rPr>
-        <w:t>}</w:t>
-      </w:r>
-    </w:p>
-    <w:p>
-      <w:pPr>
-        <w:jc w:val="center"/>
-        <w:rPr>
-          <w:b/>
-          <w:sz w:val="32"/>
-          <w:u w:val="single"/>
-        </w:rPr>
-      </w:pPr>
-      <w:r>
-        <w:rPr>
-          <w:b/>
-          <w:sz w:val="32"/>
-          <w:u w:val="single"/>
-        </w:rPr>
-        <w:t>Serverless Environment</w:t>
-      </w:r>
-    </w:p>
-    <w:p>
-      <w:pPr>
-        <w:rPr>
-          <w:sz w:val="32"/>
-        </w:rPr>
-      </w:pPr>
-    </w:p>
-    <w:p>
-      <w:pPr>
-        <w:rPr>
-          <w:sz w:val="32"/>
-        </w:rPr>
-      </w:pPr>
-      <w:r>
-        <w:rPr>
-          <w:sz w:val="32"/>
-        </w:rPr>
         <w:t xml:space="preserve">A </w:t>
       </w:r>
       <w:r>
@@ -2129,7 +2392,6 @@
         <w:rPr>
           <w:noProof/>
         </w:rPr>
-        <w:lastRenderedPageBreak/>
         <w:drawing>
           <wp:inline distT="0" distB="0" distL="0" distR="0" wp14:anchorId="232D6E0E" wp14:editId="20E3D78B">
             <wp:extent cx="5866765" cy="3368040"/>
@@ -2610,124 +2872,345 @@
           <w:sz w:val="28"/>
           <w:szCs w:val="28"/>
         </w:rPr>
+        <w:t>it’s the ideal tool for modern form handling when you're submitting data to the server and want instant feedback in the UI.</w:t>
+      </w:r>
+    </w:p>
+    <w:p>
+      <w:pPr>
+        <w:rPr>
+          <w:sz w:val="28"/>
+          <w:szCs w:val="28"/>
+        </w:rPr>
+      </w:pPr>
+      <w:r>
+        <w:rPr>
+          <w:sz w:val="28"/>
+          <w:szCs w:val="28"/>
+        </w:rPr>
+        <w:t>Also keeps the code clean.</w:t>
+      </w:r>
+    </w:p>
+    <w:p>
+      <w:pPr>
+        <w:rPr>
+          <w:sz w:val="28"/>
+          <w:szCs w:val="28"/>
+        </w:rPr>
+      </w:pPr>
+    </w:p>
+    <w:p>
+      <w:pPr>
+        <w:rPr>
+          <w:b/>
+          <w:bCs/>
+          <w:sz w:val="28"/>
+          <w:szCs w:val="28"/>
+        </w:rPr>
+      </w:pPr>
+      <w:r>
+        <w:rPr>
+          <w:b/>
+          <w:bCs/>
+          <w:sz w:val="28"/>
+          <w:szCs w:val="28"/>
+        </w:rPr>
+        <w:t>Also Use Form Status</w:t>
+      </w:r>
+    </w:p>
+    <w:p>
+      <w:pPr>
+        <w:rPr>
+          <w:b/>
+          <w:bCs/>
+          <w:sz w:val="28"/>
+          <w:szCs w:val="28"/>
+        </w:rPr>
+      </w:pPr>
+    </w:p>
+    <w:p>
+      <w:pPr>
+        <w:rPr>
+          <w:b/>
+          <w:bCs/>
+          <w:sz w:val="32"/>
+          <w:szCs w:val="32"/>
+        </w:rPr>
+      </w:pPr>
+      <w:r>
+        <w:rPr>
+          <w:b/>
+          <w:bCs/>
+          <w:sz w:val="32"/>
+          <w:szCs w:val="32"/>
+        </w:rPr>
+        <w:t>Difference between Use Action State and Use Form Status</w:t>
+      </w:r>
+      <w:r>
+        <w:rPr>
+          <w:b/>
+          <w:bCs/>
+          <w:sz w:val="32"/>
+          <w:szCs w:val="32"/>
+        </w:rPr>
+        <w:t>?</w:t>
+      </w:r>
+    </w:p>
+    <w:p>
+      <w:pPr>
+        <w:rPr>
+          <w:sz w:val="28"/>
+          <w:szCs w:val="28"/>
+        </w:rPr>
+      </w:pPr>
+      <w:proofErr w:type="spellStart"/>
+      <w:r>
+        <w:rPr>
+          <w:b/>
+          <w:bCs/>
+          <w:sz w:val="28"/>
+          <w:szCs w:val="28"/>
+        </w:rPr>
+        <w:t>useActionState</w:t>
+      </w:r>
+      <w:proofErr w:type="spellEnd"/>
+      <w:r>
+        <w:rPr>
+          <w:sz w:val="28"/>
+          <w:szCs w:val="28"/>
+        </w:rPr>
+        <w:t xml:space="preserve">: React 19 Feature, in React 18 it was called </w:t>
+      </w:r>
+      <w:proofErr w:type="spellStart"/>
+      <w:r>
+        <w:rPr>
+          <w:sz w:val="28"/>
+          <w:szCs w:val="28"/>
+        </w:rPr>
+        <w:t>useFormState</w:t>
+      </w:r>
+      <w:proofErr w:type="spellEnd"/>
+      <w:r>
+        <w:rPr>
+          <w:sz w:val="28"/>
+          <w:szCs w:val="28"/>
+        </w:rPr>
+        <w:t>.</w:t>
+      </w:r>
+    </w:p>
+    <w:p>
+      <w:pPr>
+        <w:rPr>
+          <w:sz w:val="28"/>
+          <w:szCs w:val="28"/>
+        </w:rPr>
+      </w:pPr>
+      <w:proofErr w:type="spellStart"/>
+      <w:r>
+        <w:rPr>
+          <w:b/>
+          <w:bCs/>
+          <w:sz w:val="28"/>
+          <w:szCs w:val="28"/>
+        </w:rPr>
+        <w:t>useFormStatus</w:t>
+      </w:r>
+      <w:proofErr w:type="spellEnd"/>
+      <w:r>
+        <w:rPr>
+          <w:b/>
+          <w:bCs/>
+          <w:sz w:val="28"/>
+          <w:szCs w:val="28"/>
+        </w:rPr>
+        <w:t>:</w:t>
+      </w:r>
+      <w:r>
+        <w:rPr>
+          <w:sz w:val="28"/>
+          <w:szCs w:val="28"/>
+        </w:rPr>
+        <w:t xml:space="preserve"> React DOM Feature</w:t>
+      </w:r>
+      <w:r>
+        <w:rPr>
+          <w:sz w:val="28"/>
+          <w:szCs w:val="28"/>
+        </w:rPr>
+        <w:t xml:space="preserve">, can be used to have a user experience like showing a loading or a spinner when user is performing an action for example when user signs in using sign in </w:t>
+      </w:r>
+      <w:proofErr w:type="gramStart"/>
+      <w:r>
+        <w:rPr>
+          <w:sz w:val="28"/>
+          <w:szCs w:val="28"/>
+        </w:rPr>
+        <w:t>button ,</w:t>
+      </w:r>
+      <w:proofErr w:type="gramEnd"/>
+      <w:r>
+        <w:rPr>
+          <w:sz w:val="28"/>
+          <w:szCs w:val="28"/>
+        </w:rPr>
+        <w:t xml:space="preserve"> show a spinner that </w:t>
+      </w:r>
+      <w:r>
+        <w:rPr>
+          <w:sz w:val="28"/>
+          <w:szCs w:val="28"/>
+        </w:rPr>
+        <w:t>user’s request is sent and will soon show result of an action.</w:t>
+      </w:r>
+    </w:p>
+    <w:p>
+      <w:pPr>
+        <w:rPr>
+          <w:b/>
+          <w:bCs/>
+          <w:sz w:val="32"/>
+          <w:szCs w:val="32"/>
+        </w:rPr>
+      </w:pPr>
+      <w:proofErr w:type="spellStart"/>
+      <w:r>
+        <w:rPr>
+          <w:b/>
+          <w:bCs/>
+          <w:sz w:val="32"/>
+          <w:szCs w:val="32"/>
+        </w:rPr>
+        <w:t>useTransition</w:t>
+      </w:r>
+      <w:proofErr w:type="spellEnd"/>
+      <w:r>
+        <w:rPr>
+          <w:b/>
+          <w:bCs/>
+          <w:sz w:val="32"/>
+          <w:szCs w:val="32"/>
+        </w:rPr>
+        <w:t xml:space="preserve"> Hook</w:t>
+      </w:r>
+      <w:r>
+        <w:rPr>
+          <w:b/>
+          <w:bCs/>
+          <w:sz w:val="32"/>
+          <w:szCs w:val="32"/>
+        </w:rPr>
+        <w:t>:</w:t>
+      </w:r>
+      <w:r>
+        <w:rPr>
+          <w:b/>
+          <w:bCs/>
+          <w:sz w:val="32"/>
+          <w:szCs w:val="32"/>
+        </w:rPr>
+        <w:t xml:space="preserve"> (React 19)</w:t>
+      </w:r>
+    </w:p>
+    <w:p>
+      <w:pPr>
+        <w:rPr>
+          <w:sz w:val="28"/>
+          <w:szCs w:val="28"/>
+        </w:rPr>
+      </w:pPr>
+      <w:r>
+        <w:rPr>
+          <w:sz w:val="28"/>
+          <w:szCs w:val="28"/>
+        </w:rPr>
+        <w:t>It helps manage the UI updates</w:t>
+      </w:r>
+      <w:r>
+        <w:rPr>
+          <w:sz w:val="28"/>
+          <w:szCs w:val="28"/>
+        </w:rPr>
+        <w:t xml:space="preserve"> by transitioning</w:t>
+      </w:r>
+      <w:r>
+        <w:rPr>
+          <w:sz w:val="28"/>
+          <w:szCs w:val="28"/>
+        </w:rPr>
+        <w:t>.</w:t>
+      </w:r>
+    </w:p>
+    <w:p>
+      <w:pPr>
+        <w:rPr>
+          <w:sz w:val="28"/>
+          <w:szCs w:val="28"/>
+        </w:rPr>
+      </w:pPr>
+      <w:r>
+        <w:rPr>
+          <w:sz w:val="28"/>
+          <w:szCs w:val="28"/>
+        </w:rPr>
         <w:lastRenderedPageBreak/>
-        <w:t>it’s the ideal tool for modern form handling when you're submitting data to the server and want instant feedback in the UI.</w:t>
-      </w:r>
-    </w:p>
-    <w:p>
-      <w:pPr>
-        <w:rPr>
-          <w:sz w:val="28"/>
-          <w:szCs w:val="28"/>
-        </w:rPr>
-      </w:pPr>
-      <w:r>
-        <w:rPr>
-          <w:sz w:val="28"/>
-          <w:szCs w:val="28"/>
-        </w:rPr>
-        <w:t>Also keeps the code clean.</w:t>
-      </w:r>
-    </w:p>
-    <w:p>
-      <w:pPr>
-        <w:rPr>
-          <w:sz w:val="28"/>
-          <w:szCs w:val="28"/>
-        </w:rPr>
-      </w:pPr>
-    </w:p>
-    <w:p>
-      <w:pPr>
-        <w:rPr>
-          <w:b/>
-          <w:bCs/>
-          <w:sz w:val="28"/>
-          <w:szCs w:val="28"/>
-        </w:rPr>
-      </w:pPr>
-      <w:r>
-        <w:rPr>
-          <w:b/>
-          <w:bCs/>
-          <w:sz w:val="28"/>
-          <w:szCs w:val="28"/>
-        </w:rPr>
-        <w:t>Also Use Form Status</w:t>
-      </w:r>
-    </w:p>
-    <w:p>
-      <w:pPr>
-        <w:rPr>
-          <w:b/>
-          <w:bCs/>
-          <w:sz w:val="28"/>
-          <w:szCs w:val="28"/>
-        </w:rPr>
-      </w:pPr>
-    </w:p>
-    <w:p>
-      <w:pPr>
-        <w:rPr>
-          <w:b/>
-          <w:bCs/>
-          <w:sz w:val="32"/>
-          <w:szCs w:val="32"/>
-        </w:rPr>
-      </w:pPr>
-      <w:r>
-        <w:rPr>
-          <w:b/>
-          <w:bCs/>
-          <w:sz w:val="32"/>
-          <w:szCs w:val="32"/>
-        </w:rPr>
-        <w:t>Difference between Use Action State and Use Form Status</w:t>
-      </w:r>
-      <w:r>
-        <w:rPr>
-          <w:b/>
-          <w:bCs/>
-          <w:sz w:val="32"/>
-          <w:szCs w:val="32"/>
-        </w:rPr>
-        <w:t>?</w:t>
-      </w:r>
-    </w:p>
-    <w:p>
-      <w:pPr>
-        <w:rPr>
-          <w:sz w:val="28"/>
-          <w:szCs w:val="28"/>
-        </w:rPr>
-      </w:pPr>
-      <w:proofErr w:type="spellStart"/>
-      <w:r>
-        <w:rPr>
-          <w:b/>
-          <w:bCs/>
-          <w:sz w:val="28"/>
-          <w:szCs w:val="28"/>
-        </w:rPr>
-        <w:t>useActionState</w:t>
-      </w:r>
-      <w:proofErr w:type="spellEnd"/>
-      <w:r>
-        <w:rPr>
-          <w:sz w:val="28"/>
-          <w:szCs w:val="28"/>
-        </w:rPr>
-        <w:t xml:space="preserve">: React 19 Feature, in React 18 it was called </w:t>
-      </w:r>
-      <w:proofErr w:type="spellStart"/>
-      <w:r>
-        <w:rPr>
-          <w:sz w:val="28"/>
-          <w:szCs w:val="28"/>
-        </w:rPr>
-        <w:t>useFormState</w:t>
-      </w:r>
-      <w:proofErr w:type="spellEnd"/>
+        <w:t>Like showing a loading spinner while that update is happening</w:t>
+      </w:r>
+      <w:r>
+        <w:rPr>
+          <w:sz w:val="28"/>
+          <w:szCs w:val="28"/>
+        </w:rPr>
+        <w:t xml:space="preserve">. </w:t>
+      </w:r>
+    </w:p>
+    <w:p>
+      <w:pPr>
+        <w:rPr>
+          <w:sz w:val="28"/>
+          <w:szCs w:val="28"/>
+        </w:rPr>
+      </w:pPr>
+      <w:r>
+        <w:rPr>
+          <w:sz w:val="28"/>
+          <w:szCs w:val="28"/>
+        </w:rPr>
+        <w:t xml:space="preserve">It provides two values: </w:t>
+      </w:r>
+    </w:p>
+    <w:p>
+      <w:pPr>
+        <w:rPr>
+          <w:sz w:val="28"/>
+          <w:szCs w:val="28"/>
+        </w:rPr>
+      </w:pPr>
+      <w:proofErr w:type="spellStart"/>
+      <w:r>
+        <w:rPr>
+          <w:b/>
+          <w:bCs/>
+          <w:sz w:val="28"/>
+          <w:szCs w:val="28"/>
+        </w:rPr>
+        <w:t>isPending</w:t>
+      </w:r>
+      <w:proofErr w:type="spellEnd"/>
+      <w:r>
+        <w:rPr>
+          <w:b/>
+          <w:bCs/>
+          <w:sz w:val="28"/>
+          <w:szCs w:val="28"/>
+        </w:rPr>
+        <w:t>:</w:t>
+      </w:r>
+      <w:r>
+        <w:rPr>
+          <w:sz w:val="28"/>
+          <w:szCs w:val="28"/>
+        </w:rPr>
+        <w:t xml:space="preserve"> which indicates whether that transition is ongoing</w:t>
+      </w:r>
       <w:r>
         <w:rPr>
           <w:sz w:val="28"/>
@@ -2751,7 +3234,7 @@
           <w:sz w:val="28"/>
           <w:szCs w:val="28"/>
         </w:rPr>
-        <w:t>useFormStatus</w:t>
+        <w:t>startTransition</w:t>
       </w:r>
       <w:proofErr w:type="spellEnd"/>
       <w:r>
@@ -2768,227 +3251,6 @@
           <w:sz w:val="28"/>
           <w:szCs w:val="28"/>
         </w:rPr>
-        <w:t xml:space="preserve"> React DOM Feature</w:t>
-      </w:r>
-      <w:r>
-        <w:rPr>
-          <w:sz w:val="28"/>
-          <w:szCs w:val="28"/>
-        </w:rPr>
-        <w:t xml:space="preserve">, can be used to have a user experience like showing a loading or a spinner when user is performing an action for example when user signs in using sign in </w:t>
-      </w:r>
-      <w:proofErr w:type="gramStart"/>
-      <w:r>
-        <w:rPr>
-          <w:sz w:val="28"/>
-          <w:szCs w:val="28"/>
-        </w:rPr>
-        <w:t>button ,</w:t>
-      </w:r>
-      <w:proofErr w:type="gramEnd"/>
-      <w:r>
-        <w:rPr>
-          <w:sz w:val="28"/>
-          <w:szCs w:val="28"/>
-        </w:rPr>
-        <w:t xml:space="preserve"> show a spinner that </w:t>
-      </w:r>
-      <w:r>
-        <w:rPr>
-          <w:sz w:val="28"/>
-          <w:szCs w:val="28"/>
-        </w:rPr>
-        <w:t>user’s request is sent and will soon show result of an action.</w:t>
-      </w:r>
-    </w:p>
-    <w:p>
-      <w:pPr>
-        <w:rPr>
-          <w:b/>
-          <w:bCs/>
-          <w:sz w:val="32"/>
-          <w:szCs w:val="32"/>
-        </w:rPr>
-      </w:pPr>
-      <w:proofErr w:type="spellStart"/>
-      <w:r>
-        <w:rPr>
-          <w:b/>
-          <w:bCs/>
-          <w:sz w:val="32"/>
-          <w:szCs w:val="32"/>
-        </w:rPr>
-        <w:t>useTransition</w:t>
-      </w:r>
-      <w:proofErr w:type="spellEnd"/>
-      <w:r>
-        <w:rPr>
-          <w:b/>
-          <w:bCs/>
-          <w:sz w:val="32"/>
-          <w:szCs w:val="32"/>
-        </w:rPr>
-        <w:t xml:space="preserve"> Hook</w:t>
-      </w:r>
-      <w:r>
-        <w:rPr>
-          <w:b/>
-          <w:bCs/>
-          <w:sz w:val="32"/>
-          <w:szCs w:val="32"/>
-        </w:rPr>
-        <w:t>:</w:t>
-      </w:r>
-      <w:r>
-        <w:rPr>
-          <w:b/>
-          <w:bCs/>
-          <w:sz w:val="32"/>
-          <w:szCs w:val="32"/>
-        </w:rPr>
-        <w:t xml:space="preserve"> (React 19)</w:t>
-      </w:r>
-    </w:p>
-    <w:p>
-      <w:pPr>
-        <w:rPr>
-          <w:sz w:val="28"/>
-          <w:szCs w:val="28"/>
-        </w:rPr>
-      </w:pPr>
-      <w:r>
-        <w:rPr>
-          <w:sz w:val="28"/>
-          <w:szCs w:val="28"/>
-        </w:rPr>
-        <w:t>It helps manage the UI updates</w:t>
-      </w:r>
-      <w:r>
-        <w:rPr>
-          <w:sz w:val="28"/>
-          <w:szCs w:val="28"/>
-        </w:rPr>
-        <w:t xml:space="preserve"> by transitioning</w:t>
-      </w:r>
-      <w:r>
-        <w:rPr>
-          <w:sz w:val="28"/>
-          <w:szCs w:val="28"/>
-        </w:rPr>
-        <w:t>.</w:t>
-      </w:r>
-    </w:p>
-    <w:p>
-      <w:pPr>
-        <w:rPr>
-          <w:sz w:val="28"/>
-          <w:szCs w:val="28"/>
-        </w:rPr>
-      </w:pPr>
-      <w:r>
-        <w:rPr>
-          <w:sz w:val="28"/>
-          <w:szCs w:val="28"/>
-        </w:rPr>
-        <w:t>Like showing a loading spinner while that update is happening</w:t>
-      </w:r>
-      <w:r>
-        <w:rPr>
-          <w:sz w:val="28"/>
-          <w:szCs w:val="28"/>
-        </w:rPr>
-        <w:t xml:space="preserve">. </w:t>
-      </w:r>
-    </w:p>
-    <w:p>
-      <w:pPr>
-        <w:rPr>
-          <w:sz w:val="28"/>
-          <w:szCs w:val="28"/>
-        </w:rPr>
-      </w:pPr>
-      <w:r>
-        <w:rPr>
-          <w:sz w:val="28"/>
-          <w:szCs w:val="28"/>
-        </w:rPr>
-        <w:t xml:space="preserve">It provides two values: </w:t>
-      </w:r>
-    </w:p>
-    <w:p>
-      <w:pPr>
-        <w:rPr>
-          <w:sz w:val="28"/>
-          <w:szCs w:val="28"/>
-        </w:rPr>
-      </w:pPr>
-      <w:proofErr w:type="spellStart"/>
-      <w:r>
-        <w:rPr>
-          <w:b/>
-          <w:bCs/>
-          <w:sz w:val="28"/>
-          <w:szCs w:val="28"/>
-        </w:rPr>
-        <w:t>isPending</w:t>
-      </w:r>
-      <w:proofErr w:type="spellEnd"/>
-      <w:r>
-        <w:rPr>
-          <w:b/>
-          <w:bCs/>
-          <w:sz w:val="28"/>
-          <w:szCs w:val="28"/>
-        </w:rPr>
-        <w:t>:</w:t>
-      </w:r>
-      <w:r>
-        <w:rPr>
-          <w:sz w:val="28"/>
-          <w:szCs w:val="28"/>
-        </w:rPr>
-        <w:t xml:space="preserve"> which indicates whether that transition is ongoing</w:t>
-      </w:r>
-      <w:r>
-        <w:rPr>
-          <w:sz w:val="28"/>
-          <w:szCs w:val="28"/>
-        </w:rPr>
-        <w:t>.</w:t>
-      </w:r>
-    </w:p>
-    <w:p>
-      <w:pPr>
-        <w:rPr>
-          <w:sz w:val="28"/>
-          <w:szCs w:val="28"/>
-        </w:rPr>
-      </w:pPr>
-      <w:proofErr w:type="spellStart"/>
-      <w:r>
-        <w:rPr>
-          <w:b/>
-          <w:bCs/>
-          <w:sz w:val="28"/>
-          <w:szCs w:val="28"/>
-        </w:rPr>
-        <w:t>startTransition</w:t>
-      </w:r>
-      <w:proofErr w:type="spellEnd"/>
-      <w:r>
-        <w:rPr>
-          <w:b/>
-          <w:bCs/>
-          <w:sz w:val="28"/>
-          <w:szCs w:val="28"/>
-        </w:rPr>
-        <w:t>:</w:t>
-      </w:r>
-      <w:r>
-        <w:rPr>
-          <w:sz w:val="28"/>
-          <w:szCs w:val="28"/>
-        </w:rPr>
         <w:t xml:space="preserve"> a function that starts a transition.</w:t>
       </w:r>
     </w:p>
@@ -3019,7 +3281,6 @@
         <w:rPr>
           <w:noProof/>
         </w:rPr>
-        <w:lastRenderedPageBreak/>
         <w:drawing>
           <wp:inline distT="0" distB="0" distL="0" distR="0" wp14:anchorId="375FF11B" wp14:editId="02CF6FC7">
             <wp:extent cx="5943600" cy="3343275"/>
@@ -3217,6 +3478,7 @@
           <w:sz w:val="28"/>
           <w:szCs w:val="28"/>
         </w:rPr>
+        <w:lastRenderedPageBreak/>
         <w:t>If all operations succeed → MongoDB commits the transaction (saves everything).</w:t>
       </w:r>
     </w:p>
@@ -3339,7 +3601,6 @@
           <w:sz w:val="28"/>
           <w:szCs w:val="28"/>
         </w:rPr>
-        <w:lastRenderedPageBreak/>
         <w:t>Seller Account Type:</w:t>
       </w:r>
       <w:r>

</xml_diff>

<commit_message>
Stripe payment intent and success page created.
</commit_message>
<xml_diff>
--- a/notes/Prisma Notes.docx
+++ b/notes/Prisma Notes.docx
@@ -6385,6 +6385,366 @@
         </w:rPr>
       </w:pPr>
     </w:p>
+    <w:p>
+      <w:pPr>
+        <w:rPr>
+          <w:sz w:val="28"/>
+          <w:szCs w:val="28"/>
+        </w:rPr>
+      </w:pPr>
+      <w:r>
+        <w:rPr>
+          <w:sz w:val="28"/>
+          <w:szCs w:val="28"/>
+        </w:rPr>
+        <w:br w:type="page"/>
+      </w:r>
+    </w:p>
+    <w:p>
+      <w:pPr>
+        <w:jc w:val="center"/>
+        <w:rPr>
+          <w:b/>
+          <w:bCs/>
+          <w:sz w:val="32"/>
+          <w:szCs w:val="32"/>
+          <w:u w:val="single"/>
+        </w:rPr>
+      </w:pPr>
+      <w:r>
+        <w:rPr>
+          <w:b/>
+          <w:bCs/>
+          <w:sz w:val="32"/>
+          <w:szCs w:val="32"/>
+          <w:u w:val="single"/>
+        </w:rPr>
+        <w:lastRenderedPageBreak/>
+        <w:t>Stripe</w:t>
+      </w:r>
+    </w:p>
+    <w:p>
+      <w:pPr>
+        <w:rPr>
+          <w:b/>
+          <w:bCs/>
+          <w:sz w:val="28"/>
+          <w:szCs w:val="28"/>
+        </w:rPr>
+      </w:pPr>
+    </w:p>
+    <w:p>
+      <w:pPr>
+        <w:rPr>
+          <w:b/>
+          <w:bCs/>
+          <w:sz w:val="28"/>
+          <w:szCs w:val="28"/>
+        </w:rPr>
+      </w:pPr>
+      <w:r>
+        <w:rPr>
+          <w:b/>
+          <w:bCs/>
+          <w:sz w:val="28"/>
+          <w:szCs w:val="28"/>
+        </w:rPr>
+        <w:t>Steps</w:t>
+      </w:r>
+      <w:r>
+        <w:rPr>
+          <w:b/>
+          <w:bCs/>
+          <w:sz w:val="28"/>
+          <w:szCs w:val="28"/>
+        </w:rPr>
+        <w:t xml:space="preserve"> for payment Intent</w:t>
+      </w:r>
+      <w:r>
+        <w:rPr>
+          <w:b/>
+          <w:bCs/>
+          <w:sz w:val="28"/>
+          <w:szCs w:val="28"/>
+        </w:rPr>
+        <w:t xml:space="preserve">: </w:t>
+      </w:r>
+    </w:p>
+    <w:p>
+      <w:pPr>
+        <w:pStyle w:val="ListParagraph"/>
+        <w:numPr>
+          <w:ilvl w:val="0"/>
+          <w:numId w:val="8"/>
+        </w:numPr>
+        <w:rPr>
+          <w:sz w:val="28"/>
+          <w:szCs w:val="28"/>
+        </w:rPr>
+      </w:pPr>
+      <w:r>
+        <w:rPr>
+          <w:sz w:val="28"/>
+          <w:szCs w:val="28"/>
+        </w:rPr>
+        <w:t>Create a payment intent</w:t>
+      </w:r>
+      <w:r>
+        <w:rPr>
+          <w:sz w:val="28"/>
+          <w:szCs w:val="28"/>
+        </w:rPr>
+        <w:t>:</w:t>
+      </w:r>
+    </w:p>
+    <w:p>
+      <w:pPr>
+        <w:pStyle w:val="ListParagraph"/>
+        <w:numPr>
+          <w:ilvl w:val="0"/>
+          <w:numId w:val="8"/>
+        </w:numPr>
+        <w:rPr>
+          <w:sz w:val="28"/>
+          <w:szCs w:val="28"/>
+        </w:rPr>
+      </w:pPr>
+      <w:r>
+        <w:rPr>
+          <w:sz w:val="28"/>
+          <w:szCs w:val="28"/>
+        </w:rPr>
+        <w:t>Confirm payment on client</w:t>
+      </w:r>
+    </w:p>
+    <w:p>
+      <w:pPr>
+        <w:pStyle w:val="ListParagraph"/>
+        <w:numPr>
+          <w:ilvl w:val="0"/>
+          <w:numId w:val="8"/>
+        </w:numPr>
+        <w:rPr>
+          <w:sz w:val="28"/>
+          <w:szCs w:val="28"/>
+        </w:rPr>
+      </w:pPr>
+      <w:r>
+        <w:rPr>
+          <w:sz w:val="28"/>
+          <w:szCs w:val="28"/>
+        </w:rPr>
+        <w:t>Check Payment status</w:t>
+      </w:r>
+      <w:r>
+        <w:rPr>
+          <w:sz w:val="28"/>
+          <w:szCs w:val="28"/>
+        </w:rPr>
+        <w:t>:</w:t>
+      </w:r>
+    </w:p>
+    <w:p>
+      <w:pPr>
+        <w:pStyle w:val="ListParagraph"/>
+        <w:numPr>
+          <w:ilvl w:val="0"/>
+          <w:numId w:val="9"/>
+        </w:numPr>
+        <w:rPr>
+          <w:sz w:val="28"/>
+          <w:szCs w:val="28"/>
+        </w:rPr>
+      </w:pPr>
+      <w:r>
+        <w:rPr>
+          <w:sz w:val="28"/>
+          <w:szCs w:val="28"/>
+        </w:rPr>
+        <w:t>Payment method</w:t>
+      </w:r>
+    </w:p>
+    <w:p>
+      <w:pPr>
+        <w:pStyle w:val="ListParagraph"/>
+        <w:numPr>
+          <w:ilvl w:val="0"/>
+          <w:numId w:val="9"/>
+        </w:numPr>
+        <w:rPr>
+          <w:sz w:val="28"/>
+          <w:szCs w:val="28"/>
+        </w:rPr>
+      </w:pPr>
+      <w:r>
+        <w:rPr>
+          <w:sz w:val="28"/>
+          <w:szCs w:val="28"/>
+        </w:rPr>
+        <w:t>Payment confirmation</w:t>
+      </w:r>
+    </w:p>
+    <w:p>
+      <w:pPr>
+        <w:pStyle w:val="ListParagraph"/>
+        <w:numPr>
+          <w:ilvl w:val="0"/>
+          <w:numId w:val="9"/>
+        </w:numPr>
+        <w:rPr>
+          <w:sz w:val="28"/>
+          <w:szCs w:val="28"/>
+        </w:rPr>
+      </w:pPr>
+      <w:r>
+        <w:rPr>
+          <w:sz w:val="28"/>
+          <w:szCs w:val="28"/>
+        </w:rPr>
+        <w:t>Processing of payment</w:t>
+      </w:r>
+    </w:p>
+    <w:p>
+      <w:pPr>
+        <w:pStyle w:val="ListParagraph"/>
+        <w:numPr>
+          <w:ilvl w:val="0"/>
+          <w:numId w:val="9"/>
+        </w:numPr>
+        <w:rPr>
+          <w:sz w:val="28"/>
+          <w:szCs w:val="28"/>
+        </w:rPr>
+      </w:pPr>
+      <w:r>
+        <w:rPr>
+          <w:sz w:val="28"/>
+          <w:szCs w:val="28"/>
+        </w:rPr>
+        <w:t>Succeed payment</w:t>
+      </w:r>
+    </w:p>
+    <w:p>
+      <w:pPr>
+        <w:pStyle w:val="ListParagraph"/>
+        <w:numPr>
+          <w:ilvl w:val="0"/>
+          <w:numId w:val="9"/>
+        </w:numPr>
+        <w:rPr>
+          <w:sz w:val="28"/>
+          <w:szCs w:val="28"/>
+        </w:rPr>
+      </w:pPr>
+      <w:r>
+        <w:rPr>
+          <w:sz w:val="28"/>
+          <w:szCs w:val="28"/>
+        </w:rPr>
+        <w:t>Failed payment</w:t>
+      </w:r>
+    </w:p>
+    <w:p>
+      <w:pPr>
+        <w:pStyle w:val="ListParagraph"/>
+        <w:numPr>
+          <w:ilvl w:val="0"/>
+          <w:numId w:val="8"/>
+        </w:numPr>
+        <w:rPr>
+          <w:sz w:val="28"/>
+          <w:szCs w:val="28"/>
+        </w:rPr>
+      </w:pPr>
+      <w:r>
+        <w:rPr>
+          <w:sz w:val="28"/>
+          <w:szCs w:val="28"/>
+        </w:rPr>
+        <w:t>Handle success/failure cases.</w:t>
+      </w:r>
+    </w:p>
+    <w:p>
+      <w:pPr>
+        <w:rPr>
+          <w:sz w:val="28"/>
+          <w:szCs w:val="28"/>
+        </w:rPr>
+      </w:pPr>
+    </w:p>
+    <w:p>
+      <w:pPr>
+        <w:rPr>
+          <w:b/>
+          <w:bCs/>
+          <w:sz w:val="28"/>
+          <w:szCs w:val="28"/>
+        </w:rPr>
+      </w:pPr>
+      <w:r>
+        <w:rPr>
+          <w:b/>
+          <w:bCs/>
+          <w:sz w:val="28"/>
+          <w:szCs w:val="28"/>
+        </w:rPr>
+        <w:t xml:space="preserve">Payment Intent: </w:t>
+      </w:r>
+    </w:p>
+    <w:p>
+      <w:pPr>
+        <w:rPr>
+          <w:sz w:val="28"/>
+          <w:szCs w:val="28"/>
+        </w:rPr>
+      </w:pPr>
+      <w:r>
+        <w:rPr>
+          <w:sz w:val="28"/>
+          <w:szCs w:val="28"/>
+        </w:rPr>
+        <w:t>All the information for collecting payment like the user will be charged in US dollars etc.</w:t>
+      </w:r>
+      <w:r>
+        <w:rPr>
+          <w:sz w:val="28"/>
+          <w:szCs w:val="28"/>
+        </w:rPr>
+        <w:t xml:space="preserve"> Track the status of payment and handle any authentication.</w:t>
+      </w:r>
+    </w:p>
+    <w:p>
+      <w:pPr>
+        <w:rPr>
+          <w:sz w:val="28"/>
+          <w:szCs w:val="28"/>
+        </w:rPr>
+      </w:pPr>
+    </w:p>
+    <w:p>
+      <w:pPr>
+        <w:rPr>
+          <w:sz w:val="28"/>
+          <w:szCs w:val="28"/>
+        </w:rPr>
+      </w:pPr>
+    </w:p>
+    <w:p>
+      <w:pPr>
+        <w:rPr>
+          <w:sz w:val="28"/>
+          <w:szCs w:val="28"/>
+        </w:rPr>
+      </w:pPr>
+    </w:p>
+    <w:p>
+      <w:pPr>
+        <w:rPr>
+          <w:sz w:val="28"/>
+          <w:szCs w:val="28"/>
+        </w:rPr>
+      </w:pPr>
+    </w:p>
     <w:sectPr>
       <w:pgSz w:w="12240" w:h="15840"/>
       <w:pgMar w:top="1440" w:right="1440" w:bottom="1440" w:left="1440" w:header="720" w:footer="720" w:gutter="0"/>
@@ -6398,6 +6758,95 @@
 <file path=word/numbering.xml><?xml version="1.0" encoding="utf-8"?>
 <w:numbering xmlns:wpc="http://schemas.microsoft.com/office/word/2010/wordprocessingCanvas" xmlns:cx="http://schemas.microsoft.com/office/drawing/2014/chartex" xmlns:cx1="http://schemas.microsoft.com/office/drawing/2015/9/8/chartex" xmlns:cx2="http://schemas.microsoft.com/office/drawing/2015/10/21/chartex" xmlns:cx3="http://schemas.microsoft.com/office/drawing/2016/5/9/chartex" xmlns:cx4="http://schemas.microsoft.com/office/drawing/2016/5/10/chartex" xmlns:cx5="http://schemas.microsoft.com/office/drawing/2016/5/11/chartex" xmlns:cx6="http://schemas.microsoft.com/office/drawing/2016/5/12/chartex" xmlns:cx7="http://schemas.microsoft.com/office/drawing/2016/5/13/chartex" xmlns:cx8="http://schemas.microsoft.com/office/drawing/2016/5/14/chartex" xmlns:mc="http://schemas.openxmlformats.org/markup-compatibility/2006" xmlns:aink="http://schemas.microsoft.com/office/drawing/2016/ink" xmlns:am3d="http://schemas.microsoft.com/office/drawing/2017/model3d" xmlns:o="urn:schemas-microsoft-com:office:office" xmlns:oel="http://schemas.microsoft.com/office/2019/extlst" xmlns:r="http://schemas.openxmlformats.org/officeDocument/2006/relationships" xmlns:m="http://schemas.openxmlformats.org/officeDocument/2006/math" xmlns:v="urn:schemas-microsoft-com:vml" xmlns:wp14="http://schemas.microsoft.com/office/word/2010/wordprocessingDrawing" xmlns:wp="http://schemas.openxmlformats.org/drawingml/2006/wordprocessingDrawing" xmlns:w10="urn:schemas-microsoft-com:office:word" xmlns:w="http://schemas.openxmlformats.org/wordprocessingml/2006/main" xmlns:w14="http://schemas.microsoft.com/office/word/2010/wordml" xmlns:w15="http://schemas.microsoft.com/office/word/2012/wordml" xmlns:w16cex="http://schemas.microsoft.com/office/word/2018/wordml/cex" xmlns:w16cid="http://schemas.microsoft.com/office/word/2016/wordml/cid" xmlns:w16="http://schemas.microsoft.com/office/word/2018/wordml" xmlns:w16du="http://schemas.microsoft.com/office/word/2023/wordml/word16du" xmlns:w16sdtdh="http://schemas.microsoft.com/office/word/2020/wordml/sdtdatahash" xmlns:w16sdtfl="http://schemas.microsoft.com/office/word/2024/wordml/sdtformatlock" xmlns:w16se="http://schemas.microsoft.com/office/word/2015/wordml/symex" xmlns:wpg="http://schemas.microsoft.com/office/word/2010/wordprocessingGroup" xmlns:wpi="http://schemas.microsoft.com/office/word/2010/wordprocessingInk" xmlns:wne="http://schemas.microsoft.com/office/word/2006/wordml" xmlns:wps="http://schemas.microsoft.com/office/word/2010/wordprocessingShape" mc:Ignorable="w14 w15 w16se w16cid w16 w16cex w16sdtdh w16sdtfl w16du wp14">
   <w:abstractNum w:abstractNumId="0" w15:restartNumberingAfterBreak="0">
+    <w:nsid w:val="18400364"/>
+    <w:multiLevelType w:val="hybridMultilevel"/>
+    <w:tmpl w:val="952E77C4"/>
+    <w:lvl w:ilvl="0" w:tplc="2000000F">
+      <w:start w:val="1"/>
+      <w:numFmt w:val="decimal"/>
+      <w:lvlText w:val="%1."/>
+      <w:lvlJc w:val="left"/>
+      <w:pPr>
+        <w:ind w:left="720" w:hanging="360"/>
+      </w:pPr>
+      <w:rPr>
+        <w:rFonts w:hint="default"/>
+      </w:rPr>
+    </w:lvl>
+    <w:lvl w:ilvl="1" w:tplc="20000019" w:tentative="1">
+      <w:start w:val="1"/>
+      <w:numFmt w:val="lowerLetter"/>
+      <w:lvlText w:val="%2."/>
+      <w:lvlJc w:val="left"/>
+      <w:pPr>
+        <w:ind w:left="1440" w:hanging="360"/>
+      </w:pPr>
+    </w:lvl>
+    <w:lvl w:ilvl="2" w:tplc="2000001B" w:tentative="1">
+      <w:start w:val="1"/>
+      <w:numFmt w:val="lowerRoman"/>
+      <w:lvlText w:val="%3."/>
+      <w:lvlJc w:val="right"/>
+      <w:pPr>
+        <w:ind w:left="2160" w:hanging="180"/>
+      </w:pPr>
+    </w:lvl>
+    <w:lvl w:ilvl="3" w:tplc="2000000F" w:tentative="1">
+      <w:start w:val="1"/>
+      <w:numFmt w:val="decimal"/>
+      <w:lvlText w:val="%4."/>
+      <w:lvlJc w:val="left"/>
+      <w:pPr>
+        <w:ind w:left="2880" w:hanging="360"/>
+      </w:pPr>
+    </w:lvl>
+    <w:lvl w:ilvl="4" w:tplc="20000019" w:tentative="1">
+      <w:start w:val="1"/>
+      <w:numFmt w:val="lowerLetter"/>
+      <w:lvlText w:val="%5."/>
+      <w:lvlJc w:val="left"/>
+      <w:pPr>
+        <w:ind w:left="3600" w:hanging="360"/>
+      </w:pPr>
+    </w:lvl>
+    <w:lvl w:ilvl="5" w:tplc="2000001B" w:tentative="1">
+      <w:start w:val="1"/>
+      <w:numFmt w:val="lowerRoman"/>
+      <w:lvlText w:val="%6."/>
+      <w:lvlJc w:val="right"/>
+      <w:pPr>
+        <w:ind w:left="4320" w:hanging="180"/>
+      </w:pPr>
+    </w:lvl>
+    <w:lvl w:ilvl="6" w:tplc="2000000F" w:tentative="1">
+      <w:start w:val="1"/>
+      <w:numFmt w:val="decimal"/>
+      <w:lvlText w:val="%7."/>
+      <w:lvlJc w:val="left"/>
+      <w:pPr>
+        <w:ind w:left="5040" w:hanging="360"/>
+      </w:pPr>
+    </w:lvl>
+    <w:lvl w:ilvl="7" w:tplc="20000019" w:tentative="1">
+      <w:start w:val="1"/>
+      <w:numFmt w:val="lowerLetter"/>
+      <w:lvlText w:val="%8."/>
+      <w:lvlJc w:val="left"/>
+      <w:pPr>
+        <w:ind w:left="5760" w:hanging="360"/>
+      </w:pPr>
+    </w:lvl>
+    <w:lvl w:ilvl="8" w:tplc="2000001B" w:tentative="1">
+      <w:start w:val="1"/>
+      <w:numFmt w:val="lowerRoman"/>
+      <w:lvlText w:val="%9."/>
+      <w:lvlJc w:val="right"/>
+      <w:pPr>
+        <w:ind w:left="6480" w:hanging="180"/>
+      </w:pPr>
+    </w:lvl>
+  </w:abstractNum>
+  <w:abstractNum w:abstractNumId="1" w15:restartNumberingAfterBreak="0">
     <w:nsid w:val="1B095254"/>
     <w:multiLevelType w:val="hybridMultilevel"/>
     <w:tmpl w:val="655E5BEA"/>
@@ -6510,7 +6959,7 @@
       </w:rPr>
     </w:lvl>
   </w:abstractNum>
-  <w:abstractNum w:abstractNumId="1" w15:restartNumberingAfterBreak="0">
+  <w:abstractNum w:abstractNumId="2" w15:restartNumberingAfterBreak="0">
     <w:nsid w:val="2E2E5BEB"/>
     <w:multiLevelType w:val="hybridMultilevel"/>
     <w:tmpl w:val="00D443B4"/>
@@ -6623,7 +7072,7 @@
       </w:rPr>
     </w:lvl>
   </w:abstractNum>
-  <w:abstractNum w:abstractNumId="2" w15:restartNumberingAfterBreak="0">
+  <w:abstractNum w:abstractNumId="3" w15:restartNumberingAfterBreak="0">
     <w:nsid w:val="382F23E3"/>
     <w:multiLevelType w:val="hybridMultilevel"/>
     <w:tmpl w:val="EE38594C"/>
@@ -6736,7 +7185,7 @@
       </w:rPr>
     </w:lvl>
   </w:abstractNum>
-  <w:abstractNum w:abstractNumId="3" w15:restartNumberingAfterBreak="0">
+  <w:abstractNum w:abstractNumId="4" w15:restartNumberingAfterBreak="0">
     <w:nsid w:val="3BED275A"/>
     <w:multiLevelType w:val="hybridMultilevel"/>
     <w:tmpl w:val="C4DE2444"/>
@@ -6849,7 +7298,7 @@
       </w:rPr>
     </w:lvl>
   </w:abstractNum>
-  <w:abstractNum w:abstractNumId="4" w15:restartNumberingAfterBreak="0">
+  <w:abstractNum w:abstractNumId="5" w15:restartNumberingAfterBreak="0">
     <w:nsid w:val="44DD25EF"/>
     <w:multiLevelType w:val="hybridMultilevel"/>
     <w:tmpl w:val="E5EA020E"/>
@@ -6962,7 +7411,7 @@
       </w:rPr>
     </w:lvl>
   </w:abstractNum>
-  <w:abstractNum w:abstractNumId="5" w15:restartNumberingAfterBreak="0">
+  <w:abstractNum w:abstractNumId="6" w15:restartNumberingAfterBreak="0">
     <w:nsid w:val="4AFB447D"/>
     <w:multiLevelType w:val="hybridMultilevel"/>
     <w:tmpl w:val="3F1C6402"/>
@@ -7075,7 +7524,7 @@
       </w:rPr>
     </w:lvl>
   </w:abstractNum>
-  <w:abstractNum w:abstractNumId="6" w15:restartNumberingAfterBreak="0">
+  <w:abstractNum w:abstractNumId="7" w15:restartNumberingAfterBreak="0">
     <w:nsid w:val="5F7E3352"/>
     <w:multiLevelType w:val="hybridMultilevel"/>
     <w:tmpl w:val="3828BE36"/>
@@ -7188,26 +7637,145 @@
       </w:rPr>
     </w:lvl>
   </w:abstractNum>
+  <w:abstractNum w:abstractNumId="8" w15:restartNumberingAfterBreak="0">
+    <w:nsid w:val="7598128F"/>
+    <w:multiLevelType w:val="hybridMultilevel"/>
+    <w:tmpl w:val="4BC4F9DA"/>
+    <w:lvl w:ilvl="0" w:tplc="20000001">
+      <w:start w:val="1"/>
+      <w:numFmt w:val="bullet"/>
+      <w:lvlText w:val=""/>
+      <w:lvlJc w:val="left"/>
+      <w:pPr>
+        <w:ind w:left="1440" w:hanging="360"/>
+      </w:pPr>
+      <w:rPr>
+        <w:rFonts w:ascii="Symbol" w:hAnsi="Symbol" w:hint="default"/>
+      </w:rPr>
+    </w:lvl>
+    <w:lvl w:ilvl="1" w:tplc="20000003" w:tentative="1">
+      <w:start w:val="1"/>
+      <w:numFmt w:val="bullet"/>
+      <w:lvlText w:val="o"/>
+      <w:lvlJc w:val="left"/>
+      <w:pPr>
+        <w:ind w:left="2160" w:hanging="360"/>
+      </w:pPr>
+      <w:rPr>
+        <w:rFonts w:ascii="Courier New" w:hAnsi="Courier New" w:cs="Courier New" w:hint="default"/>
+      </w:rPr>
+    </w:lvl>
+    <w:lvl w:ilvl="2" w:tplc="20000005" w:tentative="1">
+      <w:start w:val="1"/>
+      <w:numFmt w:val="bullet"/>
+      <w:lvlText w:val=""/>
+      <w:lvlJc w:val="left"/>
+      <w:pPr>
+        <w:ind w:left="2880" w:hanging="360"/>
+      </w:pPr>
+      <w:rPr>
+        <w:rFonts w:ascii="Wingdings" w:hAnsi="Wingdings" w:hint="default"/>
+      </w:rPr>
+    </w:lvl>
+    <w:lvl w:ilvl="3" w:tplc="20000001" w:tentative="1">
+      <w:start w:val="1"/>
+      <w:numFmt w:val="bullet"/>
+      <w:lvlText w:val=""/>
+      <w:lvlJc w:val="left"/>
+      <w:pPr>
+        <w:ind w:left="3600" w:hanging="360"/>
+      </w:pPr>
+      <w:rPr>
+        <w:rFonts w:ascii="Symbol" w:hAnsi="Symbol" w:hint="default"/>
+      </w:rPr>
+    </w:lvl>
+    <w:lvl w:ilvl="4" w:tplc="20000003" w:tentative="1">
+      <w:start w:val="1"/>
+      <w:numFmt w:val="bullet"/>
+      <w:lvlText w:val="o"/>
+      <w:lvlJc w:val="left"/>
+      <w:pPr>
+        <w:ind w:left="4320" w:hanging="360"/>
+      </w:pPr>
+      <w:rPr>
+        <w:rFonts w:ascii="Courier New" w:hAnsi="Courier New" w:cs="Courier New" w:hint="default"/>
+      </w:rPr>
+    </w:lvl>
+    <w:lvl w:ilvl="5" w:tplc="20000005" w:tentative="1">
+      <w:start w:val="1"/>
+      <w:numFmt w:val="bullet"/>
+      <w:lvlText w:val=""/>
+      <w:lvlJc w:val="left"/>
+      <w:pPr>
+        <w:ind w:left="5040" w:hanging="360"/>
+      </w:pPr>
+      <w:rPr>
+        <w:rFonts w:ascii="Wingdings" w:hAnsi="Wingdings" w:hint="default"/>
+      </w:rPr>
+    </w:lvl>
+    <w:lvl w:ilvl="6" w:tplc="20000001" w:tentative="1">
+      <w:start w:val="1"/>
+      <w:numFmt w:val="bullet"/>
+      <w:lvlText w:val=""/>
+      <w:lvlJc w:val="left"/>
+      <w:pPr>
+        <w:ind w:left="5760" w:hanging="360"/>
+      </w:pPr>
+      <w:rPr>
+        <w:rFonts w:ascii="Symbol" w:hAnsi="Symbol" w:hint="default"/>
+      </w:rPr>
+    </w:lvl>
+    <w:lvl w:ilvl="7" w:tplc="20000003" w:tentative="1">
+      <w:start w:val="1"/>
+      <w:numFmt w:val="bullet"/>
+      <w:lvlText w:val="o"/>
+      <w:lvlJc w:val="left"/>
+      <w:pPr>
+        <w:ind w:left="6480" w:hanging="360"/>
+      </w:pPr>
+      <w:rPr>
+        <w:rFonts w:ascii="Courier New" w:hAnsi="Courier New" w:cs="Courier New" w:hint="default"/>
+      </w:rPr>
+    </w:lvl>
+    <w:lvl w:ilvl="8" w:tplc="20000005" w:tentative="1">
+      <w:start w:val="1"/>
+      <w:numFmt w:val="bullet"/>
+      <w:lvlText w:val=""/>
+      <w:lvlJc w:val="left"/>
+      <w:pPr>
+        <w:ind w:left="7200" w:hanging="360"/>
+      </w:pPr>
+      <w:rPr>
+        <w:rFonts w:ascii="Wingdings" w:hAnsi="Wingdings" w:hint="default"/>
+      </w:rPr>
+    </w:lvl>
+  </w:abstractNum>
   <w:num w:numId="1" w16cid:durableId="1385986479">
+    <w:abstractNumId w:val="7"/>
+  </w:num>
+  <w:num w:numId="2" w16cid:durableId="1853493358">
+    <w:abstractNumId w:val="1"/>
+  </w:num>
+  <w:num w:numId="3" w16cid:durableId="1605258873">
     <w:abstractNumId w:val="6"/>
   </w:num>
-  <w:num w:numId="2" w16cid:durableId="1853493358">
+  <w:num w:numId="4" w16cid:durableId="807556976">
+    <w:abstractNumId w:val="2"/>
+  </w:num>
+  <w:num w:numId="5" w16cid:durableId="363480887">
+    <w:abstractNumId w:val="5"/>
+  </w:num>
+  <w:num w:numId="6" w16cid:durableId="1860465355">
+    <w:abstractNumId w:val="3"/>
+  </w:num>
+  <w:num w:numId="7" w16cid:durableId="1487210123">
+    <w:abstractNumId w:val="4"/>
+  </w:num>
+  <w:num w:numId="8" w16cid:durableId="245841999">
     <w:abstractNumId w:val="0"/>
   </w:num>
-  <w:num w:numId="3" w16cid:durableId="1605258873">
-    <w:abstractNumId w:val="5"/>
-  </w:num>
-  <w:num w:numId="4" w16cid:durableId="807556976">
-    <w:abstractNumId w:val="1"/>
-  </w:num>
-  <w:num w:numId="5" w16cid:durableId="363480887">
-    <w:abstractNumId w:val="4"/>
-  </w:num>
-  <w:num w:numId="6" w16cid:durableId="1860465355">
-    <w:abstractNumId w:val="2"/>
-  </w:num>
-  <w:num w:numId="7" w16cid:durableId="1487210123">
-    <w:abstractNumId w:val="3"/>
+  <w:num w:numId="9" w16cid:durableId="840046826">
+    <w:abstractNumId w:val="8"/>
   </w:num>
 </w:numbering>
 </file>

</xml_diff>

<commit_message>
Need to work on webhook video 150. After vercel deployment
</commit_message>
<xml_diff>
--- a/notes/Prisma Notes.docx
+++ b/notes/Prisma Notes.docx
@@ -6724,26 +6724,132 @@
     <w:p>
       <w:pPr>
         <w:rPr>
-          <w:sz w:val="28"/>
-          <w:szCs w:val="28"/>
-        </w:rPr>
-      </w:pPr>
-    </w:p>
-    <w:p>
-      <w:pPr>
-        <w:rPr>
-          <w:sz w:val="28"/>
-          <w:szCs w:val="28"/>
-        </w:rPr>
-      </w:pPr>
-    </w:p>
-    <w:p>
-      <w:pPr>
-        <w:rPr>
-          <w:sz w:val="28"/>
-          <w:szCs w:val="28"/>
-        </w:rPr>
-      </w:pPr>
+          <w:b/>
+          <w:bCs/>
+          <w:sz w:val="28"/>
+          <w:szCs w:val="28"/>
+        </w:rPr>
+      </w:pPr>
+      <w:r>
+        <w:rPr>
+          <w:b/>
+          <w:bCs/>
+          <w:sz w:val="28"/>
+          <w:szCs w:val="28"/>
+        </w:rPr>
+        <w:t xml:space="preserve">Web Hook in Stripe: </w:t>
+      </w:r>
+    </w:p>
+    <w:p>
+      <w:pPr>
+        <w:rPr>
+          <w:sz w:val="28"/>
+          <w:szCs w:val="28"/>
+        </w:rPr>
+      </w:pPr>
+      <w:r>
+        <w:rPr>
+          <w:sz w:val="28"/>
+          <w:szCs w:val="28"/>
+        </w:rPr>
+        <w:t>It is a service to notify another service when something happens.</w:t>
+      </w:r>
+    </w:p>
+    <w:p>
+      <w:pPr>
+        <w:rPr>
+          <w:sz w:val="28"/>
+          <w:szCs w:val="28"/>
+        </w:rPr>
+      </w:pPr>
+      <w:r>
+        <w:rPr>
+          <w:sz w:val="28"/>
+          <w:szCs w:val="28"/>
+        </w:rPr>
+        <w:t>We need to notify our application when payment is made through stripe</w:t>
+      </w:r>
+      <w:r>
+        <w:rPr>
+          <w:sz w:val="28"/>
+          <w:szCs w:val="28"/>
+        </w:rPr>
+        <w:t>.</w:t>
+      </w:r>
+    </w:p>
+    <w:p>
+      <w:pPr>
+        <w:rPr>
+          <w:sz w:val="28"/>
+          <w:szCs w:val="28"/>
+        </w:rPr>
+      </w:pPr>
+      <w:r>
+        <w:rPr>
+          <w:sz w:val="28"/>
+          <w:szCs w:val="28"/>
+        </w:rPr>
+        <w:t>This will work only in production mode. To notify database that payment has been made and change status from not paid to paid</w:t>
+      </w:r>
+    </w:p>
+    <w:p>
+      <w:pPr>
+        <w:rPr>
+          <w:b/>
+          <w:bCs/>
+          <w:sz w:val="28"/>
+          <w:szCs w:val="28"/>
+        </w:rPr>
+      </w:pPr>
+    </w:p>
+    <w:p>
+      <w:pPr>
+        <w:rPr>
+          <w:b/>
+          <w:bCs/>
+          <w:sz w:val="28"/>
+          <w:szCs w:val="28"/>
+        </w:rPr>
+      </w:pPr>
+      <w:r>
+        <w:rPr>
+          <w:b/>
+          <w:bCs/>
+          <w:sz w:val="28"/>
+          <w:szCs w:val="28"/>
+        </w:rPr>
+        <w:t xml:space="preserve">Kindly note: </w:t>
+      </w:r>
+      <w:r>
+        <w:rPr>
+          <w:b/>
+          <w:bCs/>
+          <w:sz w:val="28"/>
+          <w:szCs w:val="28"/>
+        </w:rPr>
+        <w:br/>
+        <w:t xml:space="preserve">I need to work on Webhook after </w:t>
+      </w:r>
+      <w:proofErr w:type="spellStart"/>
+      <w:r>
+        <w:rPr>
+          <w:b/>
+          <w:bCs/>
+          <w:sz w:val="28"/>
+          <w:szCs w:val="28"/>
+        </w:rPr>
+        <w:t>vercel</w:t>
+      </w:r>
+      <w:proofErr w:type="spellEnd"/>
+      <w:r>
+        <w:rPr>
+          <w:b/>
+          <w:bCs/>
+          <w:sz w:val="28"/>
+          <w:szCs w:val="28"/>
+        </w:rPr>
+        <w:t xml:space="preserve"> deployment.</w:t>
+      </w:r>
     </w:p>
     <w:sectPr>
       <w:pgSz w:w="12240" w:h="15840"/>

</xml_diff>